<commit_message>
#DH-36 #time 30min #comment fix ReadingTestTradition. Tests green.
</commit_message>
<xml_diff>
--- a/ExampleFiles/ReadingsTestTradition parsing.docx
+++ b/ExampleFiles/ReadingsTestTradition parsing.docx
@@ -917,12 +917,23 @@
           <w:b/>
           <w:bCs/>
         </w:rPr>
-        <w:t xml:space="preserve">Text: </w:t>
+        <w:t>Text:</w:t>
+      </w:r>
+      <w:r>
+        <w:rPr>
+          <w:b/>
+          <w:bCs/>
+        </w:rPr>
+        <w:t xml:space="preserve"> </w:t>
       </w:r>
       <w:r>
         <w:t>when</w:t>
       </w:r>
       <w:r>
+        <w:rPr>
+          <w:b/>
+          <w:bCs/>
+        </w:rPr>
         <w:t xml:space="preserve"> </w:t>
       </w:r>
       <w:proofErr w:type="spellStart"/>

</xml_diff>

<commit_message>
#DH-36 #Closed #time 1.5h #comment get identical readings and tests implemented
</commit_message>
<xml_diff>
--- a/ExampleFiles/ReadingsTestTradition parsing.docx
+++ b/ExampleFiles/ReadingsTestTradition parsing.docx
@@ -77,15 +77,7 @@
         <w:t xml:space="preserve">Text: </w:t>
       </w:r>
       <w:r>
-        <w:t xml:space="preserve">when </w:t>
-      </w:r>
-      <w:proofErr w:type="spellStart"/>
-      <w:r>
-        <w:t>april</w:t>
-      </w:r>
-      <w:proofErr w:type="spellEnd"/>
-      <w:r>
-        <w:t xml:space="preserve"> with his showers sweet with fruit the drought of march has pierced unto the root</w:t>
+        <w:t>when april with his showers sweet with fruit the drought of march has pierced unto the root</w:t>
       </w:r>
     </w:p>
     <w:p>
@@ -239,11 +231,9 @@
             <w:pPr>
               <w:ind w:left="0"/>
             </w:pPr>
-            <w:proofErr w:type="spellStart"/>
             <w:r>
               <w:t>april</w:t>
             </w:r>
-            <w:proofErr w:type="spellEnd"/>
           </w:p>
         </w:tc>
         <w:tc>
@@ -936,11 +926,9 @@
         </w:rPr>
         <w:t xml:space="preserve"> </w:t>
       </w:r>
-      <w:proofErr w:type="spellStart"/>
       <w:r>
         <w:t>april</w:t>
       </w:r>
-      <w:proofErr w:type="spellEnd"/>
       <w:r>
         <w:t xml:space="preserve"> </w:t>
       </w:r>
@@ -1106,11 +1094,9 @@
             <w:pPr>
               <w:ind w:left="0"/>
             </w:pPr>
-            <w:proofErr w:type="spellStart"/>
             <w:r>
               <w:t>april</w:t>
             </w:r>
-            <w:proofErr w:type="spellEnd"/>
           </w:p>
         </w:tc>
         <w:tc>
@@ -1705,18 +1691,7 @@
             <w:tcW w:w="3073" w:type="dxa"/>
           </w:tcPr>
           <w:p>
-            <w:pPr>
-              <w:ind w:left="0"/>
-              <w:rPr>
-                <w:b/>
-                <w:bCs/>
-              </w:rPr>
-            </w:pPr>
-            <w:r>
-              <w:rPr>
-                <w:b/>
-                <w:bCs/>
-              </w:rPr>
+            <w:r>
               <w:t>node id (in XML)</w:t>
             </w:r>
           </w:p>
@@ -1726,14 +1701,7 @@
             <w:tcW w:w="3073" w:type="dxa"/>
           </w:tcPr>
           <w:p>
-            <w:pPr>
-              <w:ind w:left="0"/>
-            </w:pPr>
-            <w:r>
-              <w:rPr>
-                <w:b/>
-                <w:bCs/>
-              </w:rPr>
+            <w:r>
               <w:t>Text</w:t>
             </w:r>
           </w:p>
@@ -1743,18 +1711,7 @@
             <w:tcW w:w="3073" w:type="dxa"/>
           </w:tcPr>
           <w:p>
-            <w:pPr>
-              <w:ind w:left="0"/>
-              <w:rPr>
-                <w:b/>
-                <w:bCs/>
-              </w:rPr>
-            </w:pPr>
-            <w:r>
-              <w:rPr>
-                <w:b/>
-                <w:bCs/>
-              </w:rPr>
+            <w:r>
               <w:t>Rank</w:t>
             </w:r>
           </w:p>
@@ -1766,9 +1723,870 @@
             <w:tcW w:w="3073" w:type="dxa"/>
           </w:tcPr>
           <w:p>
-            <w:pPr>
-              <w:ind w:left="0"/>
-            </w:pPr>
+            <w:r>
+              <w:t>n1</w:t>
+            </w:r>
+          </w:p>
+        </w:tc>
+        <w:tc>
+          <w:tcPr>
+            <w:tcW w:w="3073" w:type="dxa"/>
+          </w:tcPr>
+          <w:p>
+            <w:r>
+              <w:t>#START#</w:t>
+            </w:r>
+          </w:p>
+        </w:tc>
+        <w:tc>
+          <w:tcPr>
+            <w:tcW w:w="3073" w:type="dxa"/>
+          </w:tcPr>
+          <w:p>
+            <w:r>
+              <w:t>0</w:t>
+            </w:r>
+          </w:p>
+        </w:tc>
+      </w:tr>
+      <w:tr>
+        <w:tc>
+          <w:tcPr>
+            <w:tcW w:w="3073" w:type="dxa"/>
+          </w:tcPr>
+          <w:p>
+            <w:r>
+              <w:t>n2</w:t>
+            </w:r>
+          </w:p>
+        </w:tc>
+        <w:tc>
+          <w:tcPr>
+            <w:tcW w:w="3073" w:type="dxa"/>
+          </w:tcPr>
+          <w:p>
+            <w:r>
+              <w:t>when</w:t>
+            </w:r>
+          </w:p>
+        </w:tc>
+        <w:tc>
+          <w:tcPr>
+            <w:tcW w:w="3073" w:type="dxa"/>
+          </w:tcPr>
+          <w:p>
+            <w:r>
+              <w:t>1</w:t>
+            </w:r>
+          </w:p>
+        </w:tc>
+      </w:tr>
+      <w:tr>
+        <w:tc>
+          <w:tcPr>
+            <w:tcW w:w="3073" w:type="dxa"/>
+          </w:tcPr>
+          <w:p>
+            <w:r>
+              <w:t>n13</w:t>
+            </w:r>
+          </w:p>
+        </w:tc>
+        <w:tc>
+          <w:tcPr>
+            <w:tcW w:w="3073" w:type="dxa"/>
+          </w:tcPr>
+          <w:p>
+            <w:r>
+              <w:t>april</w:t>
+            </w:r>
+          </w:p>
+        </w:tc>
+        <w:tc>
+          <w:tcPr>
+            <w:tcW w:w="3073" w:type="dxa"/>
+          </w:tcPr>
+          <w:p>
+            <w:r>
+              <w:t>2</w:t>
+            </w:r>
+          </w:p>
+        </w:tc>
+      </w:tr>
+      <w:tr>
+        <w:tc>
+          <w:tcPr>
+            <w:tcW w:w="3073" w:type="dxa"/>
+          </w:tcPr>
+          <w:p>
+            <w:r>
+              <w:t>n24</w:t>
+            </w:r>
+          </w:p>
+        </w:tc>
+        <w:tc>
+          <w:tcPr>
+            <w:tcW w:w="3073" w:type="dxa"/>
+          </w:tcPr>
+          <w:p>
+            <w:r>
+              <w:t>april</w:t>
+            </w:r>
+          </w:p>
+        </w:tc>
+        <w:tc>
+          <w:tcPr>
+            <w:tcW w:w="3073" w:type="dxa"/>
+          </w:tcPr>
+          <w:p>
+            <w:r>
+              <w:t>2</w:t>
+            </w:r>
+          </w:p>
+        </w:tc>
+      </w:tr>
+      <w:tr>
+        <w:tc>
+          <w:tcPr>
+            <w:tcW w:w="3073" w:type="dxa"/>
+          </w:tcPr>
+          <w:p>
+            <w:r>
+              <w:t>n19</w:t>
+            </w:r>
+          </w:p>
+        </w:tc>
+        <w:tc>
+          <w:tcPr>
+            <w:tcW w:w="3073" w:type="dxa"/>
+          </w:tcPr>
+          <w:p>
+            <w:r>
+              <w:t>with</w:t>
+            </w:r>
+          </w:p>
+        </w:tc>
+        <w:tc>
+          <w:tcPr>
+            <w:tcW w:w="3073" w:type="dxa"/>
+          </w:tcPr>
+          <w:p>
+            <w:r>
+              <w:t>3</w:t>
+            </w:r>
+          </w:p>
+        </w:tc>
+      </w:tr>
+      <w:tr>
+        <w:tc>
+          <w:tcPr>
+            <w:tcW w:w="3073" w:type="dxa"/>
+          </w:tcPr>
+          <w:p>
+            <w:r>
+              <w:t>n20</w:t>
+            </w:r>
+          </w:p>
+        </w:tc>
+        <w:tc>
+          <w:tcPr>
+            <w:tcW w:w="3073" w:type="dxa"/>
+          </w:tcPr>
+          <w:p>
+            <w:r>
+              <w:t>his</w:t>
+            </w:r>
+          </w:p>
+        </w:tc>
+        <w:tc>
+          <w:tcPr>
+            <w:tcW w:w="3073" w:type="dxa"/>
+          </w:tcPr>
+          <w:p>
+            <w:r>
+              <w:t>4</w:t>
+            </w:r>
+          </w:p>
+        </w:tc>
+      </w:tr>
+      <w:tr>
+        <w:tc>
+          <w:tcPr>
+            <w:tcW w:w="3073" w:type="dxa"/>
+          </w:tcPr>
+          <w:p>
+            <w:r>
+              <w:t>n26</w:t>
+            </w:r>
+          </w:p>
+        </w:tc>
+        <w:tc>
+          <w:tcPr>
+            <w:tcW w:w="3073" w:type="dxa"/>
+          </w:tcPr>
+          <w:p>
+            <w:r>
+              <w:t>his</w:t>
+            </w:r>
+          </w:p>
+        </w:tc>
+        <w:tc>
+          <w:tcPr>
+            <w:tcW w:w="3073" w:type="dxa"/>
+          </w:tcPr>
+          <w:p>
+            <w:r>
+              <w:t>4</w:t>
+            </w:r>
+          </w:p>
+        </w:tc>
+      </w:tr>
+      <w:tr>
+        <w:tc>
+          <w:tcPr>
+            <w:tcW w:w="3073" w:type="dxa"/>
+          </w:tcPr>
+          <w:p>
+            <w:r>
+              <w:t>n21</w:t>
+            </w:r>
+          </w:p>
+        </w:tc>
+        <w:tc>
+          <w:tcPr>
+            <w:tcW w:w="3073" w:type="dxa"/>
+          </w:tcPr>
+          <w:p>
+            <w:r>
+              <w:t>showers</w:t>
+            </w:r>
+          </w:p>
+        </w:tc>
+        <w:tc>
+          <w:tcPr>
+            <w:tcW w:w="3073" w:type="dxa"/>
+          </w:tcPr>
+          <w:p>
+            <w:r>
+              <w:t>5</w:t>
+            </w:r>
+          </w:p>
+        </w:tc>
+      </w:tr>
+      <w:tr>
+        <w:tc>
+          <w:tcPr>
+            <w:tcW w:w="3073" w:type="dxa"/>
+          </w:tcPr>
+          <w:p>
+            <w:r>
+              <w:t>n22</w:t>
+            </w:r>
+          </w:p>
+        </w:tc>
+        <w:tc>
+          <w:tcPr>
+            <w:tcW w:w="3073" w:type="dxa"/>
+          </w:tcPr>
+          <w:p>
+            <w:r>
+              <w:t>sweet</w:t>
+            </w:r>
+          </w:p>
+        </w:tc>
+        <w:tc>
+          <w:tcPr>
+            <w:tcW w:w="3073" w:type="dxa"/>
+          </w:tcPr>
+          <w:p>
+            <w:r>
+              <w:t>6</w:t>
+            </w:r>
+          </w:p>
+        </w:tc>
+      </w:tr>
+      <w:tr>
+        <w:tc>
+          <w:tcPr>
+            <w:tcW w:w="3073" w:type="dxa"/>
+          </w:tcPr>
+          <w:p>
+            <w:r>
+              <w:t>n23</w:t>
+            </w:r>
+          </w:p>
+        </w:tc>
+        <w:tc>
+          <w:tcPr>
+            <w:tcW w:w="3073" w:type="dxa"/>
+          </w:tcPr>
+          <w:p>
+            <w:r>
+              <w:t>with</w:t>
+            </w:r>
+          </w:p>
+        </w:tc>
+        <w:tc>
+          <w:tcPr>
+            <w:tcW w:w="3073" w:type="dxa"/>
+          </w:tcPr>
+          <w:p>
+            <w:r>
+              <w:t>7</w:t>
+            </w:r>
+          </w:p>
+        </w:tc>
+      </w:tr>
+      <w:tr>
+        <w:tc>
+          <w:tcPr>
+            <w:tcW w:w="3073" w:type="dxa"/>
+          </w:tcPr>
+          <w:p>
+            <w:r>
+              <w:t>n4</w:t>
+            </w:r>
+          </w:p>
+        </w:tc>
+        <w:tc>
+          <w:tcPr>
+            <w:tcW w:w="3073" w:type="dxa"/>
+          </w:tcPr>
+          <w:p>
+            <w:r>
+              <w:t>fruit</w:t>
+            </w:r>
+          </w:p>
+        </w:tc>
+        <w:tc>
+          <w:tcPr>
+            <w:tcW w:w="3073" w:type="dxa"/>
+          </w:tcPr>
+          <w:p>
+            <w:r>
+              <w:t>9</w:t>
+            </w:r>
+          </w:p>
+        </w:tc>
+      </w:tr>
+      <w:tr>
+        <w:tc>
+          <w:tcPr>
+            <w:tcW w:w="3073" w:type="dxa"/>
+          </w:tcPr>
+          <w:p>
+            <w:r>
+              <w:t>n5</w:t>
+            </w:r>
+          </w:p>
+        </w:tc>
+        <w:tc>
+          <w:tcPr>
+            <w:tcW w:w="3073" w:type="dxa"/>
+          </w:tcPr>
+          <w:p>
+            <w:r>
+              <w:t>the</w:t>
+            </w:r>
+          </w:p>
+        </w:tc>
+        <w:tc>
+          <w:tcPr>
+            <w:tcW w:w="3073" w:type="dxa"/>
+          </w:tcPr>
+          <w:p>
+            <w:r>
+              <w:t>10</w:t>
+            </w:r>
+          </w:p>
+        </w:tc>
+      </w:tr>
+      <w:tr>
+        <w:tc>
+          <w:tcPr>
+            <w:tcW w:w="3073" w:type="dxa"/>
+          </w:tcPr>
+          <w:p>
+            <w:r>
+              <w:t>n6</w:t>
+            </w:r>
+          </w:p>
+        </w:tc>
+        <w:tc>
+          <w:tcPr>
+            <w:tcW w:w="3073" w:type="dxa"/>
+          </w:tcPr>
+          <w:p>
+            <w:r>
+              <w:t>teh</w:t>
+            </w:r>
+          </w:p>
+        </w:tc>
+        <w:tc>
+          <w:tcPr>
+            <w:tcW w:w="3073" w:type="dxa"/>
+          </w:tcPr>
+          <w:p>
+            <w:r>
+              <w:t>10</w:t>
+            </w:r>
+          </w:p>
+        </w:tc>
+      </w:tr>
+      <w:tr>
+        <w:tc>
+          <w:tcPr>
+            <w:tcW w:w="3073" w:type="dxa"/>
+          </w:tcPr>
+          <w:p>
+            <w:r>
+              <w:t>n7</w:t>
+            </w:r>
+          </w:p>
+        </w:tc>
+        <w:tc>
+          <w:tcPr>
+            <w:tcW w:w="3073" w:type="dxa"/>
+          </w:tcPr>
+          <w:p>
+            <w:r>
+              <w:t>march</w:t>
+            </w:r>
+          </w:p>
+        </w:tc>
+        <w:tc>
+          <w:tcPr>
+            <w:tcW w:w="3073" w:type="dxa"/>
+          </w:tcPr>
+          <w:p>
+            <w:r>
+              <w:t>11</w:t>
+            </w:r>
+          </w:p>
+        </w:tc>
+      </w:tr>
+      <w:tr>
+        <w:tc>
+          <w:tcPr>
+            <w:tcW w:w="3073" w:type="dxa"/>
+          </w:tcPr>
+          <w:p>
+            <w:r>
+              <w:t>n8</w:t>
+            </w:r>
+          </w:p>
+        </w:tc>
+        <w:tc>
+          <w:tcPr>
+            <w:tcW w:w="3073" w:type="dxa"/>
+          </w:tcPr>
+          <w:p>
+            <w:r>
+              <w:t>drought</w:t>
+            </w:r>
+          </w:p>
+        </w:tc>
+        <w:tc>
+          <w:tcPr>
+            <w:tcW w:w="3073" w:type="dxa"/>
+          </w:tcPr>
+          <w:p>
+            <w:r>
+              <w:t>11</w:t>
+            </w:r>
+          </w:p>
+        </w:tc>
+      </w:tr>
+      <w:tr>
+        <w:tc>
+          <w:tcPr>
+            <w:tcW w:w="3073" w:type="dxa"/>
+          </w:tcPr>
+          <w:p>
+            <w:r>
+              <w:t>n9</w:t>
+            </w:r>
+          </w:p>
+        </w:tc>
+        <w:tc>
+          <w:tcPr>
+            <w:tcW w:w="3073" w:type="dxa"/>
+          </w:tcPr>
+          <w:p>
+            <w:r>
+              <w:t>of</w:t>
+            </w:r>
+          </w:p>
+        </w:tc>
+        <w:tc>
+          <w:tcPr>
+            <w:tcW w:w="3073" w:type="dxa"/>
+          </w:tcPr>
+          <w:p>
+            <w:r>
+              <w:t>12</w:t>
+            </w:r>
+          </w:p>
+        </w:tc>
+      </w:tr>
+      <w:tr>
+        <w:tc>
+          <w:tcPr>
+            <w:tcW w:w="3073" w:type="dxa"/>
+          </w:tcPr>
+          <w:p>
+            <w:r>
+              <w:t>n10</w:t>
+            </w:r>
+          </w:p>
+        </w:tc>
+        <w:tc>
+          <w:tcPr>
+            <w:tcW w:w="3073" w:type="dxa"/>
+          </w:tcPr>
+          <w:p>
+            <w:r>
+              <w:t>march</w:t>
+            </w:r>
+          </w:p>
+        </w:tc>
+        <w:tc>
+          <w:tcPr>
+            <w:tcW w:w="3073" w:type="dxa"/>
+          </w:tcPr>
+          <w:p>
+            <w:r>
+              <w:t>13</w:t>
+            </w:r>
+          </w:p>
+        </w:tc>
+      </w:tr>
+      <w:tr>
+        <w:tc>
+          <w:tcPr>
+            <w:tcW w:w="3073" w:type="dxa"/>
+          </w:tcPr>
+          <w:p>
+            <w:r>
+              <w:t>n11</w:t>
+            </w:r>
+          </w:p>
+        </w:tc>
+        <w:tc>
+          <w:tcPr>
+            <w:tcW w:w="3073" w:type="dxa"/>
+          </w:tcPr>
+          <w:p>
+            <w:r>
+              <w:t>drought</w:t>
+            </w:r>
+          </w:p>
+        </w:tc>
+        <w:tc>
+          <w:tcPr>
+            <w:tcW w:w="3073" w:type="dxa"/>
+          </w:tcPr>
+          <w:p>
+            <w:r>
+              <w:t>13</w:t>
+            </w:r>
+          </w:p>
+        </w:tc>
+      </w:tr>
+      <w:tr>
+        <w:tc>
+          <w:tcPr>
+            <w:tcW w:w="3073" w:type="dxa"/>
+          </w:tcPr>
+          <w:p>
+            <w:r>
+              <w:t>n12</w:t>
+            </w:r>
+          </w:p>
+        </w:tc>
+        <w:tc>
+          <w:tcPr>
+            <w:tcW w:w="3073" w:type="dxa"/>
+          </w:tcPr>
+          <w:p>
+            <w:r>
+              <w:t>has</w:t>
+            </w:r>
+          </w:p>
+        </w:tc>
+        <w:tc>
+          <w:tcPr>
+            <w:tcW w:w="3073" w:type="dxa"/>
+          </w:tcPr>
+          <w:p>
+            <w:r>
+              <w:t>14</w:t>
+            </w:r>
+          </w:p>
+        </w:tc>
+      </w:tr>
+      <w:tr>
+        <w:tc>
+          <w:tcPr>
+            <w:tcW w:w="3073" w:type="dxa"/>
+          </w:tcPr>
+          <w:p>
+            <w:r>
+              <w:t>n14</w:t>
+            </w:r>
+          </w:p>
+        </w:tc>
+        <w:tc>
+          <w:tcPr>
+            <w:tcW w:w="3073" w:type="dxa"/>
+          </w:tcPr>
+          <w:p>
+            <w:r>
+              <w:t>pierced</w:t>
+            </w:r>
+          </w:p>
+        </w:tc>
+        <w:tc>
+          <w:tcPr>
+            <w:tcW w:w="3073" w:type="dxa"/>
+          </w:tcPr>
+          <w:p>
+            <w:r>
+              <w:t>15</w:t>
+            </w:r>
+          </w:p>
+        </w:tc>
+      </w:tr>
+      <w:tr>
+        <w:tc>
+          <w:tcPr>
+            <w:tcW w:w="3073" w:type="dxa"/>
+          </w:tcPr>
+          <w:p>
+            <w:r>
+              <w:t>n15</w:t>
+            </w:r>
+          </w:p>
+        </w:tc>
+        <w:tc>
+          <w:tcPr>
+            <w:tcW w:w="3073" w:type="dxa"/>
+          </w:tcPr>
+          <w:p>
+            <w:r>
+              <w:t>unto</w:t>
+            </w:r>
+          </w:p>
+        </w:tc>
+        <w:tc>
+          <w:tcPr>
+            <w:tcW w:w="3073" w:type="dxa"/>
+          </w:tcPr>
+          <w:p>
+            <w:r>
+              <w:t>16</w:t>
+            </w:r>
+          </w:p>
+        </w:tc>
+      </w:tr>
+      <w:tr>
+        <w:tc>
+          <w:tcPr>
+            <w:tcW w:w="3073" w:type="dxa"/>
+          </w:tcPr>
+          <w:p>
+            <w:r>
+              <w:t>n16</w:t>
+            </w:r>
+          </w:p>
+        </w:tc>
+        <w:tc>
+          <w:tcPr>
+            <w:tcW w:w="3073" w:type="dxa"/>
+          </w:tcPr>
+          <w:p>
+            <w:r>
+              <w:t>to</w:t>
+            </w:r>
+          </w:p>
+        </w:tc>
+        <w:tc>
+          <w:tcPr>
+            <w:tcW w:w="3073" w:type="dxa"/>
+          </w:tcPr>
+          <w:p>
+            <w:r>
+              <w:t>16</w:t>
+            </w:r>
+          </w:p>
+        </w:tc>
+      </w:tr>
+      <w:tr>
+        <w:tc>
+          <w:tcPr>
+            <w:tcW w:w="3073" w:type="dxa"/>
+          </w:tcPr>
+          <w:p>
+            <w:r>
+              <w:t>n17</w:t>
+            </w:r>
+          </w:p>
+        </w:tc>
+        <w:tc>
+          <w:tcPr>
+            <w:tcW w:w="3073" w:type="dxa"/>
+          </w:tcPr>
+          <w:p>
+            <w:r>
+              <w:t>teh</w:t>
+            </w:r>
+          </w:p>
+        </w:tc>
+        <w:tc>
+          <w:tcPr>
+            <w:tcW w:w="3073" w:type="dxa"/>
+          </w:tcPr>
+          <w:p>
+            <w:r>
+              <w:t>16</w:t>
+            </w:r>
+          </w:p>
+        </w:tc>
+      </w:tr>
+      <w:tr>
+        <w:tc>
+          <w:tcPr>
+            <w:tcW w:w="3073" w:type="dxa"/>
+          </w:tcPr>
+          <w:p>
+            <w:r>
+              <w:t>n27</w:t>
+            </w:r>
+          </w:p>
+        </w:tc>
+        <w:tc>
+          <w:tcPr>
+            <w:tcW w:w="3073" w:type="dxa"/>
+          </w:tcPr>
+          <w:p>
+            <w:r>
+              <w:t>the root</w:t>
+            </w:r>
+          </w:p>
+        </w:tc>
+        <w:tc>
+          <w:tcPr>
+            <w:tcW w:w="3073" w:type="dxa"/>
+          </w:tcPr>
+          <w:p>
+            <w:r>
+              <w:t>17</w:t>
+            </w:r>
+          </w:p>
+        </w:tc>
+      </w:tr>
+      <w:tr>
+        <w:tc>
+          <w:tcPr>
+            <w:tcW w:w="3073" w:type="dxa"/>
+          </w:tcPr>
+          <w:p>
+            <w:r>
+              <w:t>n18</w:t>
+            </w:r>
+          </w:p>
+        </w:tc>
+        <w:tc>
+          <w:tcPr>
+            <w:tcW w:w="3073" w:type="dxa"/>
+          </w:tcPr>
+          <w:p>
+            <w:r>
+              <w:t>the</w:t>
+            </w:r>
+          </w:p>
+        </w:tc>
+        <w:tc>
+          <w:tcPr>
+            <w:tcW w:w="3073" w:type="dxa"/>
+          </w:tcPr>
+          <w:p>
+            <w:r>
+              <w:t>17</w:t>
+            </w:r>
+          </w:p>
+        </w:tc>
+      </w:tr>
+      <w:tr>
+        <w:tc>
+          <w:tcPr>
+            <w:tcW w:w="3073" w:type="dxa"/>
+          </w:tcPr>
+          <w:p>
+            <w:r>
+              <w:t>n25</w:t>
+            </w:r>
+          </w:p>
+        </w:tc>
+        <w:tc>
+          <w:tcPr>
+            <w:tcW w:w="3073" w:type="dxa"/>
+          </w:tcPr>
+          <w:p>
+            <w:r>
+              <w:t>rood</w:t>
+            </w:r>
+          </w:p>
+        </w:tc>
+        <w:tc>
+          <w:tcPr>
+            <w:tcW w:w="3073" w:type="dxa"/>
+          </w:tcPr>
+          <w:p>
+            <w:r>
+              <w:t>17</w:t>
+            </w:r>
+          </w:p>
+        </w:tc>
+      </w:tr>
+      <w:tr>
+        <w:tc>
+          <w:tcPr>
+            <w:tcW w:w="3073" w:type="dxa"/>
+          </w:tcPr>
+          <w:p>
+            <w:r>
+              <w:t>n3</w:t>
+            </w:r>
+          </w:p>
+        </w:tc>
+        <w:tc>
+          <w:tcPr>
+            <w:tcW w:w="3073" w:type="dxa"/>
+          </w:tcPr>
+          <w:p>
+            <w:r>
+              <w:t>root</w:t>
+            </w:r>
+          </w:p>
+        </w:tc>
+        <w:tc>
+          <w:tcPr>
+            <w:tcW w:w="3073" w:type="dxa"/>
+          </w:tcPr>
+          <w:p>
+            <w:r>
+              <w:t>18</w:t>
+            </w:r>
+          </w:p>
+        </w:tc>
+      </w:tr>
+      <w:tr>
+        <w:tc>
+          <w:tcPr>
+            <w:tcW w:w="3073" w:type="dxa"/>
+          </w:tcPr>
+          <w:p>
             <w:r>
               <w:t>n0</w:t>
             </w:r>
@@ -1779,9 +2597,6 @@
             <w:tcW w:w="3073" w:type="dxa"/>
           </w:tcPr>
           <w:p>
-            <w:pPr>
-              <w:ind w:left="0"/>
-            </w:pPr>
             <w:r>
               <w:t>#END#</w:t>
             </w:r>
@@ -1792,1075 +2607,9 @@
             <w:tcW w:w="3073" w:type="dxa"/>
           </w:tcPr>
           <w:p>
-            <w:pPr>
-              <w:ind w:left="0"/>
-            </w:pPr>
-          </w:p>
-        </w:tc>
-      </w:tr>
-      <w:tr>
-        <w:tc>
-          <w:tcPr>
-            <w:tcW w:w="3073" w:type="dxa"/>
-          </w:tcPr>
-          <w:p>
-            <w:pPr>
-              <w:ind w:left="0"/>
-            </w:pPr>
-            <w:r>
-              <w:t>n1</w:t>
-            </w:r>
-          </w:p>
-        </w:tc>
-        <w:tc>
-          <w:tcPr>
-            <w:tcW w:w="3073" w:type="dxa"/>
-          </w:tcPr>
-          <w:p>
-            <w:pPr>
-              <w:ind w:left="0"/>
-            </w:pPr>
-            <w:r>
-              <w:t>#START#</w:t>
-            </w:r>
-          </w:p>
-        </w:tc>
-        <w:tc>
-          <w:tcPr>
-            <w:tcW w:w="3073" w:type="dxa"/>
-          </w:tcPr>
-          <w:p>
-            <w:pPr>
-              <w:ind w:left="0"/>
-            </w:pPr>
-          </w:p>
-        </w:tc>
-      </w:tr>
-      <w:tr>
-        <w:tc>
-          <w:tcPr>
-            <w:tcW w:w="3073" w:type="dxa"/>
-          </w:tcPr>
-          <w:p>
-            <w:pPr>
-              <w:ind w:left="0"/>
-            </w:pPr>
-            <w:r>
-              <w:t>n2</w:t>
-            </w:r>
-          </w:p>
-        </w:tc>
-        <w:tc>
-          <w:tcPr>
-            <w:tcW w:w="3073" w:type="dxa"/>
-          </w:tcPr>
-          <w:p>
-            <w:pPr>
-              <w:ind w:left="0"/>
-            </w:pPr>
-            <w:r>
-              <w:t>when</w:t>
-            </w:r>
-          </w:p>
-        </w:tc>
-        <w:tc>
-          <w:tcPr>
-            <w:tcW w:w="3073" w:type="dxa"/>
-          </w:tcPr>
-          <w:p>
-            <w:pPr>
-              <w:ind w:left="0"/>
-            </w:pPr>
-          </w:p>
-        </w:tc>
-      </w:tr>
-      <w:tr>
-        <w:tc>
-          <w:tcPr>
-            <w:tcW w:w="3073" w:type="dxa"/>
-          </w:tcPr>
-          <w:p>
-            <w:pPr>
-              <w:ind w:left="0"/>
-            </w:pPr>
-            <w:r>
-              <w:t>n3</w:t>
-            </w:r>
-          </w:p>
-        </w:tc>
-        <w:tc>
-          <w:tcPr>
-            <w:tcW w:w="3073" w:type="dxa"/>
-          </w:tcPr>
-          <w:p>
-            <w:pPr>
-              <w:ind w:left="0"/>
-            </w:pPr>
-            <w:r>
-              <w:t>root</w:t>
-            </w:r>
-          </w:p>
-        </w:tc>
-        <w:tc>
-          <w:tcPr>
-            <w:tcW w:w="3073" w:type="dxa"/>
-          </w:tcPr>
-          <w:p>
-            <w:pPr>
-              <w:ind w:left="0"/>
-            </w:pPr>
-          </w:p>
-        </w:tc>
-      </w:tr>
-      <w:tr>
-        <w:tc>
-          <w:tcPr>
-            <w:tcW w:w="3073" w:type="dxa"/>
-          </w:tcPr>
-          <w:p>
-            <w:pPr>
-              <w:ind w:left="0"/>
-            </w:pPr>
-            <w:r>
-              <w:t>n4</w:t>
-            </w:r>
-          </w:p>
-        </w:tc>
-        <w:tc>
-          <w:tcPr>
-            <w:tcW w:w="3073" w:type="dxa"/>
-          </w:tcPr>
-          <w:p>
-            <w:pPr>
-              <w:ind w:left="0"/>
-            </w:pPr>
-            <w:r>
-              <w:t>fruit</w:t>
-            </w:r>
-          </w:p>
-        </w:tc>
-        <w:tc>
-          <w:tcPr>
-            <w:tcW w:w="3073" w:type="dxa"/>
-          </w:tcPr>
-          <w:p>
-            <w:pPr>
-              <w:ind w:left="0"/>
-            </w:pPr>
-          </w:p>
-        </w:tc>
-      </w:tr>
-      <w:tr>
-        <w:tc>
-          <w:tcPr>
-            <w:tcW w:w="3073" w:type="dxa"/>
-          </w:tcPr>
-          <w:p>
-            <w:pPr>
-              <w:ind w:left="0"/>
-            </w:pPr>
-            <w:r>
-              <w:t>n5</w:t>
-            </w:r>
-          </w:p>
-        </w:tc>
-        <w:tc>
-          <w:tcPr>
-            <w:tcW w:w="3073" w:type="dxa"/>
-          </w:tcPr>
-          <w:p>
-            <w:pPr>
-              <w:ind w:left="0"/>
-            </w:pPr>
-            <w:r>
-              <w:t>the</w:t>
-            </w:r>
-          </w:p>
-        </w:tc>
-        <w:tc>
-          <w:tcPr>
-            <w:tcW w:w="3073" w:type="dxa"/>
-          </w:tcPr>
-          <w:p>
-            <w:pPr>
-              <w:ind w:left="0"/>
-            </w:pPr>
-          </w:p>
-        </w:tc>
-      </w:tr>
-      <w:tr>
-        <w:tc>
-          <w:tcPr>
-            <w:tcW w:w="3073" w:type="dxa"/>
-          </w:tcPr>
-          <w:p>
-            <w:pPr>
-              <w:ind w:left="0"/>
-            </w:pPr>
-            <w:r>
-              <w:t>n6</w:t>
-            </w:r>
-          </w:p>
-        </w:tc>
-        <w:tc>
-          <w:tcPr>
-            <w:tcW w:w="3073" w:type="dxa"/>
-          </w:tcPr>
-          <w:p>
-            <w:pPr>
-              <w:ind w:left="0"/>
-            </w:pPr>
-            <w:proofErr w:type="spellStart"/>
-            <w:r>
-              <w:t>teh</w:t>
-            </w:r>
-            <w:proofErr w:type="spellEnd"/>
-          </w:p>
-        </w:tc>
-        <w:tc>
-          <w:tcPr>
-            <w:tcW w:w="3073" w:type="dxa"/>
-          </w:tcPr>
-          <w:p>
-            <w:pPr>
-              <w:ind w:left="0"/>
-            </w:pPr>
-          </w:p>
-        </w:tc>
-      </w:tr>
-      <w:tr>
-        <w:tc>
-          <w:tcPr>
-            <w:tcW w:w="3073" w:type="dxa"/>
-          </w:tcPr>
-          <w:p>
-            <w:pPr>
-              <w:ind w:left="0"/>
-            </w:pPr>
-            <w:r>
-              <w:t>n7</w:t>
-            </w:r>
-          </w:p>
-        </w:tc>
-        <w:tc>
-          <w:tcPr>
-            <w:tcW w:w="3073" w:type="dxa"/>
-          </w:tcPr>
-          <w:p>
-            <w:pPr>
-              <w:ind w:left="0"/>
-            </w:pPr>
-            <w:r>
-              <w:t>march</w:t>
-            </w:r>
-          </w:p>
-        </w:tc>
-        <w:tc>
-          <w:tcPr>
-            <w:tcW w:w="3073" w:type="dxa"/>
-          </w:tcPr>
-          <w:p>
-            <w:pPr>
-              <w:ind w:left="0"/>
-            </w:pPr>
-          </w:p>
-        </w:tc>
-      </w:tr>
-      <w:tr>
-        <w:tc>
-          <w:tcPr>
-            <w:tcW w:w="3073" w:type="dxa"/>
-          </w:tcPr>
-          <w:p>
-            <w:pPr>
-              <w:ind w:left="0"/>
-            </w:pPr>
-            <w:r>
-              <w:t>n8</w:t>
-            </w:r>
-          </w:p>
-        </w:tc>
-        <w:tc>
-          <w:tcPr>
-            <w:tcW w:w="3073" w:type="dxa"/>
-          </w:tcPr>
-          <w:p>
-            <w:pPr>
-              <w:ind w:left="0"/>
-            </w:pPr>
-            <w:r>
-              <w:t>drought</w:t>
-            </w:r>
-          </w:p>
-        </w:tc>
-        <w:tc>
-          <w:tcPr>
-            <w:tcW w:w="3073" w:type="dxa"/>
-          </w:tcPr>
-          <w:p>
-            <w:pPr>
-              <w:ind w:left="0"/>
-            </w:pPr>
-          </w:p>
-        </w:tc>
-      </w:tr>
-      <w:tr>
-        <w:tc>
-          <w:tcPr>
-            <w:tcW w:w="3073" w:type="dxa"/>
-          </w:tcPr>
-          <w:p>
-            <w:pPr>
-              <w:ind w:left="0"/>
-            </w:pPr>
-            <w:r>
-              <w:t>n9</w:t>
-            </w:r>
-          </w:p>
-        </w:tc>
-        <w:tc>
-          <w:tcPr>
-            <w:tcW w:w="3073" w:type="dxa"/>
-          </w:tcPr>
-          <w:p>
-            <w:pPr>
-              <w:ind w:left="0"/>
-            </w:pPr>
-            <w:r>
-              <w:t>of</w:t>
-            </w:r>
-          </w:p>
-        </w:tc>
-        <w:tc>
-          <w:tcPr>
-            <w:tcW w:w="3073" w:type="dxa"/>
-          </w:tcPr>
-          <w:p>
-            <w:pPr>
-              <w:ind w:left="0"/>
-            </w:pPr>
-          </w:p>
-        </w:tc>
-      </w:tr>
-      <w:tr>
-        <w:tc>
-          <w:tcPr>
-            <w:tcW w:w="3073" w:type="dxa"/>
-          </w:tcPr>
-          <w:p>
-            <w:pPr>
-              <w:ind w:left="0"/>
-            </w:pPr>
-            <w:r>
-              <w:t>n10</w:t>
-            </w:r>
-          </w:p>
-        </w:tc>
-        <w:tc>
-          <w:tcPr>
-            <w:tcW w:w="3073" w:type="dxa"/>
-          </w:tcPr>
-          <w:p>
-            <w:pPr>
-              <w:ind w:left="0"/>
-            </w:pPr>
-            <w:r>
-              <w:t>march</w:t>
-            </w:r>
-          </w:p>
-        </w:tc>
-        <w:tc>
-          <w:tcPr>
-            <w:tcW w:w="3073" w:type="dxa"/>
-          </w:tcPr>
-          <w:p>
-            <w:pPr>
-              <w:ind w:left="0"/>
-            </w:pPr>
-          </w:p>
-        </w:tc>
-      </w:tr>
-      <w:tr>
-        <w:tc>
-          <w:tcPr>
-            <w:tcW w:w="3073" w:type="dxa"/>
-          </w:tcPr>
-          <w:p>
-            <w:pPr>
-              <w:ind w:left="0"/>
-            </w:pPr>
-            <w:r>
-              <w:t>n11</w:t>
-            </w:r>
-          </w:p>
-        </w:tc>
-        <w:tc>
-          <w:tcPr>
-            <w:tcW w:w="3073" w:type="dxa"/>
-          </w:tcPr>
-          <w:p>
-            <w:pPr>
-              <w:ind w:left="0"/>
-            </w:pPr>
-            <w:r>
-              <w:t>drought</w:t>
-            </w:r>
-          </w:p>
-        </w:tc>
-        <w:tc>
-          <w:tcPr>
-            <w:tcW w:w="3073" w:type="dxa"/>
-          </w:tcPr>
-          <w:p>
-            <w:pPr>
-              <w:ind w:left="0"/>
-            </w:pPr>
-          </w:p>
-        </w:tc>
-      </w:tr>
-      <w:tr>
-        <w:tc>
-          <w:tcPr>
-            <w:tcW w:w="3073" w:type="dxa"/>
-          </w:tcPr>
-          <w:p>
-            <w:pPr>
-              <w:ind w:left="0"/>
-            </w:pPr>
-            <w:r>
-              <w:t>n12</w:t>
-            </w:r>
-          </w:p>
-        </w:tc>
-        <w:tc>
-          <w:tcPr>
-            <w:tcW w:w="3073" w:type="dxa"/>
-          </w:tcPr>
-          <w:p>
-            <w:pPr>
-              <w:ind w:left="0"/>
-            </w:pPr>
-            <w:r>
-              <w:t>has</w:t>
-            </w:r>
-          </w:p>
-        </w:tc>
-        <w:tc>
-          <w:tcPr>
-            <w:tcW w:w="3073" w:type="dxa"/>
-          </w:tcPr>
-          <w:p>
-            <w:pPr>
-              <w:ind w:left="0"/>
-            </w:pPr>
-          </w:p>
-        </w:tc>
-      </w:tr>
-      <w:tr>
-        <w:tc>
-          <w:tcPr>
-            <w:tcW w:w="3073" w:type="dxa"/>
-          </w:tcPr>
-          <w:p>
-            <w:pPr>
-              <w:ind w:left="0"/>
-            </w:pPr>
-            <w:r>
-              <w:t>n13</w:t>
-            </w:r>
-          </w:p>
-        </w:tc>
-        <w:tc>
-          <w:tcPr>
-            <w:tcW w:w="3073" w:type="dxa"/>
-          </w:tcPr>
-          <w:p>
-            <w:pPr>
-              <w:ind w:left="0"/>
-            </w:pPr>
-            <w:proofErr w:type="spellStart"/>
-            <w:r>
-              <w:t>april</w:t>
-            </w:r>
-            <w:proofErr w:type="spellEnd"/>
-          </w:p>
-        </w:tc>
-        <w:tc>
-          <w:tcPr>
-            <w:tcW w:w="3073" w:type="dxa"/>
-          </w:tcPr>
-          <w:p>
-            <w:pPr>
-              <w:ind w:left="0"/>
-            </w:pPr>
-          </w:p>
-        </w:tc>
-      </w:tr>
-      <w:tr>
-        <w:tc>
-          <w:tcPr>
-            <w:tcW w:w="3073" w:type="dxa"/>
-          </w:tcPr>
-          <w:p>
-            <w:pPr>
-              <w:ind w:left="0"/>
-            </w:pPr>
-            <w:r>
-              <w:t>n14</w:t>
-            </w:r>
-          </w:p>
-        </w:tc>
-        <w:tc>
-          <w:tcPr>
-            <w:tcW w:w="3073" w:type="dxa"/>
-          </w:tcPr>
-          <w:p>
-            <w:pPr>
-              <w:ind w:left="0"/>
-            </w:pPr>
-            <w:r>
-              <w:t>pierced</w:t>
-            </w:r>
-          </w:p>
-        </w:tc>
-        <w:tc>
-          <w:tcPr>
-            <w:tcW w:w="3073" w:type="dxa"/>
-          </w:tcPr>
-          <w:p>
-            <w:pPr>
-              <w:ind w:left="0"/>
-            </w:pPr>
-          </w:p>
-        </w:tc>
-      </w:tr>
-      <w:tr>
-        <w:tc>
-          <w:tcPr>
-            <w:tcW w:w="3073" w:type="dxa"/>
-          </w:tcPr>
-          <w:p>
-            <w:pPr>
-              <w:ind w:left="0"/>
-            </w:pPr>
-            <w:r>
-              <w:t>n15</w:t>
-            </w:r>
-          </w:p>
-        </w:tc>
-        <w:tc>
-          <w:tcPr>
-            <w:tcW w:w="3073" w:type="dxa"/>
-          </w:tcPr>
-          <w:p>
-            <w:pPr>
-              <w:ind w:left="0"/>
-            </w:pPr>
-            <w:r>
-              <w:t>unto</w:t>
-            </w:r>
-          </w:p>
-        </w:tc>
-        <w:tc>
-          <w:tcPr>
-            <w:tcW w:w="3073" w:type="dxa"/>
-          </w:tcPr>
-          <w:p>
-            <w:pPr>
-              <w:ind w:left="0"/>
-            </w:pPr>
-          </w:p>
-        </w:tc>
-      </w:tr>
-      <w:tr>
-        <w:tc>
-          <w:tcPr>
-            <w:tcW w:w="3073" w:type="dxa"/>
-          </w:tcPr>
-          <w:p>
-            <w:pPr>
-              <w:ind w:left="0"/>
-            </w:pPr>
-            <w:r>
-              <w:t>n16</w:t>
-            </w:r>
-          </w:p>
-        </w:tc>
-        <w:tc>
-          <w:tcPr>
-            <w:tcW w:w="3073" w:type="dxa"/>
-          </w:tcPr>
-          <w:p>
-            <w:pPr>
-              <w:ind w:left="0"/>
-            </w:pPr>
-            <w:r>
-              <w:t>to</w:t>
-            </w:r>
-          </w:p>
-        </w:tc>
-        <w:tc>
-          <w:tcPr>
-            <w:tcW w:w="3073" w:type="dxa"/>
-          </w:tcPr>
-          <w:p>
-            <w:pPr>
-              <w:ind w:left="0"/>
-            </w:pPr>
-          </w:p>
-        </w:tc>
-      </w:tr>
-      <w:tr>
-        <w:tc>
-          <w:tcPr>
-            <w:tcW w:w="3073" w:type="dxa"/>
-          </w:tcPr>
-          <w:p>
-            <w:pPr>
-              <w:ind w:left="0"/>
-            </w:pPr>
-            <w:r>
-              <w:t>n17</w:t>
-            </w:r>
-          </w:p>
-        </w:tc>
-        <w:tc>
-          <w:tcPr>
-            <w:tcW w:w="3073" w:type="dxa"/>
-          </w:tcPr>
-          <w:p>
-            <w:pPr>
-              <w:ind w:left="0"/>
-            </w:pPr>
-            <w:proofErr w:type="spellStart"/>
-            <w:r>
-              <w:t>teh</w:t>
-            </w:r>
-            <w:proofErr w:type="spellEnd"/>
-          </w:p>
-        </w:tc>
-        <w:tc>
-          <w:tcPr>
-            <w:tcW w:w="3073" w:type="dxa"/>
-          </w:tcPr>
-          <w:p>
-            <w:pPr>
-              <w:ind w:left="0"/>
-            </w:pPr>
-          </w:p>
-        </w:tc>
-      </w:tr>
-      <w:tr>
-        <w:tc>
-          <w:tcPr>
-            <w:tcW w:w="3073" w:type="dxa"/>
-          </w:tcPr>
-          <w:p>
-            <w:pPr>
-              <w:ind w:left="0"/>
-            </w:pPr>
-            <w:r>
-              <w:t>n18</w:t>
-            </w:r>
-          </w:p>
-        </w:tc>
-        <w:tc>
-          <w:tcPr>
-            <w:tcW w:w="3073" w:type="dxa"/>
-          </w:tcPr>
-          <w:p>
-            <w:pPr>
-              <w:ind w:left="0"/>
-            </w:pPr>
-            <w:r>
-              <w:t>the</w:t>
-            </w:r>
-          </w:p>
-        </w:tc>
-        <w:tc>
-          <w:tcPr>
-            <w:tcW w:w="3073" w:type="dxa"/>
-          </w:tcPr>
-          <w:p>
-            <w:pPr>
-              <w:ind w:left="0"/>
-            </w:pPr>
-          </w:p>
-        </w:tc>
-      </w:tr>
-      <w:tr>
-        <w:tc>
-          <w:tcPr>
-            <w:tcW w:w="3073" w:type="dxa"/>
-          </w:tcPr>
-          <w:p>
-            <w:pPr>
-              <w:ind w:left="0"/>
-            </w:pPr>
-            <w:r>
-              <w:t>n19</w:t>
-            </w:r>
-          </w:p>
-        </w:tc>
-        <w:tc>
-          <w:tcPr>
-            <w:tcW w:w="3073" w:type="dxa"/>
-          </w:tcPr>
-          <w:p>
-            <w:pPr>
-              <w:ind w:left="0"/>
-            </w:pPr>
-            <w:r>
-              <w:t>with</w:t>
-            </w:r>
-          </w:p>
-        </w:tc>
-        <w:tc>
-          <w:tcPr>
-            <w:tcW w:w="3073" w:type="dxa"/>
-          </w:tcPr>
-          <w:p>
-            <w:pPr>
-              <w:ind w:left="0"/>
-            </w:pPr>
-          </w:p>
-        </w:tc>
-      </w:tr>
-      <w:tr>
-        <w:tc>
-          <w:tcPr>
-            <w:tcW w:w="3073" w:type="dxa"/>
-          </w:tcPr>
-          <w:p>
-            <w:pPr>
-              <w:ind w:left="0"/>
-            </w:pPr>
-            <w:r>
-              <w:t>n20</w:t>
-            </w:r>
-          </w:p>
-        </w:tc>
-        <w:tc>
-          <w:tcPr>
-            <w:tcW w:w="3073" w:type="dxa"/>
-          </w:tcPr>
-          <w:p>
-            <w:pPr>
-              <w:ind w:left="0"/>
-            </w:pPr>
-            <w:r>
-              <w:t>his</w:t>
-            </w:r>
-          </w:p>
-        </w:tc>
-        <w:tc>
-          <w:tcPr>
-            <w:tcW w:w="3073" w:type="dxa"/>
-          </w:tcPr>
-          <w:p>
-            <w:pPr>
-              <w:ind w:left="0"/>
-            </w:pPr>
-          </w:p>
-        </w:tc>
-      </w:tr>
-      <w:tr>
-        <w:tc>
-          <w:tcPr>
-            <w:tcW w:w="3073" w:type="dxa"/>
-          </w:tcPr>
-          <w:p>
-            <w:pPr>
-              <w:ind w:left="0"/>
-            </w:pPr>
-            <w:r>
-              <w:t>n21</w:t>
-            </w:r>
-          </w:p>
-        </w:tc>
-        <w:tc>
-          <w:tcPr>
-            <w:tcW w:w="3073" w:type="dxa"/>
-          </w:tcPr>
-          <w:p>
-            <w:pPr>
-              <w:ind w:left="0"/>
-            </w:pPr>
-            <w:r>
-              <w:t>showers</w:t>
-            </w:r>
-          </w:p>
-        </w:tc>
-        <w:tc>
-          <w:tcPr>
-            <w:tcW w:w="3073" w:type="dxa"/>
-          </w:tcPr>
-          <w:p>
-            <w:pPr>
-              <w:ind w:left="0"/>
-            </w:pPr>
-          </w:p>
-        </w:tc>
-      </w:tr>
-      <w:tr>
-        <w:tc>
-          <w:tcPr>
-            <w:tcW w:w="3073" w:type="dxa"/>
-          </w:tcPr>
-          <w:p>
-            <w:pPr>
-              <w:ind w:left="0"/>
-            </w:pPr>
-            <w:r>
-              <w:t>n22</w:t>
-            </w:r>
-          </w:p>
-        </w:tc>
-        <w:tc>
-          <w:tcPr>
-            <w:tcW w:w="3073" w:type="dxa"/>
-          </w:tcPr>
-          <w:p>
-            <w:pPr>
-              <w:ind w:left="0"/>
-            </w:pPr>
-            <w:r>
-              <w:t>sweet</w:t>
-            </w:r>
-          </w:p>
-        </w:tc>
-        <w:tc>
-          <w:tcPr>
-            <w:tcW w:w="3073" w:type="dxa"/>
-          </w:tcPr>
-          <w:p>
-            <w:pPr>
-              <w:ind w:left="0"/>
-            </w:pPr>
-          </w:p>
-        </w:tc>
-      </w:tr>
-      <w:tr>
-        <w:tc>
-          <w:tcPr>
-            <w:tcW w:w="3073" w:type="dxa"/>
-          </w:tcPr>
-          <w:p>
-            <w:pPr>
-              <w:ind w:left="0"/>
-            </w:pPr>
-            <w:r>
-              <w:t>n23</w:t>
-            </w:r>
-          </w:p>
-        </w:tc>
-        <w:tc>
-          <w:tcPr>
-            <w:tcW w:w="3073" w:type="dxa"/>
-          </w:tcPr>
-          <w:p>
-            <w:pPr>
-              <w:ind w:left="0"/>
-            </w:pPr>
-            <w:r>
-              <w:t>with</w:t>
-            </w:r>
-          </w:p>
-        </w:tc>
-        <w:tc>
-          <w:tcPr>
-            <w:tcW w:w="3073" w:type="dxa"/>
-          </w:tcPr>
-          <w:p>
-            <w:pPr>
-              <w:ind w:left="0"/>
-            </w:pPr>
-          </w:p>
-        </w:tc>
-      </w:tr>
-      <w:tr>
-        <w:tc>
-          <w:tcPr>
-            <w:tcW w:w="3073" w:type="dxa"/>
-          </w:tcPr>
-          <w:p>
-            <w:pPr>
-              <w:ind w:left="0"/>
-            </w:pPr>
-            <w:r>
-              <w:t>n24</w:t>
-            </w:r>
-          </w:p>
-        </w:tc>
-        <w:tc>
-          <w:tcPr>
-            <w:tcW w:w="3073" w:type="dxa"/>
-          </w:tcPr>
-          <w:p>
-            <w:pPr>
-              <w:ind w:left="0"/>
-            </w:pPr>
-            <w:proofErr w:type="spellStart"/>
-            <w:r>
-              <w:t>april</w:t>
-            </w:r>
-            <w:proofErr w:type="spellEnd"/>
-          </w:p>
-        </w:tc>
-        <w:tc>
-          <w:tcPr>
-            <w:tcW w:w="3073" w:type="dxa"/>
-          </w:tcPr>
-          <w:p>
-            <w:pPr>
-              <w:ind w:left="0"/>
-            </w:pPr>
-          </w:p>
-        </w:tc>
-      </w:tr>
-      <w:tr>
-        <w:tc>
-          <w:tcPr>
-            <w:tcW w:w="3073" w:type="dxa"/>
-          </w:tcPr>
-          <w:p>
-            <w:pPr>
-              <w:ind w:left="0"/>
-            </w:pPr>
-            <w:r>
-              <w:t>n25</w:t>
-            </w:r>
-          </w:p>
-        </w:tc>
-        <w:tc>
-          <w:tcPr>
-            <w:tcW w:w="3073" w:type="dxa"/>
-          </w:tcPr>
-          <w:p>
-            <w:pPr>
-              <w:ind w:left="0"/>
-            </w:pPr>
-            <w:r>
-              <w:t>rood</w:t>
-            </w:r>
-          </w:p>
-        </w:tc>
-        <w:tc>
-          <w:tcPr>
-            <w:tcW w:w="3073" w:type="dxa"/>
-          </w:tcPr>
-          <w:p>
-            <w:pPr>
-              <w:ind w:left="0"/>
-            </w:pPr>
-          </w:p>
-        </w:tc>
-      </w:tr>
-      <w:tr>
-        <w:tc>
-          <w:tcPr>
-            <w:tcW w:w="3073" w:type="dxa"/>
-          </w:tcPr>
-          <w:p>
-            <w:pPr>
-              <w:ind w:left="0"/>
-            </w:pPr>
-            <w:r>
-              <w:t>n26</w:t>
-            </w:r>
-          </w:p>
-        </w:tc>
-        <w:tc>
-          <w:tcPr>
-            <w:tcW w:w="3073" w:type="dxa"/>
-          </w:tcPr>
-          <w:p>
-            <w:pPr>
-              <w:ind w:left="0"/>
-            </w:pPr>
-            <w:r>
-              <w:t>his</w:t>
-            </w:r>
-          </w:p>
-        </w:tc>
-        <w:tc>
-          <w:tcPr>
-            <w:tcW w:w="3073" w:type="dxa"/>
-          </w:tcPr>
-          <w:p>
-            <w:pPr>
-              <w:ind w:left="0"/>
-            </w:pPr>
-          </w:p>
-        </w:tc>
-      </w:tr>
-      <w:tr>
-        <w:tc>
-          <w:tcPr>
-            <w:tcW w:w="3073" w:type="dxa"/>
-          </w:tcPr>
-          <w:p>
-            <w:pPr>
-              <w:ind w:left="0"/>
-            </w:pPr>
-            <w:r>
-              <w:t>n27</w:t>
-            </w:r>
-          </w:p>
-        </w:tc>
-        <w:tc>
-          <w:tcPr>
-            <w:tcW w:w="3073" w:type="dxa"/>
-          </w:tcPr>
-          <w:p>
-            <w:pPr>
-              <w:ind w:left="0"/>
-            </w:pPr>
-            <w:r>
-              <w:t>the root</w:t>
-            </w:r>
-          </w:p>
-        </w:tc>
-        <w:tc>
-          <w:tcPr>
-            <w:tcW w:w="3073" w:type="dxa"/>
-          </w:tcPr>
-          <w:p>
-            <w:pPr>
-              <w:ind w:left="0"/>
-            </w:pPr>
-          </w:p>
-        </w:tc>
-      </w:tr>
-      <w:tr>
-        <w:tc>
-          <w:tcPr>
-            <w:tcW w:w="3073" w:type="dxa"/>
-          </w:tcPr>
-          <w:p>
-            <w:pPr>
-              <w:ind w:left="0"/>
-            </w:pPr>
-          </w:p>
-        </w:tc>
-        <w:tc>
-          <w:tcPr>
-            <w:tcW w:w="3073" w:type="dxa"/>
-          </w:tcPr>
-          <w:p>
-            <w:pPr>
-              <w:ind w:left="0"/>
-            </w:pPr>
-          </w:p>
-        </w:tc>
-        <w:tc>
-          <w:tcPr>
-            <w:tcW w:w="3073" w:type="dxa"/>
-          </w:tcPr>
-          <w:p>
-            <w:pPr>
-              <w:ind w:left="0"/>
-            </w:pPr>
+            <w:r>
+              <w:t>19</w:t>
+            </w:r>
           </w:p>
         </w:tc>
       </w:tr>
@@ -3091,6 +2840,20 @@
         <w:right w:w="108" w:type="dxa"/>
       </w:tblCellMar>
     </w:tblPr>
+  </w:style>
+  <w:style w:type="character" w:styleId="IntenseEmphasis">
+    <w:name w:val="Intense Emphasis"/>
+    <w:basedOn w:val="DefaultParagraphFont"/>
+    <w:uiPriority w:val="21"/>
+    <w:qFormat/>
+    <w:rsid w:val="008708C6"/>
+    <w:rPr>
+      <w:b/>
+      <w:bCs/>
+      <w:i/>
+      <w:iCs/>
+      <w:color w:val="4F81BD" w:themeColor="accent1"/>
+    </w:rPr>
   </w:style>
 </w:styles>
 </file>

</xml_diff>

<commit_message>
#DH-37 #time 30min #comment change readingTestTradition to make tests possible
</commit_message>
<xml_diff>
--- a/ExampleFiles/ReadingsTestTradition parsing.docx
+++ b/ExampleFiles/ReadingsTestTradition parsing.docx
@@ -40,7 +40,7 @@
         <w:t>Nr. of nodes</w:t>
       </w:r>
       <w:r>
-        <w:t>: 26</w:t>
+        <w:t>: 27</w:t>
       </w:r>
     </w:p>
     <w:p>
@@ -77,7 +77,15 @@
         <w:t xml:space="preserve">Text: </w:t>
       </w:r>
       <w:r>
-        <w:t>when april with his showers sweet with fruit the drought of march has pierced unto the root</w:t>
+        <w:t xml:space="preserve">when </w:t>
+      </w:r>
+      <w:proofErr w:type="spellStart"/>
+      <w:r>
+        <w:t>april</w:t>
+      </w:r>
+      <w:proofErr w:type="spellEnd"/>
+      <w:r>
+        <w:t xml:space="preserve"> with his showers sweet with fruit the drought of march has pierced unto the root</w:t>
       </w:r>
     </w:p>
     <w:p>
@@ -231,9 +239,11 @@
             <w:pPr>
               <w:ind w:left="0"/>
             </w:pPr>
+            <w:proofErr w:type="spellStart"/>
             <w:r>
               <w:t>april</w:t>
             </w:r>
+            <w:proofErr w:type="spellEnd"/>
           </w:p>
         </w:tc>
         <w:tc>
@@ -926,9 +936,11 @@
         </w:rPr>
         <w:t xml:space="preserve"> </w:t>
       </w:r>
+      <w:proofErr w:type="spellStart"/>
       <w:r>
         <w:t>april</w:t>
       </w:r>
+      <w:proofErr w:type="spellEnd"/>
       <w:r>
         <w:t xml:space="preserve"> </w:t>
       </w:r>
@@ -1094,9 +1106,11 @@
             <w:pPr>
               <w:ind w:left="0"/>
             </w:pPr>
+            <w:proofErr w:type="spellStart"/>
             <w:r>
               <w:t>april</w:t>
             </w:r>
+            <w:proofErr w:type="spellEnd"/>
           </w:p>
         </w:tc>
         <w:tc>
@@ -1313,20 +1327,23 @@
               <w:ind w:left="0"/>
             </w:pPr>
             <w:r>
-              <w:t>9</w:t>
-            </w:r>
-          </w:p>
-        </w:tc>
-        <w:tc>
-          <w:tcPr>
-            <w:tcW w:w="2311" w:type="dxa"/>
-          </w:tcPr>
-          <w:p>
-            <w:pPr>
-              <w:ind w:left="0"/>
-            </w:pPr>
-            <w:r>
-              <w:t>n4</w:t>
+              <w:t>8</w:t>
+            </w:r>
+          </w:p>
+        </w:tc>
+        <w:tc>
+          <w:tcPr>
+            <w:tcW w:w="2311" w:type="dxa"/>
+          </w:tcPr>
+          <w:p>
+            <w:pPr>
+              <w:ind w:left="0"/>
+            </w:pPr>
+            <w:r>
+              <w:t>n</w:t>
+            </w:r>
+            <w:r>
+              <w:t>28</w:t>
             </w:r>
           </w:p>
         </w:tc>
@@ -1797,9 +1814,11 @@
             <w:tcW w:w="3073" w:type="dxa"/>
           </w:tcPr>
           <w:p>
+            <w:proofErr w:type="spellStart"/>
             <w:r>
               <w:t>april</w:t>
             </w:r>
+            <w:proofErr w:type="spellEnd"/>
           </w:p>
         </w:tc>
         <w:tc>
@@ -1829,9 +1848,11 @@
             <w:tcW w:w="3073" w:type="dxa"/>
           </w:tcPr>
           <w:p>
+            <w:proofErr w:type="spellStart"/>
             <w:r>
               <w:t>april</w:t>
             </w:r>
+            <w:proofErr w:type="spellEnd"/>
           </w:p>
         </w:tc>
         <w:tc>
@@ -2044,6 +2065,38 @@
           </w:tcPr>
           <w:p>
             <w:r>
+              <w:t>n28</w:t>
+            </w:r>
+          </w:p>
+        </w:tc>
+        <w:tc>
+          <w:tcPr>
+            <w:tcW w:w="3073" w:type="dxa"/>
+          </w:tcPr>
+          <w:p>
+            <w:r>
+              <w:t>fruit</w:t>
+            </w:r>
+          </w:p>
+        </w:tc>
+        <w:tc>
+          <w:tcPr>
+            <w:tcW w:w="3073" w:type="dxa"/>
+          </w:tcPr>
+          <w:p>
+            <w:r>
+              <w:t>8</w:t>
+            </w:r>
+          </w:p>
+        </w:tc>
+      </w:tr>
+      <w:tr>
+        <w:tc>
+          <w:tcPr>
+            <w:tcW w:w="3073" w:type="dxa"/>
+          </w:tcPr>
+          <w:p>
+            <w:r>
               <w:t>n4</w:t>
             </w:r>
           </w:p>
@@ -2117,9 +2170,11 @@
             <w:tcW w:w="3073" w:type="dxa"/>
           </w:tcPr>
           <w:p>
+            <w:proofErr w:type="spellStart"/>
             <w:r>
               <w:t>teh</w:t>
             </w:r>
+            <w:proofErr w:type="spellEnd"/>
           </w:p>
         </w:tc>
         <w:tc>
@@ -2437,9 +2492,11 @@
             <w:tcW w:w="3073" w:type="dxa"/>
           </w:tcPr>
           <w:p>
+            <w:proofErr w:type="spellStart"/>
             <w:r>
               <w:t>teh</w:t>
             </w:r>
+            <w:proofErr w:type="spellEnd"/>
           </w:p>
         </w:tc>
         <w:tc>

</xml_diff>

<commit_message>
#DH-121 #time 1h #comment add tests in reading
</commit_message>
<xml_diff>
--- a/ExampleFiles/ReadingsTestTradition parsing.docx
+++ b/ExampleFiles/ReadingsTestTradition parsing.docx
@@ -77,15 +77,13 @@
         <w:t xml:space="preserve">Text: </w:t>
       </w:r>
       <w:r>
-        <w:t xml:space="preserve">when </w:t>
+        <w:t>when april with his showers sweet with fruit the drought of march has pierced unto</w:t>
       </w:r>
-      <w:proofErr w:type="spellStart"/>
       <w:r>
-        <w:t>april</w:t>
+        <w:t xml:space="preserve"> me</w:t>
       </w:r>
-      <w:proofErr w:type="spellEnd"/>
       <w:r>
-        <w:t xml:space="preserve"> with his showers sweet with fruit the drought of march has pierced unto the root</w:t>
+        <w:t xml:space="preserve"> the root</w:t>
       </w:r>
     </w:p>
     <w:p>
@@ -239,11 +237,9 @@
             <w:pPr>
               <w:ind w:left="0"/>
             </w:pPr>
-            <w:proofErr w:type="spellStart"/>
             <w:r>
               <w:t>april</w:t>
             </w:r>
-            <w:proofErr w:type="spellEnd"/>
           </w:p>
         </w:tc>
         <w:tc>
@@ -779,6 +775,9 @@
             </w:pPr>
             <w:r>
               <w:t>unto</w:t>
+            </w:r>
+            <w:r>
+              <w:t xml:space="preserve"> me</w:t>
             </w:r>
           </w:p>
         </w:tc>
@@ -936,11 +935,9 @@
         </w:rPr>
         <w:t xml:space="preserve"> </w:t>
       </w:r>
-      <w:proofErr w:type="spellStart"/>
       <w:r>
         <w:t>april</w:t>
       </w:r>
-      <w:proofErr w:type="spellEnd"/>
       <w:r>
         <w:t xml:space="preserve"> </w:t>
       </w:r>
@@ -1106,11 +1103,9 @@
             <w:pPr>
               <w:ind w:left="0"/>
             </w:pPr>
-            <w:proofErr w:type="spellStart"/>
             <w:r>
               <w:t>april</w:t>
             </w:r>
-            <w:proofErr w:type="spellEnd"/>
           </w:p>
         </w:tc>
         <w:tc>
@@ -1814,11 +1809,9 @@
             <w:tcW w:w="3073" w:type="dxa"/>
           </w:tcPr>
           <w:p>
-            <w:proofErr w:type="spellStart"/>
             <w:r>
               <w:t>april</w:t>
             </w:r>
-            <w:proofErr w:type="spellEnd"/>
           </w:p>
         </w:tc>
         <w:tc>
@@ -1848,11 +1841,9 @@
             <w:tcW w:w="3073" w:type="dxa"/>
           </w:tcPr>
           <w:p>
-            <w:proofErr w:type="spellStart"/>
             <w:r>
               <w:t>april</w:t>
             </w:r>
-            <w:proofErr w:type="spellEnd"/>
           </w:p>
         </w:tc>
         <w:tc>
@@ -2170,11 +2161,9 @@
             <w:tcW w:w="3073" w:type="dxa"/>
           </w:tcPr>
           <w:p>
-            <w:proofErr w:type="spellStart"/>
             <w:r>
               <w:t>teh</w:t>
             </w:r>
-            <w:proofErr w:type="spellEnd"/>
           </w:p>
         </w:tc>
         <w:tc>
@@ -2431,6 +2420,9 @@
             <w:r>
               <w:t>unto</w:t>
             </w:r>
+            <w:r>
+              <w:t xml:space="preserve"> me</w:t>
+            </w:r>
           </w:p>
         </w:tc>
         <w:tc>
@@ -2492,11 +2484,9 @@
             <w:tcW w:w="3073" w:type="dxa"/>
           </w:tcPr>
           <w:p>
-            <w:proofErr w:type="spellStart"/>
             <w:r>
               <w:t>teh</w:t>
             </w:r>
-            <w:proofErr w:type="spellEnd"/>
           </w:p>
         </w:tc>
         <w:tc>

</xml_diff>

<commit_message>
#DH-118 #time 15min #comment witness c added to readingsTestTradition parsing
</commit_message>
<xml_diff>
--- a/ExampleFiles/ReadingsTestTradition parsing.docx
+++ b/ExampleFiles/ReadingsTestTradition parsing.docx
@@ -1,6 +1,6 @@
 
 <file path=word/document.xml><?xml version="1.0" encoding="utf-8"?>
-<w:document xmlns:ve="http://schemas.openxmlformats.org/markup-compatibility/2006" xmlns:o="urn:schemas-microsoft-com:office:office" xmlns:r="http://schemas.openxmlformats.org/officeDocument/2006/relationships" xmlns:m="http://schemas.openxmlformats.org/officeDocument/2006/math" xmlns:v="urn:schemas-microsoft-com:vml" xmlns:wp="http://schemas.openxmlformats.org/drawingml/2006/wordprocessingDrawing" xmlns:w10="urn:schemas-microsoft-com:office:word" xmlns:w="http://schemas.openxmlformats.org/wordprocessingml/2006/main" xmlns:wne="http://schemas.microsoft.com/office/word/2006/wordml">
+<w:document xmlns:wpc="http://schemas.microsoft.com/office/word/2010/wordprocessingCanvas" xmlns:mo="http://schemas.microsoft.com/office/mac/office/2008/main" xmlns:mc="http://schemas.openxmlformats.org/markup-compatibility/2006" xmlns:mv="urn:schemas-microsoft-com:mac:vml" xmlns:o="urn:schemas-microsoft-com:office:office" xmlns:r="http://schemas.openxmlformats.org/officeDocument/2006/relationships" xmlns:m="http://schemas.openxmlformats.org/officeDocument/2006/math" xmlns:v="urn:schemas-microsoft-com:vml" xmlns:wp14="http://schemas.microsoft.com/office/word/2010/wordprocessingDrawing" xmlns:wp="http://schemas.openxmlformats.org/drawingml/2006/wordprocessingDrawing" xmlns:w10="urn:schemas-microsoft-com:office:word" xmlns:w="http://schemas.openxmlformats.org/wordprocessingml/2006/main" xmlns:w14="http://schemas.microsoft.com/office/word/2010/wordml" xmlns:wpg="http://schemas.microsoft.com/office/word/2010/wordprocessingGroup" xmlns:wpi="http://schemas.microsoft.com/office/word/2010/wordprocessingInk" xmlns:wne="http://schemas.microsoft.com/office/word/2006/wordml" xmlns:wps="http://schemas.microsoft.com/office/word/2010/wordprocessingShape" mc:Ignorable="w14 wp14">
   <w:body>
     <w:p>
       <w:pPr>
@@ -77,7 +77,17 @@
         <w:t xml:space="preserve">Text: </w:t>
       </w:r>
       <w:r>
-        <w:t>when april with his showers sweet with fruit the drought of march has pierced unto</w:t>
+        <w:t xml:space="preserve">when </w:t>
+      </w:r>
+      <w:proofErr w:type="spellStart"/>
+      <w:proofErr w:type="gramStart"/>
+      <w:r>
+        <w:t>april</w:t>
+      </w:r>
+      <w:proofErr w:type="spellEnd"/>
+      <w:proofErr w:type="gramEnd"/>
+      <w:r>
+        <w:t xml:space="preserve"> with his showers sweet with fruit the drought of march has pierced unto</w:t>
       </w:r>
       <w:r>
         <w:t xml:space="preserve"> me</w:t>
@@ -108,7 +118,7 @@
       <w:tblPr>
         <w:tblStyle w:val="TableGrid"/>
         <w:tblW w:w="0" w:type="auto"/>
-        <w:tblLook w:val="04A0"/>
+        <w:tblLook w:val="04A0" w:firstRow="1" w:lastRow="0" w:firstColumn="1" w:lastColumn="0" w:noHBand="0" w:noVBand="1"/>
       </w:tblPr>
       <w:tblGrid>
         <w:gridCol w:w="2319"/>
@@ -170,12 +180,21 @@
                 <w:bCs/>
               </w:rPr>
             </w:pPr>
+            <w:proofErr w:type="gramStart"/>
             <w:r>
               <w:rPr>
                 <w:b/>
                 <w:bCs/>
               </w:rPr>
-              <w:t>node i</w:t>
+              <w:t>node</w:t>
+            </w:r>
+            <w:proofErr w:type="gramEnd"/>
+            <w:r>
+              <w:rPr>
+                <w:b/>
+                <w:bCs/>
+              </w:rPr>
+              <w:t xml:space="preserve"> i</w:t>
             </w:r>
             <w:r>
               <w:rPr>
@@ -196,9 +215,11 @@
             <w:pPr>
               <w:ind w:left="0"/>
             </w:pPr>
+            <w:proofErr w:type="gramStart"/>
             <w:r>
               <w:t>when</w:t>
             </w:r>
+            <w:proofErr w:type="gramEnd"/>
           </w:p>
         </w:tc>
         <w:tc>
@@ -222,24 +243,30 @@
             <w:pPr>
               <w:ind w:left="0"/>
             </w:pPr>
+            <w:proofErr w:type="gramStart"/>
             <w:r>
               <w:t>n2</w:t>
             </w:r>
-          </w:p>
-        </w:tc>
-      </w:tr>
-      <w:tr>
-        <w:tc>
-          <w:tcPr>
-            <w:tcW w:w="2319" w:type="dxa"/>
-          </w:tcPr>
-          <w:p>
-            <w:pPr>
-              <w:ind w:left="0"/>
-            </w:pPr>
+            <w:proofErr w:type="gramEnd"/>
+          </w:p>
+        </w:tc>
+      </w:tr>
+      <w:tr>
+        <w:tc>
+          <w:tcPr>
+            <w:tcW w:w="2319" w:type="dxa"/>
+          </w:tcPr>
+          <w:p>
+            <w:pPr>
+              <w:ind w:left="0"/>
+            </w:pPr>
+            <w:proofErr w:type="spellStart"/>
+            <w:proofErr w:type="gramStart"/>
             <w:r>
               <w:t>april</w:t>
             </w:r>
+            <w:proofErr w:type="spellEnd"/>
+            <w:proofErr w:type="gramEnd"/>
           </w:p>
         </w:tc>
         <w:tc>
@@ -263,9 +290,11 @@
             <w:pPr>
               <w:ind w:left="0"/>
             </w:pPr>
+            <w:proofErr w:type="gramStart"/>
             <w:r>
               <w:t>n13</w:t>
             </w:r>
+            <w:proofErr w:type="gramEnd"/>
           </w:p>
         </w:tc>
       </w:tr>
@@ -304,24 +333,28 @@
             <w:pPr>
               <w:ind w:left="0"/>
             </w:pPr>
+            <w:proofErr w:type="gramStart"/>
             <w:r>
               <w:t>n19</w:t>
             </w:r>
-          </w:p>
-        </w:tc>
-      </w:tr>
-      <w:tr>
-        <w:tc>
-          <w:tcPr>
-            <w:tcW w:w="2319" w:type="dxa"/>
-          </w:tcPr>
-          <w:p>
-            <w:pPr>
-              <w:ind w:left="0"/>
-            </w:pPr>
+            <w:proofErr w:type="gramEnd"/>
+          </w:p>
+        </w:tc>
+      </w:tr>
+      <w:tr>
+        <w:tc>
+          <w:tcPr>
+            <w:tcW w:w="2319" w:type="dxa"/>
+          </w:tcPr>
+          <w:p>
+            <w:pPr>
+              <w:ind w:left="0"/>
+            </w:pPr>
+            <w:proofErr w:type="gramStart"/>
             <w:r>
               <w:t>his</w:t>
             </w:r>
+            <w:proofErr w:type="gramEnd"/>
           </w:p>
         </w:tc>
         <w:tc>
@@ -345,24 +378,28 @@
             <w:pPr>
               <w:ind w:left="0"/>
             </w:pPr>
+            <w:proofErr w:type="gramStart"/>
             <w:r>
               <w:t>n20</w:t>
             </w:r>
-          </w:p>
-        </w:tc>
-      </w:tr>
-      <w:tr>
-        <w:tc>
-          <w:tcPr>
-            <w:tcW w:w="2319" w:type="dxa"/>
-          </w:tcPr>
-          <w:p>
-            <w:pPr>
-              <w:ind w:left="0"/>
-            </w:pPr>
+            <w:proofErr w:type="gramEnd"/>
+          </w:p>
+        </w:tc>
+      </w:tr>
+      <w:tr>
+        <w:tc>
+          <w:tcPr>
+            <w:tcW w:w="2319" w:type="dxa"/>
+          </w:tcPr>
+          <w:p>
+            <w:pPr>
+              <w:ind w:left="0"/>
+            </w:pPr>
+            <w:proofErr w:type="gramStart"/>
             <w:r>
               <w:t>showers</w:t>
             </w:r>
+            <w:proofErr w:type="gramEnd"/>
           </w:p>
         </w:tc>
         <w:tc>
@@ -386,24 +423,28 @@
             <w:pPr>
               <w:ind w:left="0"/>
             </w:pPr>
+            <w:proofErr w:type="gramStart"/>
             <w:r>
               <w:t>n21</w:t>
             </w:r>
-          </w:p>
-        </w:tc>
-      </w:tr>
-      <w:tr>
-        <w:tc>
-          <w:tcPr>
-            <w:tcW w:w="2319" w:type="dxa"/>
-          </w:tcPr>
-          <w:p>
-            <w:pPr>
-              <w:ind w:left="0"/>
-            </w:pPr>
+            <w:proofErr w:type="gramEnd"/>
+          </w:p>
+        </w:tc>
+      </w:tr>
+      <w:tr>
+        <w:tc>
+          <w:tcPr>
+            <w:tcW w:w="2319" w:type="dxa"/>
+          </w:tcPr>
+          <w:p>
+            <w:pPr>
+              <w:ind w:left="0"/>
+            </w:pPr>
+            <w:proofErr w:type="gramStart"/>
             <w:r>
               <w:t>sweet</w:t>
             </w:r>
+            <w:proofErr w:type="gramEnd"/>
           </w:p>
         </w:tc>
         <w:tc>
@@ -427,24 +468,28 @@
             <w:pPr>
               <w:ind w:left="0"/>
             </w:pPr>
+            <w:proofErr w:type="gramStart"/>
             <w:r>
               <w:t>n22</w:t>
             </w:r>
-          </w:p>
-        </w:tc>
-      </w:tr>
-      <w:tr>
-        <w:tc>
-          <w:tcPr>
-            <w:tcW w:w="2319" w:type="dxa"/>
-          </w:tcPr>
-          <w:p>
-            <w:pPr>
-              <w:ind w:left="0"/>
-            </w:pPr>
+            <w:proofErr w:type="gramEnd"/>
+          </w:p>
+        </w:tc>
+      </w:tr>
+      <w:tr>
+        <w:tc>
+          <w:tcPr>
+            <w:tcW w:w="2319" w:type="dxa"/>
+          </w:tcPr>
+          <w:p>
+            <w:pPr>
+              <w:ind w:left="0"/>
+            </w:pPr>
+            <w:proofErr w:type="gramStart"/>
             <w:r>
               <w:t>with</w:t>
             </w:r>
+            <w:proofErr w:type="gramEnd"/>
           </w:p>
         </w:tc>
         <w:tc>
@@ -468,27 +513,31 @@
             <w:pPr>
               <w:ind w:left="0"/>
             </w:pPr>
+            <w:proofErr w:type="gramStart"/>
             <w:r>
               <w:t>n</w:t>
             </w:r>
             <w:r>
               <w:t>23</w:t>
             </w:r>
-          </w:p>
-        </w:tc>
-      </w:tr>
-      <w:tr>
-        <w:tc>
-          <w:tcPr>
-            <w:tcW w:w="2319" w:type="dxa"/>
-          </w:tcPr>
-          <w:p>
-            <w:pPr>
-              <w:ind w:left="0"/>
-            </w:pPr>
+            <w:proofErr w:type="gramEnd"/>
+          </w:p>
+        </w:tc>
+      </w:tr>
+      <w:tr>
+        <w:tc>
+          <w:tcPr>
+            <w:tcW w:w="2319" w:type="dxa"/>
+          </w:tcPr>
+          <w:p>
+            <w:pPr>
+              <w:ind w:left="0"/>
+            </w:pPr>
+            <w:proofErr w:type="gramStart"/>
             <w:r>
               <w:t>fruit</w:t>
             </w:r>
+            <w:proofErr w:type="gramEnd"/>
           </w:p>
         </w:tc>
         <w:tc>
@@ -512,24 +561,28 @@
             <w:pPr>
               <w:ind w:left="0"/>
             </w:pPr>
+            <w:proofErr w:type="gramStart"/>
             <w:r>
               <w:t>n4</w:t>
             </w:r>
-          </w:p>
-        </w:tc>
-      </w:tr>
-      <w:tr>
-        <w:tc>
-          <w:tcPr>
-            <w:tcW w:w="2319" w:type="dxa"/>
-          </w:tcPr>
-          <w:p>
-            <w:pPr>
-              <w:ind w:left="0"/>
-            </w:pPr>
+            <w:proofErr w:type="gramEnd"/>
+          </w:p>
+        </w:tc>
+      </w:tr>
+      <w:tr>
+        <w:tc>
+          <w:tcPr>
+            <w:tcW w:w="2319" w:type="dxa"/>
+          </w:tcPr>
+          <w:p>
+            <w:pPr>
+              <w:ind w:left="0"/>
+            </w:pPr>
+            <w:proofErr w:type="gramStart"/>
             <w:r>
               <w:t>the</w:t>
             </w:r>
+            <w:proofErr w:type="gramEnd"/>
           </w:p>
         </w:tc>
         <w:tc>
@@ -553,24 +606,28 @@
             <w:pPr>
               <w:ind w:left="0"/>
             </w:pPr>
+            <w:proofErr w:type="gramStart"/>
             <w:r>
               <w:t>n5</w:t>
             </w:r>
-          </w:p>
-        </w:tc>
-      </w:tr>
-      <w:tr>
-        <w:tc>
-          <w:tcPr>
-            <w:tcW w:w="2319" w:type="dxa"/>
-          </w:tcPr>
-          <w:p>
-            <w:pPr>
-              <w:ind w:left="0"/>
-            </w:pPr>
+            <w:proofErr w:type="gramEnd"/>
+          </w:p>
+        </w:tc>
+      </w:tr>
+      <w:tr>
+        <w:tc>
+          <w:tcPr>
+            <w:tcW w:w="2319" w:type="dxa"/>
+          </w:tcPr>
+          <w:p>
+            <w:pPr>
+              <w:ind w:left="0"/>
+            </w:pPr>
+            <w:proofErr w:type="gramStart"/>
             <w:r>
               <w:t>drought</w:t>
             </w:r>
+            <w:proofErr w:type="gramEnd"/>
           </w:p>
         </w:tc>
         <w:tc>
@@ -594,24 +651,28 @@
             <w:pPr>
               <w:ind w:left="0"/>
             </w:pPr>
+            <w:proofErr w:type="gramStart"/>
             <w:r>
               <w:t>n8</w:t>
             </w:r>
-          </w:p>
-        </w:tc>
-      </w:tr>
-      <w:tr>
-        <w:tc>
-          <w:tcPr>
-            <w:tcW w:w="2319" w:type="dxa"/>
-          </w:tcPr>
-          <w:p>
-            <w:pPr>
-              <w:ind w:left="0"/>
-            </w:pPr>
+            <w:proofErr w:type="gramEnd"/>
+          </w:p>
+        </w:tc>
+      </w:tr>
+      <w:tr>
+        <w:tc>
+          <w:tcPr>
+            <w:tcW w:w="2319" w:type="dxa"/>
+          </w:tcPr>
+          <w:p>
+            <w:pPr>
+              <w:ind w:left="0"/>
+            </w:pPr>
+            <w:proofErr w:type="gramStart"/>
             <w:r>
               <w:t>of</w:t>
             </w:r>
+            <w:proofErr w:type="gramEnd"/>
           </w:p>
         </w:tc>
         <w:tc>
@@ -635,24 +696,28 @@
             <w:pPr>
               <w:ind w:left="0"/>
             </w:pPr>
+            <w:proofErr w:type="gramStart"/>
             <w:r>
               <w:t>n9</w:t>
             </w:r>
-          </w:p>
-        </w:tc>
-      </w:tr>
-      <w:tr>
-        <w:tc>
-          <w:tcPr>
-            <w:tcW w:w="2319" w:type="dxa"/>
-          </w:tcPr>
-          <w:p>
-            <w:pPr>
-              <w:ind w:left="0"/>
-            </w:pPr>
+            <w:proofErr w:type="gramEnd"/>
+          </w:p>
+        </w:tc>
+      </w:tr>
+      <w:tr>
+        <w:tc>
+          <w:tcPr>
+            <w:tcW w:w="2319" w:type="dxa"/>
+          </w:tcPr>
+          <w:p>
+            <w:pPr>
+              <w:ind w:left="0"/>
+            </w:pPr>
+            <w:proofErr w:type="gramStart"/>
             <w:r>
               <w:t>march</w:t>
             </w:r>
+            <w:proofErr w:type="gramEnd"/>
           </w:p>
         </w:tc>
         <w:tc>
@@ -676,24 +741,28 @@
             <w:pPr>
               <w:ind w:left="0"/>
             </w:pPr>
+            <w:proofErr w:type="gramStart"/>
             <w:r>
               <w:t>n10</w:t>
             </w:r>
-          </w:p>
-        </w:tc>
-      </w:tr>
-      <w:tr>
-        <w:tc>
-          <w:tcPr>
-            <w:tcW w:w="2319" w:type="dxa"/>
-          </w:tcPr>
-          <w:p>
-            <w:pPr>
-              <w:ind w:left="0"/>
-            </w:pPr>
+            <w:proofErr w:type="gramEnd"/>
+          </w:p>
+        </w:tc>
+      </w:tr>
+      <w:tr>
+        <w:tc>
+          <w:tcPr>
+            <w:tcW w:w="2319" w:type="dxa"/>
+          </w:tcPr>
+          <w:p>
+            <w:pPr>
+              <w:ind w:left="0"/>
+            </w:pPr>
+            <w:proofErr w:type="gramStart"/>
             <w:r>
               <w:t>has</w:t>
             </w:r>
+            <w:proofErr w:type="gramEnd"/>
           </w:p>
         </w:tc>
         <w:tc>
@@ -717,24 +786,28 @@
             <w:pPr>
               <w:ind w:left="0"/>
             </w:pPr>
+            <w:proofErr w:type="gramStart"/>
             <w:r>
               <w:t>n12</w:t>
             </w:r>
-          </w:p>
-        </w:tc>
-      </w:tr>
-      <w:tr>
-        <w:tc>
-          <w:tcPr>
-            <w:tcW w:w="2319" w:type="dxa"/>
-          </w:tcPr>
-          <w:p>
-            <w:pPr>
-              <w:ind w:left="0"/>
-            </w:pPr>
+            <w:proofErr w:type="gramEnd"/>
+          </w:p>
+        </w:tc>
+      </w:tr>
+      <w:tr>
+        <w:tc>
+          <w:tcPr>
+            <w:tcW w:w="2319" w:type="dxa"/>
+          </w:tcPr>
+          <w:p>
+            <w:pPr>
+              <w:ind w:left="0"/>
+            </w:pPr>
+            <w:proofErr w:type="gramStart"/>
             <w:r>
               <w:t>pierced</w:t>
             </w:r>
+            <w:proofErr w:type="gramEnd"/>
           </w:p>
         </w:tc>
         <w:tc>
@@ -758,24 +831,28 @@
             <w:pPr>
               <w:ind w:left="0"/>
             </w:pPr>
+            <w:proofErr w:type="gramStart"/>
             <w:r>
               <w:t>n14</w:t>
             </w:r>
-          </w:p>
-        </w:tc>
-      </w:tr>
-      <w:tr>
-        <w:tc>
-          <w:tcPr>
-            <w:tcW w:w="2319" w:type="dxa"/>
-          </w:tcPr>
-          <w:p>
-            <w:pPr>
-              <w:ind w:left="0"/>
-            </w:pPr>
+            <w:proofErr w:type="gramEnd"/>
+          </w:p>
+        </w:tc>
+      </w:tr>
+      <w:tr>
+        <w:tc>
+          <w:tcPr>
+            <w:tcW w:w="2319" w:type="dxa"/>
+          </w:tcPr>
+          <w:p>
+            <w:pPr>
+              <w:ind w:left="0"/>
+            </w:pPr>
+            <w:proofErr w:type="gramStart"/>
             <w:r>
               <w:t>unto</w:t>
             </w:r>
+            <w:proofErr w:type="gramEnd"/>
             <w:r>
               <w:t xml:space="preserve"> me</w:t>
             </w:r>
@@ -802,24 +879,28 @@
             <w:pPr>
               <w:ind w:left="0"/>
             </w:pPr>
+            <w:proofErr w:type="gramStart"/>
             <w:r>
               <w:t>n15</w:t>
             </w:r>
-          </w:p>
-        </w:tc>
-      </w:tr>
-      <w:tr>
-        <w:tc>
-          <w:tcPr>
-            <w:tcW w:w="2319" w:type="dxa"/>
-          </w:tcPr>
-          <w:p>
-            <w:pPr>
-              <w:ind w:left="0"/>
-            </w:pPr>
+            <w:proofErr w:type="gramEnd"/>
+          </w:p>
+        </w:tc>
+      </w:tr>
+      <w:tr>
+        <w:tc>
+          <w:tcPr>
+            <w:tcW w:w="2319" w:type="dxa"/>
+          </w:tcPr>
+          <w:p>
+            <w:pPr>
+              <w:ind w:left="0"/>
+            </w:pPr>
+            <w:proofErr w:type="gramStart"/>
             <w:r>
               <w:t>the</w:t>
             </w:r>
+            <w:proofErr w:type="gramEnd"/>
           </w:p>
         </w:tc>
         <w:tc>
@@ -843,24 +924,28 @@
             <w:pPr>
               <w:ind w:left="0"/>
             </w:pPr>
+            <w:proofErr w:type="gramStart"/>
             <w:r>
               <w:t>n18</w:t>
             </w:r>
-          </w:p>
-        </w:tc>
-      </w:tr>
-      <w:tr>
-        <w:tc>
-          <w:tcPr>
-            <w:tcW w:w="2319" w:type="dxa"/>
-          </w:tcPr>
-          <w:p>
-            <w:pPr>
-              <w:ind w:left="0"/>
-            </w:pPr>
+            <w:proofErr w:type="gramEnd"/>
+          </w:p>
+        </w:tc>
+      </w:tr>
+      <w:tr>
+        <w:tc>
+          <w:tcPr>
+            <w:tcW w:w="2319" w:type="dxa"/>
+          </w:tcPr>
+          <w:p>
+            <w:pPr>
+              <w:ind w:left="0"/>
+            </w:pPr>
+            <w:proofErr w:type="gramStart"/>
             <w:r>
               <w:t>root</w:t>
             </w:r>
+            <w:proofErr w:type="gramEnd"/>
           </w:p>
         </w:tc>
         <w:tc>
@@ -884,14 +969,15 @@
             <w:pPr>
               <w:ind w:left="0"/>
             </w:pPr>
+            <w:proofErr w:type="gramStart"/>
             <w:r>
               <w:t>n3</w:t>
             </w:r>
+            <w:proofErr w:type="gramEnd"/>
           </w:p>
         </w:tc>
       </w:tr>
     </w:tbl>
-    <w:p/>
     <w:p/>
     <w:p>
       <w:pPr>
@@ -935,9 +1021,13 @@
         </w:rPr>
         <w:t xml:space="preserve"> </w:t>
       </w:r>
+      <w:proofErr w:type="spellStart"/>
+      <w:proofErr w:type="gramStart"/>
       <w:r>
         <w:t>april</w:t>
       </w:r>
+      <w:proofErr w:type="spellEnd"/>
+      <w:proofErr w:type="gramEnd"/>
       <w:r>
         <w:t xml:space="preserve"> </w:t>
       </w:r>
@@ -974,7 +1064,7 @@
       <w:tblPr>
         <w:tblStyle w:val="TableGrid"/>
         <w:tblW w:w="0" w:type="auto"/>
-        <w:tblLook w:val="04A0"/>
+        <w:tblLook w:val="04A0" w:firstRow="1" w:lastRow="0" w:firstColumn="1" w:lastColumn="0" w:noHBand="0" w:noVBand="1"/>
       </w:tblPr>
       <w:tblGrid>
         <w:gridCol w:w="2319"/>
@@ -1036,12 +1126,21 @@
                 <w:bCs/>
               </w:rPr>
             </w:pPr>
+            <w:proofErr w:type="gramStart"/>
             <w:r>
               <w:rPr>
                 <w:b/>
                 <w:bCs/>
               </w:rPr>
-              <w:t>node i</w:t>
+              <w:t>node</w:t>
+            </w:r>
+            <w:proofErr w:type="gramEnd"/>
+            <w:r>
+              <w:rPr>
+                <w:b/>
+                <w:bCs/>
+              </w:rPr>
+              <w:t xml:space="preserve"> i</w:t>
             </w:r>
             <w:r>
               <w:rPr>
@@ -1062,9 +1161,11 @@
             <w:pPr>
               <w:ind w:left="0"/>
             </w:pPr>
+            <w:proofErr w:type="gramStart"/>
             <w:r>
               <w:t>when</w:t>
             </w:r>
+            <w:proofErr w:type="gramEnd"/>
           </w:p>
         </w:tc>
         <w:tc>
@@ -1088,24 +1189,30 @@
             <w:pPr>
               <w:ind w:left="0"/>
             </w:pPr>
+            <w:proofErr w:type="gramStart"/>
             <w:r>
               <w:t>n2</w:t>
             </w:r>
-          </w:p>
-        </w:tc>
-      </w:tr>
-      <w:tr>
-        <w:tc>
-          <w:tcPr>
-            <w:tcW w:w="2319" w:type="dxa"/>
-          </w:tcPr>
-          <w:p>
-            <w:pPr>
-              <w:ind w:left="0"/>
-            </w:pPr>
+            <w:proofErr w:type="gramEnd"/>
+          </w:p>
+        </w:tc>
+      </w:tr>
+      <w:tr>
+        <w:tc>
+          <w:tcPr>
+            <w:tcW w:w="2319" w:type="dxa"/>
+          </w:tcPr>
+          <w:p>
+            <w:pPr>
+              <w:ind w:left="0"/>
+            </w:pPr>
+            <w:proofErr w:type="spellStart"/>
+            <w:proofErr w:type="gramStart"/>
             <w:r>
               <w:t>april</w:t>
             </w:r>
+            <w:proofErr w:type="spellEnd"/>
+            <w:proofErr w:type="gramEnd"/>
           </w:p>
         </w:tc>
         <w:tc>
@@ -1129,24 +1236,28 @@
             <w:pPr>
               <w:ind w:left="0"/>
             </w:pPr>
+            <w:proofErr w:type="gramStart"/>
             <w:r>
               <w:t>n24</w:t>
             </w:r>
-          </w:p>
-        </w:tc>
-      </w:tr>
-      <w:tr>
-        <w:tc>
-          <w:tcPr>
-            <w:tcW w:w="2319" w:type="dxa"/>
-          </w:tcPr>
-          <w:p>
-            <w:pPr>
-              <w:ind w:left="0"/>
-            </w:pPr>
+            <w:proofErr w:type="gramEnd"/>
+          </w:p>
+        </w:tc>
+      </w:tr>
+      <w:tr>
+        <w:tc>
+          <w:tcPr>
+            <w:tcW w:w="2319" w:type="dxa"/>
+          </w:tcPr>
+          <w:p>
+            <w:pPr>
+              <w:ind w:left="0"/>
+            </w:pPr>
+            <w:proofErr w:type="gramStart"/>
             <w:r>
               <w:t>his</w:t>
             </w:r>
+            <w:proofErr w:type="gramEnd"/>
           </w:p>
         </w:tc>
         <w:tc>
@@ -1170,24 +1281,28 @@
             <w:pPr>
               <w:ind w:left="0"/>
             </w:pPr>
+            <w:proofErr w:type="gramStart"/>
             <w:r>
               <w:t>n26</w:t>
             </w:r>
-          </w:p>
-        </w:tc>
-      </w:tr>
-      <w:tr>
-        <w:tc>
-          <w:tcPr>
-            <w:tcW w:w="2319" w:type="dxa"/>
-          </w:tcPr>
-          <w:p>
-            <w:pPr>
-              <w:ind w:left="0"/>
-            </w:pPr>
+            <w:proofErr w:type="gramEnd"/>
+          </w:p>
+        </w:tc>
+      </w:tr>
+      <w:tr>
+        <w:tc>
+          <w:tcPr>
+            <w:tcW w:w="2319" w:type="dxa"/>
+          </w:tcPr>
+          <w:p>
+            <w:pPr>
+              <w:ind w:left="0"/>
+            </w:pPr>
+            <w:proofErr w:type="gramStart"/>
             <w:r>
               <w:t>showers</w:t>
             </w:r>
+            <w:proofErr w:type="gramEnd"/>
           </w:p>
         </w:tc>
         <w:tc>
@@ -1211,24 +1326,28 @@
             <w:pPr>
               <w:ind w:left="0"/>
             </w:pPr>
+            <w:proofErr w:type="gramStart"/>
             <w:r>
               <w:t>n21</w:t>
             </w:r>
-          </w:p>
-        </w:tc>
-      </w:tr>
-      <w:tr>
-        <w:tc>
-          <w:tcPr>
-            <w:tcW w:w="2319" w:type="dxa"/>
-          </w:tcPr>
-          <w:p>
-            <w:pPr>
-              <w:ind w:left="0"/>
-            </w:pPr>
+            <w:proofErr w:type="gramEnd"/>
+          </w:p>
+        </w:tc>
+      </w:tr>
+      <w:tr>
+        <w:tc>
+          <w:tcPr>
+            <w:tcW w:w="2319" w:type="dxa"/>
+          </w:tcPr>
+          <w:p>
+            <w:pPr>
+              <w:ind w:left="0"/>
+            </w:pPr>
+            <w:proofErr w:type="gramStart"/>
             <w:r>
               <w:t>sweet</w:t>
             </w:r>
+            <w:proofErr w:type="gramEnd"/>
           </w:p>
         </w:tc>
         <w:tc>
@@ -1252,24 +1371,28 @@
             <w:pPr>
               <w:ind w:left="0"/>
             </w:pPr>
+            <w:proofErr w:type="gramStart"/>
             <w:r>
               <w:t>n22</w:t>
             </w:r>
-          </w:p>
-        </w:tc>
-      </w:tr>
-      <w:tr>
-        <w:tc>
-          <w:tcPr>
-            <w:tcW w:w="2319" w:type="dxa"/>
-          </w:tcPr>
-          <w:p>
-            <w:pPr>
-              <w:ind w:left="0"/>
-            </w:pPr>
+            <w:proofErr w:type="gramEnd"/>
+          </w:p>
+        </w:tc>
+      </w:tr>
+      <w:tr>
+        <w:tc>
+          <w:tcPr>
+            <w:tcW w:w="2319" w:type="dxa"/>
+          </w:tcPr>
+          <w:p>
+            <w:pPr>
+              <w:ind w:left="0"/>
+            </w:pPr>
+            <w:proofErr w:type="gramStart"/>
             <w:r>
               <w:t>with</w:t>
             </w:r>
+            <w:proofErr w:type="gramEnd"/>
           </w:p>
         </w:tc>
         <w:tc>
@@ -1293,24 +1416,28 @@
             <w:pPr>
               <w:ind w:left="0"/>
             </w:pPr>
+            <w:proofErr w:type="gramStart"/>
             <w:r>
               <w:t>n23</w:t>
             </w:r>
-          </w:p>
-        </w:tc>
-      </w:tr>
-      <w:tr>
-        <w:tc>
-          <w:tcPr>
-            <w:tcW w:w="2319" w:type="dxa"/>
-          </w:tcPr>
-          <w:p>
-            <w:pPr>
-              <w:ind w:left="0"/>
-            </w:pPr>
+            <w:proofErr w:type="gramEnd"/>
+          </w:p>
+        </w:tc>
+      </w:tr>
+      <w:tr>
+        <w:tc>
+          <w:tcPr>
+            <w:tcW w:w="2319" w:type="dxa"/>
+          </w:tcPr>
+          <w:p>
+            <w:pPr>
+              <w:ind w:left="0"/>
+            </w:pPr>
+            <w:proofErr w:type="gramStart"/>
             <w:r>
               <w:t>fruit</w:t>
             </w:r>
+            <w:proofErr w:type="gramEnd"/>
           </w:p>
         </w:tc>
         <w:tc>
@@ -1334,27 +1461,31 @@
             <w:pPr>
               <w:ind w:left="0"/>
             </w:pPr>
+            <w:proofErr w:type="gramStart"/>
             <w:r>
               <w:t>n</w:t>
             </w:r>
             <w:r>
               <w:t>28</w:t>
             </w:r>
-          </w:p>
-        </w:tc>
-      </w:tr>
-      <w:tr>
-        <w:tc>
-          <w:tcPr>
-            <w:tcW w:w="2319" w:type="dxa"/>
-          </w:tcPr>
-          <w:p>
-            <w:pPr>
-              <w:ind w:left="0"/>
-            </w:pPr>
+            <w:proofErr w:type="gramEnd"/>
+          </w:p>
+        </w:tc>
+      </w:tr>
+      <w:tr>
+        <w:tc>
+          <w:tcPr>
+            <w:tcW w:w="2319" w:type="dxa"/>
+          </w:tcPr>
+          <w:p>
+            <w:pPr>
+              <w:ind w:left="0"/>
+            </w:pPr>
+            <w:proofErr w:type="gramStart"/>
             <w:r>
               <w:t>the</w:t>
             </w:r>
+            <w:proofErr w:type="gramEnd"/>
           </w:p>
         </w:tc>
         <w:tc>
@@ -1378,24 +1509,28 @@
             <w:pPr>
               <w:ind w:left="0"/>
             </w:pPr>
+            <w:proofErr w:type="gramStart"/>
             <w:r>
               <w:t>n5</w:t>
             </w:r>
-          </w:p>
-        </w:tc>
-      </w:tr>
-      <w:tr>
-        <w:tc>
-          <w:tcPr>
-            <w:tcW w:w="2319" w:type="dxa"/>
-          </w:tcPr>
-          <w:p>
-            <w:pPr>
-              <w:ind w:left="0"/>
-            </w:pPr>
+            <w:proofErr w:type="gramEnd"/>
+          </w:p>
+        </w:tc>
+      </w:tr>
+      <w:tr>
+        <w:tc>
+          <w:tcPr>
+            <w:tcW w:w="2319" w:type="dxa"/>
+          </w:tcPr>
+          <w:p>
+            <w:pPr>
+              <w:ind w:left="0"/>
+            </w:pPr>
+            <w:proofErr w:type="gramStart"/>
             <w:r>
               <w:t>march</w:t>
             </w:r>
+            <w:proofErr w:type="gramEnd"/>
           </w:p>
         </w:tc>
         <w:tc>
@@ -1419,24 +1554,28 @@
             <w:pPr>
               <w:ind w:left="0"/>
             </w:pPr>
+            <w:proofErr w:type="gramStart"/>
             <w:r>
               <w:t>n7</w:t>
             </w:r>
-          </w:p>
-        </w:tc>
-      </w:tr>
-      <w:tr>
-        <w:tc>
-          <w:tcPr>
-            <w:tcW w:w="2319" w:type="dxa"/>
-          </w:tcPr>
-          <w:p>
-            <w:pPr>
-              <w:ind w:left="0"/>
-            </w:pPr>
+            <w:proofErr w:type="gramEnd"/>
+          </w:p>
+        </w:tc>
+      </w:tr>
+      <w:tr>
+        <w:tc>
+          <w:tcPr>
+            <w:tcW w:w="2319" w:type="dxa"/>
+          </w:tcPr>
+          <w:p>
+            <w:pPr>
+              <w:ind w:left="0"/>
+            </w:pPr>
+            <w:proofErr w:type="gramStart"/>
             <w:r>
               <w:t>of</w:t>
             </w:r>
+            <w:proofErr w:type="gramEnd"/>
           </w:p>
         </w:tc>
         <w:tc>
@@ -1460,24 +1599,28 @@
             <w:pPr>
               <w:ind w:left="0"/>
             </w:pPr>
+            <w:proofErr w:type="gramStart"/>
             <w:r>
               <w:t>n9</w:t>
             </w:r>
-          </w:p>
-        </w:tc>
-      </w:tr>
-      <w:tr>
-        <w:tc>
-          <w:tcPr>
-            <w:tcW w:w="2319" w:type="dxa"/>
-          </w:tcPr>
-          <w:p>
-            <w:pPr>
-              <w:ind w:left="0"/>
-            </w:pPr>
+            <w:proofErr w:type="gramEnd"/>
+          </w:p>
+        </w:tc>
+      </w:tr>
+      <w:tr>
+        <w:tc>
+          <w:tcPr>
+            <w:tcW w:w="2319" w:type="dxa"/>
+          </w:tcPr>
+          <w:p>
+            <w:pPr>
+              <w:ind w:left="0"/>
+            </w:pPr>
+            <w:proofErr w:type="gramStart"/>
             <w:r>
               <w:t>drought</w:t>
             </w:r>
+            <w:proofErr w:type="gramEnd"/>
           </w:p>
         </w:tc>
         <w:tc>
@@ -1501,24 +1644,28 @@
             <w:pPr>
               <w:ind w:left="0"/>
             </w:pPr>
+            <w:proofErr w:type="gramStart"/>
             <w:r>
               <w:t>n11</w:t>
             </w:r>
-          </w:p>
-        </w:tc>
-      </w:tr>
-      <w:tr>
-        <w:tc>
-          <w:tcPr>
-            <w:tcW w:w="2319" w:type="dxa"/>
-          </w:tcPr>
-          <w:p>
-            <w:pPr>
-              <w:ind w:left="0"/>
-            </w:pPr>
+            <w:proofErr w:type="gramEnd"/>
+          </w:p>
+        </w:tc>
+      </w:tr>
+      <w:tr>
+        <w:tc>
+          <w:tcPr>
+            <w:tcW w:w="2319" w:type="dxa"/>
+          </w:tcPr>
+          <w:p>
+            <w:pPr>
+              <w:ind w:left="0"/>
+            </w:pPr>
+            <w:proofErr w:type="gramStart"/>
             <w:r>
               <w:t>has</w:t>
             </w:r>
+            <w:proofErr w:type="gramEnd"/>
           </w:p>
         </w:tc>
         <w:tc>
@@ -1542,24 +1689,28 @@
             <w:pPr>
               <w:ind w:left="0"/>
             </w:pPr>
+            <w:proofErr w:type="gramStart"/>
             <w:r>
               <w:t>n12</w:t>
             </w:r>
-          </w:p>
-        </w:tc>
-      </w:tr>
-      <w:tr>
-        <w:tc>
-          <w:tcPr>
-            <w:tcW w:w="2319" w:type="dxa"/>
-          </w:tcPr>
-          <w:p>
-            <w:pPr>
-              <w:ind w:left="0"/>
-            </w:pPr>
+            <w:proofErr w:type="gramEnd"/>
+          </w:p>
+        </w:tc>
+      </w:tr>
+      <w:tr>
+        <w:tc>
+          <w:tcPr>
+            <w:tcW w:w="2319" w:type="dxa"/>
+          </w:tcPr>
+          <w:p>
+            <w:pPr>
+              <w:ind w:left="0"/>
+            </w:pPr>
+            <w:proofErr w:type="gramStart"/>
             <w:r>
               <w:t>pierced</w:t>
             </w:r>
+            <w:proofErr w:type="gramEnd"/>
           </w:p>
         </w:tc>
         <w:tc>
@@ -1583,24 +1734,28 @@
             <w:pPr>
               <w:ind w:left="0"/>
             </w:pPr>
+            <w:proofErr w:type="gramStart"/>
             <w:r>
               <w:t>n14</w:t>
             </w:r>
-          </w:p>
-        </w:tc>
-      </w:tr>
-      <w:tr>
-        <w:tc>
-          <w:tcPr>
-            <w:tcW w:w="2319" w:type="dxa"/>
-          </w:tcPr>
-          <w:p>
-            <w:pPr>
-              <w:ind w:left="0"/>
-            </w:pPr>
+            <w:proofErr w:type="gramEnd"/>
+          </w:p>
+        </w:tc>
+      </w:tr>
+      <w:tr>
+        <w:tc>
+          <w:tcPr>
+            <w:tcW w:w="2319" w:type="dxa"/>
+          </w:tcPr>
+          <w:p>
+            <w:pPr>
+              <w:ind w:left="0"/>
+            </w:pPr>
+            <w:proofErr w:type="gramStart"/>
             <w:r>
               <w:t>to</w:t>
             </w:r>
+            <w:proofErr w:type="gramEnd"/>
           </w:p>
         </w:tc>
         <w:tc>
@@ -1624,24 +1779,28 @@
             <w:pPr>
               <w:ind w:left="0"/>
             </w:pPr>
+            <w:proofErr w:type="gramStart"/>
             <w:r>
               <w:t>n16</w:t>
             </w:r>
-          </w:p>
-        </w:tc>
-      </w:tr>
-      <w:tr>
-        <w:tc>
-          <w:tcPr>
-            <w:tcW w:w="2319" w:type="dxa"/>
-          </w:tcPr>
-          <w:p>
-            <w:pPr>
-              <w:ind w:left="0"/>
-            </w:pPr>
+            <w:proofErr w:type="gramEnd"/>
+          </w:p>
+        </w:tc>
+      </w:tr>
+      <w:tr>
+        <w:tc>
+          <w:tcPr>
+            <w:tcW w:w="2319" w:type="dxa"/>
+          </w:tcPr>
+          <w:p>
+            <w:pPr>
+              <w:ind w:left="0"/>
+            </w:pPr>
+            <w:proofErr w:type="gramStart"/>
             <w:r>
               <w:t>the</w:t>
             </w:r>
+            <w:proofErr w:type="gramEnd"/>
             <w:r>
               <w:t xml:space="preserve"> root</w:t>
             </w:r>
@@ -1668,18 +1827,880 @@
             <w:pPr>
               <w:ind w:left="0"/>
             </w:pPr>
+            <w:proofErr w:type="gramStart"/>
             <w:r>
               <w:t>n</w:t>
             </w:r>
             <w:r>
               <w:t>27</w:t>
             </w:r>
+            <w:proofErr w:type="gramEnd"/>
           </w:p>
         </w:tc>
       </w:tr>
     </w:tbl>
     <w:p/>
-    <w:p/>
+    <w:p>
+      <w:bookmarkStart w:id="0" w:name="_GoBack"/>
+      <w:bookmarkEnd w:id="0"/>
+    </w:p>
+    <w:p>
+      <w:pPr>
+        <w:ind w:left="0" w:firstLine="357"/>
+        <w:rPr>
+          <w:b/>
+          <w:bCs/>
+          <w:u w:val="single"/>
+        </w:rPr>
+      </w:pPr>
+      <w:r>
+        <w:rPr>
+          <w:b/>
+          <w:bCs/>
+          <w:u w:val="single"/>
+        </w:rPr>
+        <w:lastRenderedPageBreak/>
+        <w:t>Witness C</w:t>
+      </w:r>
+    </w:p>
+    <w:p>
+      <w:r>
+        <w:rPr>
+          <w:b/>
+          <w:bCs/>
+        </w:rPr>
+        <w:t xml:space="preserve">Text: </w:t>
+      </w:r>
+      <w:r>
+        <w:t xml:space="preserve">when showers sweet with </w:t>
+      </w:r>
+      <w:proofErr w:type="spellStart"/>
+      <w:proofErr w:type="gramStart"/>
+      <w:r>
+        <w:t>april</w:t>
+      </w:r>
+      <w:proofErr w:type="spellEnd"/>
+      <w:proofErr w:type="gramEnd"/>
+      <w:r>
+        <w:t xml:space="preserve"> fruit </w:t>
+      </w:r>
+      <w:proofErr w:type="spellStart"/>
+      <w:r>
+        <w:t>teh</w:t>
+      </w:r>
+      <w:proofErr w:type="spellEnd"/>
+      <w:r>
+        <w:t xml:space="preserve"> drought of march has pierced </w:t>
+      </w:r>
+      <w:proofErr w:type="spellStart"/>
+      <w:r>
+        <w:t>teh</w:t>
+      </w:r>
+      <w:proofErr w:type="spellEnd"/>
+      <w:r>
+        <w:t xml:space="preserve"> rood</w:t>
+      </w:r>
+    </w:p>
+    <w:p>
+      <w:pPr>
+        <w:rPr>
+          <w:b/>
+          <w:bCs/>
+        </w:rPr>
+      </w:pPr>
+      <w:r>
+        <w:rPr>
+          <w:b/>
+          <w:bCs/>
+        </w:rPr>
+        <w:t xml:space="preserve">Nr. of nodes: </w:t>
+      </w:r>
+      <w:r>
+        <w:rPr>
+          <w:b/>
+          <w:bCs/>
+        </w:rPr>
+        <w:t>14</w:t>
+      </w:r>
+    </w:p>
+    <w:tbl>
+      <w:tblPr>
+        <w:tblStyle w:val="TableGrid"/>
+        <w:tblW w:w="0" w:type="auto"/>
+        <w:tblLook w:val="04A0" w:firstRow="1" w:lastRow="0" w:firstColumn="1" w:lastColumn="0" w:noHBand="0" w:noVBand="1"/>
+      </w:tblPr>
+      <w:tblGrid>
+        <w:gridCol w:w="2319"/>
+        <w:gridCol w:w="2306"/>
+        <w:gridCol w:w="2311"/>
+      </w:tblGrid>
+      <w:tr>
+        <w:tc>
+          <w:tcPr>
+            <w:tcW w:w="2319" w:type="dxa"/>
+          </w:tcPr>
+          <w:p>
+            <w:pPr>
+              <w:ind w:left="0"/>
+              <w:rPr>
+                <w:b/>
+                <w:bCs/>
+              </w:rPr>
+            </w:pPr>
+            <w:r>
+              <w:rPr>
+                <w:b/>
+                <w:bCs/>
+              </w:rPr>
+              <w:t>Text</w:t>
+            </w:r>
+          </w:p>
+        </w:tc>
+        <w:tc>
+          <w:tcPr>
+            <w:tcW w:w="2306" w:type="dxa"/>
+          </w:tcPr>
+          <w:p>
+            <w:pPr>
+              <w:ind w:left="0"/>
+              <w:rPr>
+                <w:b/>
+                <w:bCs/>
+              </w:rPr>
+            </w:pPr>
+            <w:r>
+              <w:rPr>
+                <w:b/>
+                <w:bCs/>
+              </w:rPr>
+              <w:t>Rank</w:t>
+            </w:r>
+          </w:p>
+        </w:tc>
+        <w:tc>
+          <w:tcPr>
+            <w:tcW w:w="2311" w:type="dxa"/>
+          </w:tcPr>
+          <w:p>
+            <w:pPr>
+              <w:ind w:left="0"/>
+              <w:rPr>
+                <w:b/>
+                <w:bCs/>
+              </w:rPr>
+            </w:pPr>
+            <w:proofErr w:type="gramStart"/>
+            <w:r>
+              <w:rPr>
+                <w:b/>
+                <w:bCs/>
+              </w:rPr>
+              <w:t>node</w:t>
+            </w:r>
+            <w:proofErr w:type="gramEnd"/>
+            <w:r>
+              <w:rPr>
+                <w:b/>
+                <w:bCs/>
+              </w:rPr>
+              <w:t xml:space="preserve"> id (in XML)</w:t>
+            </w:r>
+          </w:p>
+        </w:tc>
+      </w:tr>
+      <w:tr>
+        <w:tc>
+          <w:tcPr>
+            <w:tcW w:w="2319" w:type="dxa"/>
+          </w:tcPr>
+          <w:p>
+            <w:pPr>
+              <w:ind w:left="0"/>
+            </w:pPr>
+            <w:proofErr w:type="gramStart"/>
+            <w:r>
+              <w:t>when</w:t>
+            </w:r>
+            <w:proofErr w:type="gramEnd"/>
+          </w:p>
+        </w:tc>
+        <w:tc>
+          <w:tcPr>
+            <w:tcW w:w="2306" w:type="dxa"/>
+          </w:tcPr>
+          <w:p>
+            <w:pPr>
+              <w:ind w:left="0"/>
+            </w:pPr>
+            <w:r>
+              <w:t>1</w:t>
+            </w:r>
+          </w:p>
+        </w:tc>
+        <w:tc>
+          <w:tcPr>
+            <w:tcW w:w="2311" w:type="dxa"/>
+          </w:tcPr>
+          <w:p>
+            <w:pPr>
+              <w:ind w:left="0"/>
+            </w:pPr>
+            <w:proofErr w:type="gramStart"/>
+            <w:r>
+              <w:t>n2</w:t>
+            </w:r>
+            <w:proofErr w:type="gramEnd"/>
+          </w:p>
+        </w:tc>
+      </w:tr>
+      <w:tr>
+        <w:tc>
+          <w:tcPr>
+            <w:tcW w:w="2319" w:type="dxa"/>
+          </w:tcPr>
+          <w:p>
+            <w:pPr>
+              <w:ind w:left="0"/>
+            </w:pPr>
+            <w:proofErr w:type="gramStart"/>
+            <w:r>
+              <w:t>showers</w:t>
+            </w:r>
+            <w:proofErr w:type="gramEnd"/>
+          </w:p>
+        </w:tc>
+        <w:tc>
+          <w:tcPr>
+            <w:tcW w:w="2306" w:type="dxa"/>
+          </w:tcPr>
+          <w:p>
+            <w:pPr>
+              <w:ind w:left="0"/>
+            </w:pPr>
+            <w:r>
+              <w:t>5</w:t>
+            </w:r>
+          </w:p>
+        </w:tc>
+        <w:tc>
+          <w:tcPr>
+            <w:tcW w:w="2311" w:type="dxa"/>
+          </w:tcPr>
+          <w:p>
+            <w:pPr>
+              <w:ind w:left="0"/>
+            </w:pPr>
+            <w:proofErr w:type="gramStart"/>
+            <w:r>
+              <w:t>n2</w:t>
+            </w:r>
+            <w:r>
+              <w:t>1</w:t>
+            </w:r>
+            <w:proofErr w:type="gramEnd"/>
+          </w:p>
+        </w:tc>
+      </w:tr>
+      <w:tr>
+        <w:tc>
+          <w:tcPr>
+            <w:tcW w:w="2319" w:type="dxa"/>
+          </w:tcPr>
+          <w:p>
+            <w:pPr>
+              <w:ind w:left="0"/>
+            </w:pPr>
+            <w:proofErr w:type="gramStart"/>
+            <w:r>
+              <w:t>sweet</w:t>
+            </w:r>
+            <w:proofErr w:type="gramEnd"/>
+          </w:p>
+        </w:tc>
+        <w:tc>
+          <w:tcPr>
+            <w:tcW w:w="2306" w:type="dxa"/>
+          </w:tcPr>
+          <w:p>
+            <w:pPr>
+              <w:ind w:left="0"/>
+            </w:pPr>
+            <w:r>
+              <w:t>6</w:t>
+            </w:r>
+          </w:p>
+        </w:tc>
+        <w:tc>
+          <w:tcPr>
+            <w:tcW w:w="2311" w:type="dxa"/>
+          </w:tcPr>
+          <w:p>
+            <w:pPr>
+              <w:ind w:left="0"/>
+            </w:pPr>
+            <w:proofErr w:type="gramStart"/>
+            <w:r>
+              <w:t>n2</w:t>
+            </w:r>
+            <w:r>
+              <w:t>2</w:t>
+            </w:r>
+            <w:proofErr w:type="gramEnd"/>
+          </w:p>
+        </w:tc>
+      </w:tr>
+      <w:tr>
+        <w:tc>
+          <w:tcPr>
+            <w:tcW w:w="2319" w:type="dxa"/>
+          </w:tcPr>
+          <w:p>
+            <w:pPr>
+              <w:ind w:left="0"/>
+            </w:pPr>
+            <w:proofErr w:type="gramStart"/>
+            <w:r>
+              <w:t>with</w:t>
+            </w:r>
+            <w:proofErr w:type="gramEnd"/>
+          </w:p>
+        </w:tc>
+        <w:tc>
+          <w:tcPr>
+            <w:tcW w:w="2306" w:type="dxa"/>
+          </w:tcPr>
+          <w:p>
+            <w:pPr>
+              <w:ind w:left="0"/>
+            </w:pPr>
+            <w:r>
+              <w:t>7</w:t>
+            </w:r>
+          </w:p>
+        </w:tc>
+        <w:tc>
+          <w:tcPr>
+            <w:tcW w:w="2311" w:type="dxa"/>
+          </w:tcPr>
+          <w:p>
+            <w:pPr>
+              <w:ind w:left="0"/>
+            </w:pPr>
+            <w:proofErr w:type="gramStart"/>
+            <w:r>
+              <w:t>n2</w:t>
+            </w:r>
+            <w:r>
+              <w:t>3</w:t>
+            </w:r>
+            <w:proofErr w:type="gramEnd"/>
+          </w:p>
+        </w:tc>
+      </w:tr>
+      <w:tr>
+        <w:tc>
+          <w:tcPr>
+            <w:tcW w:w="2319" w:type="dxa"/>
+          </w:tcPr>
+          <w:p>
+            <w:pPr>
+              <w:ind w:left="0"/>
+            </w:pPr>
+            <w:proofErr w:type="spellStart"/>
+            <w:proofErr w:type="gramStart"/>
+            <w:r>
+              <w:t>april</w:t>
+            </w:r>
+            <w:proofErr w:type="spellEnd"/>
+            <w:proofErr w:type="gramEnd"/>
+          </w:p>
+        </w:tc>
+        <w:tc>
+          <w:tcPr>
+            <w:tcW w:w="2306" w:type="dxa"/>
+          </w:tcPr>
+          <w:p>
+            <w:pPr>
+              <w:ind w:left="0"/>
+            </w:pPr>
+            <w:r>
+              <w:t>2</w:t>
+            </w:r>
+          </w:p>
+        </w:tc>
+        <w:tc>
+          <w:tcPr>
+            <w:tcW w:w="2311" w:type="dxa"/>
+          </w:tcPr>
+          <w:p>
+            <w:pPr>
+              <w:ind w:left="0"/>
+            </w:pPr>
+            <w:proofErr w:type="gramStart"/>
+            <w:r>
+              <w:t>n2</w:t>
+            </w:r>
+            <w:r>
+              <w:t>4</w:t>
+            </w:r>
+            <w:proofErr w:type="gramEnd"/>
+          </w:p>
+        </w:tc>
+      </w:tr>
+      <w:tr>
+        <w:tc>
+          <w:tcPr>
+            <w:tcW w:w="2319" w:type="dxa"/>
+          </w:tcPr>
+          <w:p>
+            <w:pPr>
+              <w:ind w:left="0"/>
+            </w:pPr>
+            <w:proofErr w:type="gramStart"/>
+            <w:r>
+              <w:t>fruit</w:t>
+            </w:r>
+            <w:proofErr w:type="gramEnd"/>
+          </w:p>
+        </w:tc>
+        <w:tc>
+          <w:tcPr>
+            <w:tcW w:w="2306" w:type="dxa"/>
+          </w:tcPr>
+          <w:p>
+            <w:pPr>
+              <w:ind w:left="0"/>
+            </w:pPr>
+            <w:r>
+              <w:t>9</w:t>
+            </w:r>
+          </w:p>
+        </w:tc>
+        <w:tc>
+          <w:tcPr>
+            <w:tcW w:w="2311" w:type="dxa"/>
+          </w:tcPr>
+          <w:p>
+            <w:pPr>
+              <w:ind w:left="0"/>
+            </w:pPr>
+            <w:proofErr w:type="gramStart"/>
+            <w:r>
+              <w:t>n4</w:t>
+            </w:r>
+            <w:proofErr w:type="gramEnd"/>
+          </w:p>
+        </w:tc>
+      </w:tr>
+      <w:tr>
+        <w:tc>
+          <w:tcPr>
+            <w:tcW w:w="2319" w:type="dxa"/>
+          </w:tcPr>
+          <w:p>
+            <w:pPr>
+              <w:ind w:left="0"/>
+            </w:pPr>
+            <w:proofErr w:type="spellStart"/>
+            <w:proofErr w:type="gramStart"/>
+            <w:r>
+              <w:t>teh</w:t>
+            </w:r>
+            <w:proofErr w:type="spellEnd"/>
+            <w:proofErr w:type="gramEnd"/>
+          </w:p>
+        </w:tc>
+        <w:tc>
+          <w:tcPr>
+            <w:tcW w:w="2306" w:type="dxa"/>
+          </w:tcPr>
+          <w:p>
+            <w:pPr>
+              <w:ind w:left="0"/>
+            </w:pPr>
+            <w:r>
+              <w:t>10</w:t>
+            </w:r>
+          </w:p>
+        </w:tc>
+        <w:tc>
+          <w:tcPr>
+            <w:tcW w:w="2311" w:type="dxa"/>
+          </w:tcPr>
+          <w:p>
+            <w:pPr>
+              <w:ind w:left="0"/>
+            </w:pPr>
+            <w:proofErr w:type="gramStart"/>
+            <w:r>
+              <w:t>n</w:t>
+            </w:r>
+            <w:r>
+              <w:t>6</w:t>
+            </w:r>
+            <w:proofErr w:type="gramEnd"/>
+          </w:p>
+        </w:tc>
+      </w:tr>
+      <w:tr>
+        <w:tc>
+          <w:tcPr>
+            <w:tcW w:w="2319" w:type="dxa"/>
+          </w:tcPr>
+          <w:p>
+            <w:pPr>
+              <w:ind w:left="0"/>
+            </w:pPr>
+            <w:proofErr w:type="gramStart"/>
+            <w:r>
+              <w:t>drought</w:t>
+            </w:r>
+            <w:proofErr w:type="gramEnd"/>
+          </w:p>
+        </w:tc>
+        <w:tc>
+          <w:tcPr>
+            <w:tcW w:w="2306" w:type="dxa"/>
+          </w:tcPr>
+          <w:p>
+            <w:pPr>
+              <w:ind w:left="0"/>
+            </w:pPr>
+            <w:r>
+              <w:t>1</w:t>
+            </w:r>
+            <w:r>
+              <w:t>1</w:t>
+            </w:r>
+          </w:p>
+        </w:tc>
+        <w:tc>
+          <w:tcPr>
+            <w:tcW w:w="2311" w:type="dxa"/>
+          </w:tcPr>
+          <w:p>
+            <w:pPr>
+              <w:ind w:left="0"/>
+            </w:pPr>
+            <w:proofErr w:type="gramStart"/>
+            <w:r>
+              <w:t>n8</w:t>
+            </w:r>
+            <w:proofErr w:type="gramEnd"/>
+          </w:p>
+        </w:tc>
+      </w:tr>
+      <w:tr>
+        <w:tc>
+          <w:tcPr>
+            <w:tcW w:w="2319" w:type="dxa"/>
+          </w:tcPr>
+          <w:p>
+            <w:pPr>
+              <w:ind w:left="0"/>
+            </w:pPr>
+            <w:proofErr w:type="gramStart"/>
+            <w:r>
+              <w:t>of</w:t>
+            </w:r>
+            <w:proofErr w:type="gramEnd"/>
+          </w:p>
+        </w:tc>
+        <w:tc>
+          <w:tcPr>
+            <w:tcW w:w="2306" w:type="dxa"/>
+          </w:tcPr>
+          <w:p>
+            <w:pPr>
+              <w:ind w:left="0"/>
+            </w:pPr>
+            <w:r>
+              <w:t>1</w:t>
+            </w:r>
+            <w:r>
+              <w:t>2</w:t>
+            </w:r>
+          </w:p>
+        </w:tc>
+        <w:tc>
+          <w:tcPr>
+            <w:tcW w:w="2311" w:type="dxa"/>
+          </w:tcPr>
+          <w:p>
+            <w:pPr>
+              <w:ind w:left="0"/>
+            </w:pPr>
+            <w:proofErr w:type="gramStart"/>
+            <w:r>
+              <w:t>n</w:t>
+            </w:r>
+            <w:r>
+              <w:t>9</w:t>
+            </w:r>
+            <w:proofErr w:type="gramEnd"/>
+          </w:p>
+        </w:tc>
+      </w:tr>
+      <w:tr>
+        <w:tc>
+          <w:tcPr>
+            <w:tcW w:w="2319" w:type="dxa"/>
+          </w:tcPr>
+          <w:p>
+            <w:pPr>
+              <w:ind w:left="0"/>
+            </w:pPr>
+            <w:proofErr w:type="gramStart"/>
+            <w:r>
+              <w:t>march</w:t>
+            </w:r>
+            <w:proofErr w:type="gramEnd"/>
+          </w:p>
+        </w:tc>
+        <w:tc>
+          <w:tcPr>
+            <w:tcW w:w="2306" w:type="dxa"/>
+          </w:tcPr>
+          <w:p>
+            <w:pPr>
+              <w:ind w:left="0"/>
+            </w:pPr>
+            <w:r>
+              <w:t>1</w:t>
+            </w:r>
+            <w:r>
+              <w:t>3</w:t>
+            </w:r>
+          </w:p>
+        </w:tc>
+        <w:tc>
+          <w:tcPr>
+            <w:tcW w:w="2311" w:type="dxa"/>
+          </w:tcPr>
+          <w:p>
+            <w:pPr>
+              <w:ind w:left="0"/>
+            </w:pPr>
+            <w:proofErr w:type="gramStart"/>
+            <w:r>
+              <w:t>n</w:t>
+            </w:r>
+            <w:r>
+              <w:t>10</w:t>
+            </w:r>
+            <w:proofErr w:type="gramEnd"/>
+          </w:p>
+        </w:tc>
+      </w:tr>
+      <w:tr>
+        <w:tc>
+          <w:tcPr>
+            <w:tcW w:w="2319" w:type="dxa"/>
+          </w:tcPr>
+          <w:p>
+            <w:pPr>
+              <w:ind w:left="0"/>
+            </w:pPr>
+            <w:proofErr w:type="gramStart"/>
+            <w:r>
+              <w:t>has</w:t>
+            </w:r>
+            <w:proofErr w:type="gramEnd"/>
+          </w:p>
+        </w:tc>
+        <w:tc>
+          <w:tcPr>
+            <w:tcW w:w="2306" w:type="dxa"/>
+          </w:tcPr>
+          <w:p>
+            <w:pPr>
+              <w:ind w:left="0"/>
+            </w:pPr>
+            <w:r>
+              <w:t>1</w:t>
+            </w:r>
+            <w:r>
+              <w:t>4</w:t>
+            </w:r>
+          </w:p>
+        </w:tc>
+        <w:tc>
+          <w:tcPr>
+            <w:tcW w:w="2311" w:type="dxa"/>
+          </w:tcPr>
+          <w:p>
+            <w:pPr>
+              <w:ind w:left="0"/>
+            </w:pPr>
+            <w:proofErr w:type="gramStart"/>
+            <w:r>
+              <w:t>n1</w:t>
+            </w:r>
+            <w:r>
+              <w:t>2</w:t>
+            </w:r>
+            <w:proofErr w:type="gramEnd"/>
+          </w:p>
+        </w:tc>
+      </w:tr>
+      <w:tr>
+        <w:tc>
+          <w:tcPr>
+            <w:tcW w:w="2319" w:type="dxa"/>
+          </w:tcPr>
+          <w:p>
+            <w:pPr>
+              <w:ind w:left="0"/>
+            </w:pPr>
+            <w:proofErr w:type="gramStart"/>
+            <w:r>
+              <w:t>pierced</w:t>
+            </w:r>
+            <w:proofErr w:type="gramEnd"/>
+          </w:p>
+        </w:tc>
+        <w:tc>
+          <w:tcPr>
+            <w:tcW w:w="2306" w:type="dxa"/>
+          </w:tcPr>
+          <w:p>
+            <w:pPr>
+              <w:ind w:left="0"/>
+            </w:pPr>
+            <w:r>
+              <w:t>1</w:t>
+            </w:r>
+            <w:r>
+              <w:t>5</w:t>
+            </w:r>
+          </w:p>
+        </w:tc>
+        <w:tc>
+          <w:tcPr>
+            <w:tcW w:w="2311" w:type="dxa"/>
+          </w:tcPr>
+          <w:p>
+            <w:pPr>
+              <w:ind w:left="0"/>
+            </w:pPr>
+            <w:proofErr w:type="gramStart"/>
+            <w:r>
+              <w:t>n1</w:t>
+            </w:r>
+            <w:r>
+              <w:t>4</w:t>
+            </w:r>
+            <w:proofErr w:type="gramEnd"/>
+          </w:p>
+        </w:tc>
+      </w:tr>
+      <w:tr>
+        <w:tc>
+          <w:tcPr>
+            <w:tcW w:w="2319" w:type="dxa"/>
+          </w:tcPr>
+          <w:p>
+            <w:pPr>
+              <w:ind w:left="0"/>
+            </w:pPr>
+            <w:proofErr w:type="spellStart"/>
+            <w:proofErr w:type="gramStart"/>
+            <w:r>
+              <w:t>teh</w:t>
+            </w:r>
+            <w:proofErr w:type="spellEnd"/>
+            <w:proofErr w:type="gramEnd"/>
+          </w:p>
+        </w:tc>
+        <w:tc>
+          <w:tcPr>
+            <w:tcW w:w="2306" w:type="dxa"/>
+          </w:tcPr>
+          <w:p>
+            <w:pPr>
+              <w:ind w:left="0"/>
+            </w:pPr>
+            <w:r>
+              <w:t>1</w:t>
+            </w:r>
+            <w:r>
+              <w:t>6</w:t>
+            </w:r>
+          </w:p>
+        </w:tc>
+        <w:tc>
+          <w:tcPr>
+            <w:tcW w:w="2311" w:type="dxa"/>
+          </w:tcPr>
+          <w:p>
+            <w:pPr>
+              <w:ind w:left="0"/>
+            </w:pPr>
+            <w:proofErr w:type="gramStart"/>
+            <w:r>
+              <w:t>n1</w:t>
+            </w:r>
+            <w:r>
+              <w:t>7</w:t>
+            </w:r>
+            <w:proofErr w:type="gramEnd"/>
+          </w:p>
+        </w:tc>
+      </w:tr>
+      <w:tr>
+        <w:tc>
+          <w:tcPr>
+            <w:tcW w:w="2319" w:type="dxa"/>
+          </w:tcPr>
+          <w:p>
+            <w:pPr>
+              <w:ind w:left="0"/>
+            </w:pPr>
+            <w:proofErr w:type="gramStart"/>
+            <w:r>
+              <w:t>root</w:t>
+            </w:r>
+            <w:proofErr w:type="gramEnd"/>
+          </w:p>
+        </w:tc>
+        <w:tc>
+          <w:tcPr>
+            <w:tcW w:w="2306" w:type="dxa"/>
+          </w:tcPr>
+          <w:p>
+            <w:pPr>
+              <w:ind w:left="0"/>
+            </w:pPr>
+            <w:r>
+              <w:t>1</w:t>
+            </w:r>
+            <w:r>
+              <w:t>7</w:t>
+            </w:r>
+          </w:p>
+        </w:tc>
+        <w:tc>
+          <w:tcPr>
+            <w:tcW w:w="2311" w:type="dxa"/>
+          </w:tcPr>
+          <w:p>
+            <w:pPr>
+              <w:ind w:left="0"/>
+            </w:pPr>
+            <w:proofErr w:type="gramStart"/>
+            <w:r>
+              <w:t>n25</w:t>
+            </w:r>
+            <w:proofErr w:type="gramEnd"/>
+          </w:p>
+        </w:tc>
+      </w:tr>
+    </w:tbl>
+    <w:p>
+      <w:pPr>
+        <w:ind w:left="0"/>
+      </w:pPr>
+    </w:p>
     <w:p>
       <w:r>
         <w:t>All nodes</w:t>
@@ -1690,7 +2711,7 @@
         <w:tblStyle w:val="TableGrid"/>
         <w:tblW w:w="0" w:type="auto"/>
         <w:tblInd w:w="357" w:type="dxa"/>
-        <w:tblLook w:val="04A0"/>
+        <w:tblLook w:val="04A0" w:firstRow="1" w:lastRow="0" w:firstColumn="1" w:lastColumn="0" w:noHBand="0" w:noVBand="1"/>
       </w:tblPr>
       <w:tblGrid>
         <w:gridCol w:w="3073"/>
@@ -1703,8 +2724,13 @@
             <w:tcW w:w="3073" w:type="dxa"/>
           </w:tcPr>
           <w:p>
-            <w:r>
-              <w:t>node id (in XML)</w:t>
+            <w:proofErr w:type="gramStart"/>
+            <w:r>
+              <w:t>node</w:t>
+            </w:r>
+            <w:proofErr w:type="gramEnd"/>
+            <w:r>
+              <w:t xml:space="preserve"> id (in XML)</w:t>
             </w:r>
           </w:p>
         </w:tc>
@@ -1735,9 +2761,11 @@
             <w:tcW w:w="3073" w:type="dxa"/>
           </w:tcPr>
           <w:p>
+            <w:proofErr w:type="gramStart"/>
             <w:r>
               <w:t>n1</w:t>
             </w:r>
+            <w:proofErr w:type="gramEnd"/>
           </w:p>
         </w:tc>
         <w:tc>
@@ -1767,19 +2795,23 @@
             <w:tcW w:w="3073" w:type="dxa"/>
           </w:tcPr>
           <w:p>
+            <w:proofErr w:type="gramStart"/>
             <w:r>
               <w:t>n2</w:t>
             </w:r>
-          </w:p>
-        </w:tc>
-        <w:tc>
-          <w:tcPr>
-            <w:tcW w:w="3073" w:type="dxa"/>
-          </w:tcPr>
-          <w:p>
+            <w:proofErr w:type="gramEnd"/>
+          </w:p>
+        </w:tc>
+        <w:tc>
+          <w:tcPr>
+            <w:tcW w:w="3073" w:type="dxa"/>
+          </w:tcPr>
+          <w:p>
+            <w:proofErr w:type="gramStart"/>
             <w:r>
               <w:t>when</w:t>
             </w:r>
+            <w:proofErr w:type="gramEnd"/>
           </w:p>
         </w:tc>
         <w:tc>
@@ -1799,19 +2831,25 @@
             <w:tcW w:w="3073" w:type="dxa"/>
           </w:tcPr>
           <w:p>
+            <w:proofErr w:type="gramStart"/>
             <w:r>
               <w:t>n13</w:t>
             </w:r>
-          </w:p>
-        </w:tc>
-        <w:tc>
-          <w:tcPr>
-            <w:tcW w:w="3073" w:type="dxa"/>
-          </w:tcPr>
-          <w:p>
+            <w:proofErr w:type="gramEnd"/>
+          </w:p>
+        </w:tc>
+        <w:tc>
+          <w:tcPr>
+            <w:tcW w:w="3073" w:type="dxa"/>
+          </w:tcPr>
+          <w:p>
+            <w:proofErr w:type="spellStart"/>
+            <w:proofErr w:type="gramStart"/>
             <w:r>
               <w:t>april</w:t>
             </w:r>
+            <w:proofErr w:type="spellEnd"/>
+            <w:proofErr w:type="gramEnd"/>
           </w:p>
         </w:tc>
         <w:tc>
@@ -1831,19 +2869,25 @@
             <w:tcW w:w="3073" w:type="dxa"/>
           </w:tcPr>
           <w:p>
+            <w:proofErr w:type="gramStart"/>
             <w:r>
               <w:t>n24</w:t>
             </w:r>
-          </w:p>
-        </w:tc>
-        <w:tc>
-          <w:tcPr>
-            <w:tcW w:w="3073" w:type="dxa"/>
-          </w:tcPr>
-          <w:p>
+            <w:proofErr w:type="gramEnd"/>
+          </w:p>
+        </w:tc>
+        <w:tc>
+          <w:tcPr>
+            <w:tcW w:w="3073" w:type="dxa"/>
+          </w:tcPr>
+          <w:p>
+            <w:proofErr w:type="spellStart"/>
+            <w:proofErr w:type="gramStart"/>
             <w:r>
               <w:t>april</w:t>
             </w:r>
+            <w:proofErr w:type="spellEnd"/>
+            <w:proofErr w:type="gramEnd"/>
           </w:p>
         </w:tc>
         <w:tc>
@@ -1863,19 +2907,23 @@
             <w:tcW w:w="3073" w:type="dxa"/>
           </w:tcPr>
           <w:p>
+            <w:proofErr w:type="gramStart"/>
             <w:r>
               <w:t>n19</w:t>
             </w:r>
-          </w:p>
-        </w:tc>
-        <w:tc>
-          <w:tcPr>
-            <w:tcW w:w="3073" w:type="dxa"/>
-          </w:tcPr>
-          <w:p>
+            <w:proofErr w:type="gramEnd"/>
+          </w:p>
+        </w:tc>
+        <w:tc>
+          <w:tcPr>
+            <w:tcW w:w="3073" w:type="dxa"/>
+          </w:tcPr>
+          <w:p>
+            <w:proofErr w:type="gramStart"/>
             <w:r>
               <w:t>with</w:t>
             </w:r>
+            <w:proofErr w:type="gramEnd"/>
           </w:p>
         </w:tc>
         <w:tc>
@@ -1895,19 +2943,23 @@
             <w:tcW w:w="3073" w:type="dxa"/>
           </w:tcPr>
           <w:p>
+            <w:proofErr w:type="gramStart"/>
             <w:r>
               <w:t>n20</w:t>
             </w:r>
-          </w:p>
-        </w:tc>
-        <w:tc>
-          <w:tcPr>
-            <w:tcW w:w="3073" w:type="dxa"/>
-          </w:tcPr>
-          <w:p>
+            <w:proofErr w:type="gramEnd"/>
+          </w:p>
+        </w:tc>
+        <w:tc>
+          <w:tcPr>
+            <w:tcW w:w="3073" w:type="dxa"/>
+          </w:tcPr>
+          <w:p>
+            <w:proofErr w:type="gramStart"/>
             <w:r>
               <w:t>his</w:t>
             </w:r>
+            <w:proofErr w:type="gramEnd"/>
           </w:p>
         </w:tc>
         <w:tc>
@@ -1927,19 +2979,23 @@
             <w:tcW w:w="3073" w:type="dxa"/>
           </w:tcPr>
           <w:p>
+            <w:proofErr w:type="gramStart"/>
             <w:r>
               <w:t>n26</w:t>
             </w:r>
-          </w:p>
-        </w:tc>
-        <w:tc>
-          <w:tcPr>
-            <w:tcW w:w="3073" w:type="dxa"/>
-          </w:tcPr>
-          <w:p>
+            <w:proofErr w:type="gramEnd"/>
+          </w:p>
+        </w:tc>
+        <w:tc>
+          <w:tcPr>
+            <w:tcW w:w="3073" w:type="dxa"/>
+          </w:tcPr>
+          <w:p>
+            <w:proofErr w:type="gramStart"/>
             <w:r>
               <w:t>his</w:t>
             </w:r>
+            <w:proofErr w:type="gramEnd"/>
           </w:p>
         </w:tc>
         <w:tc>
@@ -1959,19 +3015,23 @@
             <w:tcW w:w="3073" w:type="dxa"/>
           </w:tcPr>
           <w:p>
+            <w:proofErr w:type="gramStart"/>
             <w:r>
               <w:t>n21</w:t>
             </w:r>
-          </w:p>
-        </w:tc>
-        <w:tc>
-          <w:tcPr>
-            <w:tcW w:w="3073" w:type="dxa"/>
-          </w:tcPr>
-          <w:p>
+            <w:proofErr w:type="gramEnd"/>
+          </w:p>
+        </w:tc>
+        <w:tc>
+          <w:tcPr>
+            <w:tcW w:w="3073" w:type="dxa"/>
+          </w:tcPr>
+          <w:p>
+            <w:proofErr w:type="gramStart"/>
             <w:r>
               <w:t>showers</w:t>
             </w:r>
+            <w:proofErr w:type="gramEnd"/>
           </w:p>
         </w:tc>
         <w:tc>
@@ -1991,19 +3051,23 @@
             <w:tcW w:w="3073" w:type="dxa"/>
           </w:tcPr>
           <w:p>
+            <w:proofErr w:type="gramStart"/>
             <w:r>
               <w:t>n22</w:t>
             </w:r>
-          </w:p>
-        </w:tc>
-        <w:tc>
-          <w:tcPr>
-            <w:tcW w:w="3073" w:type="dxa"/>
-          </w:tcPr>
-          <w:p>
+            <w:proofErr w:type="gramEnd"/>
+          </w:p>
+        </w:tc>
+        <w:tc>
+          <w:tcPr>
+            <w:tcW w:w="3073" w:type="dxa"/>
+          </w:tcPr>
+          <w:p>
+            <w:proofErr w:type="gramStart"/>
             <w:r>
               <w:t>sweet</w:t>
             </w:r>
+            <w:proofErr w:type="gramEnd"/>
           </w:p>
         </w:tc>
         <w:tc>
@@ -2023,19 +3087,23 @@
             <w:tcW w:w="3073" w:type="dxa"/>
           </w:tcPr>
           <w:p>
+            <w:proofErr w:type="gramStart"/>
             <w:r>
               <w:t>n23</w:t>
             </w:r>
-          </w:p>
-        </w:tc>
-        <w:tc>
-          <w:tcPr>
-            <w:tcW w:w="3073" w:type="dxa"/>
-          </w:tcPr>
-          <w:p>
+            <w:proofErr w:type="gramEnd"/>
+          </w:p>
+        </w:tc>
+        <w:tc>
+          <w:tcPr>
+            <w:tcW w:w="3073" w:type="dxa"/>
+          </w:tcPr>
+          <w:p>
+            <w:proofErr w:type="gramStart"/>
             <w:r>
               <w:t>with</w:t>
             </w:r>
+            <w:proofErr w:type="gramEnd"/>
           </w:p>
         </w:tc>
         <w:tc>
@@ -2055,19 +3123,23 @@
             <w:tcW w:w="3073" w:type="dxa"/>
           </w:tcPr>
           <w:p>
+            <w:proofErr w:type="gramStart"/>
             <w:r>
               <w:t>n28</w:t>
             </w:r>
-          </w:p>
-        </w:tc>
-        <w:tc>
-          <w:tcPr>
-            <w:tcW w:w="3073" w:type="dxa"/>
-          </w:tcPr>
-          <w:p>
+            <w:proofErr w:type="gramEnd"/>
+          </w:p>
+        </w:tc>
+        <w:tc>
+          <w:tcPr>
+            <w:tcW w:w="3073" w:type="dxa"/>
+          </w:tcPr>
+          <w:p>
+            <w:proofErr w:type="gramStart"/>
             <w:r>
               <w:t>fruit</w:t>
             </w:r>
+            <w:proofErr w:type="gramEnd"/>
           </w:p>
         </w:tc>
         <w:tc>
@@ -2087,19 +3159,23 @@
             <w:tcW w:w="3073" w:type="dxa"/>
           </w:tcPr>
           <w:p>
+            <w:proofErr w:type="gramStart"/>
             <w:r>
               <w:t>n4</w:t>
             </w:r>
-          </w:p>
-        </w:tc>
-        <w:tc>
-          <w:tcPr>
-            <w:tcW w:w="3073" w:type="dxa"/>
-          </w:tcPr>
-          <w:p>
+            <w:proofErr w:type="gramEnd"/>
+          </w:p>
+        </w:tc>
+        <w:tc>
+          <w:tcPr>
+            <w:tcW w:w="3073" w:type="dxa"/>
+          </w:tcPr>
+          <w:p>
+            <w:proofErr w:type="gramStart"/>
             <w:r>
               <w:t>fruit</w:t>
             </w:r>
+            <w:proofErr w:type="gramEnd"/>
           </w:p>
         </w:tc>
         <w:tc>
@@ -2119,19 +3195,23 @@
             <w:tcW w:w="3073" w:type="dxa"/>
           </w:tcPr>
           <w:p>
+            <w:proofErr w:type="gramStart"/>
             <w:r>
               <w:t>n5</w:t>
             </w:r>
-          </w:p>
-        </w:tc>
-        <w:tc>
-          <w:tcPr>
-            <w:tcW w:w="3073" w:type="dxa"/>
-          </w:tcPr>
-          <w:p>
+            <w:proofErr w:type="gramEnd"/>
+          </w:p>
+        </w:tc>
+        <w:tc>
+          <w:tcPr>
+            <w:tcW w:w="3073" w:type="dxa"/>
+          </w:tcPr>
+          <w:p>
+            <w:proofErr w:type="gramStart"/>
             <w:r>
               <w:t>the</w:t>
             </w:r>
+            <w:proofErr w:type="gramEnd"/>
           </w:p>
         </w:tc>
         <w:tc>
@@ -2151,19 +3231,25 @@
             <w:tcW w:w="3073" w:type="dxa"/>
           </w:tcPr>
           <w:p>
+            <w:proofErr w:type="gramStart"/>
             <w:r>
               <w:t>n6</w:t>
             </w:r>
-          </w:p>
-        </w:tc>
-        <w:tc>
-          <w:tcPr>
-            <w:tcW w:w="3073" w:type="dxa"/>
-          </w:tcPr>
-          <w:p>
+            <w:proofErr w:type="gramEnd"/>
+          </w:p>
+        </w:tc>
+        <w:tc>
+          <w:tcPr>
+            <w:tcW w:w="3073" w:type="dxa"/>
+          </w:tcPr>
+          <w:p>
+            <w:proofErr w:type="spellStart"/>
+            <w:proofErr w:type="gramStart"/>
             <w:r>
               <w:t>teh</w:t>
             </w:r>
+            <w:proofErr w:type="spellEnd"/>
+            <w:proofErr w:type="gramEnd"/>
           </w:p>
         </w:tc>
         <w:tc>
@@ -2183,19 +3269,23 @@
             <w:tcW w:w="3073" w:type="dxa"/>
           </w:tcPr>
           <w:p>
+            <w:proofErr w:type="gramStart"/>
             <w:r>
               <w:t>n7</w:t>
             </w:r>
-          </w:p>
-        </w:tc>
-        <w:tc>
-          <w:tcPr>
-            <w:tcW w:w="3073" w:type="dxa"/>
-          </w:tcPr>
-          <w:p>
+            <w:proofErr w:type="gramEnd"/>
+          </w:p>
+        </w:tc>
+        <w:tc>
+          <w:tcPr>
+            <w:tcW w:w="3073" w:type="dxa"/>
+          </w:tcPr>
+          <w:p>
+            <w:proofErr w:type="gramStart"/>
             <w:r>
               <w:t>march</w:t>
             </w:r>
+            <w:proofErr w:type="gramEnd"/>
           </w:p>
         </w:tc>
         <w:tc>
@@ -2215,19 +3305,23 @@
             <w:tcW w:w="3073" w:type="dxa"/>
           </w:tcPr>
           <w:p>
+            <w:proofErr w:type="gramStart"/>
             <w:r>
               <w:t>n8</w:t>
             </w:r>
-          </w:p>
-        </w:tc>
-        <w:tc>
-          <w:tcPr>
-            <w:tcW w:w="3073" w:type="dxa"/>
-          </w:tcPr>
-          <w:p>
+            <w:proofErr w:type="gramEnd"/>
+          </w:p>
+        </w:tc>
+        <w:tc>
+          <w:tcPr>
+            <w:tcW w:w="3073" w:type="dxa"/>
+          </w:tcPr>
+          <w:p>
+            <w:proofErr w:type="gramStart"/>
             <w:r>
               <w:t>drought</w:t>
             </w:r>
+            <w:proofErr w:type="gramEnd"/>
           </w:p>
         </w:tc>
         <w:tc>
@@ -2247,19 +3341,23 @@
             <w:tcW w:w="3073" w:type="dxa"/>
           </w:tcPr>
           <w:p>
+            <w:proofErr w:type="gramStart"/>
             <w:r>
               <w:t>n9</w:t>
             </w:r>
-          </w:p>
-        </w:tc>
-        <w:tc>
-          <w:tcPr>
-            <w:tcW w:w="3073" w:type="dxa"/>
-          </w:tcPr>
-          <w:p>
+            <w:proofErr w:type="gramEnd"/>
+          </w:p>
+        </w:tc>
+        <w:tc>
+          <w:tcPr>
+            <w:tcW w:w="3073" w:type="dxa"/>
+          </w:tcPr>
+          <w:p>
+            <w:proofErr w:type="gramStart"/>
             <w:r>
               <w:t>of</w:t>
             </w:r>
+            <w:proofErr w:type="gramEnd"/>
           </w:p>
         </w:tc>
         <w:tc>
@@ -2279,19 +3377,23 @@
             <w:tcW w:w="3073" w:type="dxa"/>
           </w:tcPr>
           <w:p>
+            <w:proofErr w:type="gramStart"/>
             <w:r>
               <w:t>n10</w:t>
             </w:r>
-          </w:p>
-        </w:tc>
-        <w:tc>
-          <w:tcPr>
-            <w:tcW w:w="3073" w:type="dxa"/>
-          </w:tcPr>
-          <w:p>
+            <w:proofErr w:type="gramEnd"/>
+          </w:p>
+        </w:tc>
+        <w:tc>
+          <w:tcPr>
+            <w:tcW w:w="3073" w:type="dxa"/>
+          </w:tcPr>
+          <w:p>
+            <w:proofErr w:type="gramStart"/>
             <w:r>
               <w:t>march</w:t>
             </w:r>
+            <w:proofErr w:type="gramEnd"/>
           </w:p>
         </w:tc>
         <w:tc>
@@ -2311,19 +3413,23 @@
             <w:tcW w:w="3073" w:type="dxa"/>
           </w:tcPr>
           <w:p>
+            <w:proofErr w:type="gramStart"/>
             <w:r>
               <w:t>n11</w:t>
             </w:r>
-          </w:p>
-        </w:tc>
-        <w:tc>
-          <w:tcPr>
-            <w:tcW w:w="3073" w:type="dxa"/>
-          </w:tcPr>
-          <w:p>
+            <w:proofErr w:type="gramEnd"/>
+          </w:p>
+        </w:tc>
+        <w:tc>
+          <w:tcPr>
+            <w:tcW w:w="3073" w:type="dxa"/>
+          </w:tcPr>
+          <w:p>
+            <w:proofErr w:type="gramStart"/>
             <w:r>
               <w:t>drought</w:t>
             </w:r>
+            <w:proofErr w:type="gramEnd"/>
           </w:p>
         </w:tc>
         <w:tc>
@@ -2343,19 +3449,23 @@
             <w:tcW w:w="3073" w:type="dxa"/>
           </w:tcPr>
           <w:p>
+            <w:proofErr w:type="gramStart"/>
             <w:r>
               <w:t>n12</w:t>
             </w:r>
-          </w:p>
-        </w:tc>
-        <w:tc>
-          <w:tcPr>
-            <w:tcW w:w="3073" w:type="dxa"/>
-          </w:tcPr>
-          <w:p>
+            <w:proofErr w:type="gramEnd"/>
+          </w:p>
+        </w:tc>
+        <w:tc>
+          <w:tcPr>
+            <w:tcW w:w="3073" w:type="dxa"/>
+          </w:tcPr>
+          <w:p>
+            <w:proofErr w:type="gramStart"/>
             <w:r>
               <w:t>has</w:t>
             </w:r>
+            <w:proofErr w:type="gramEnd"/>
           </w:p>
         </w:tc>
         <w:tc>
@@ -2375,19 +3485,23 @@
             <w:tcW w:w="3073" w:type="dxa"/>
           </w:tcPr>
           <w:p>
+            <w:proofErr w:type="gramStart"/>
             <w:r>
               <w:t>n14</w:t>
             </w:r>
-          </w:p>
-        </w:tc>
-        <w:tc>
-          <w:tcPr>
-            <w:tcW w:w="3073" w:type="dxa"/>
-          </w:tcPr>
-          <w:p>
+            <w:proofErr w:type="gramEnd"/>
+          </w:p>
+        </w:tc>
+        <w:tc>
+          <w:tcPr>
+            <w:tcW w:w="3073" w:type="dxa"/>
+          </w:tcPr>
+          <w:p>
+            <w:proofErr w:type="gramStart"/>
             <w:r>
               <w:t>pierced</w:t>
             </w:r>
+            <w:proofErr w:type="gramEnd"/>
           </w:p>
         </w:tc>
         <w:tc>
@@ -2407,19 +3521,23 @@
             <w:tcW w:w="3073" w:type="dxa"/>
           </w:tcPr>
           <w:p>
+            <w:proofErr w:type="gramStart"/>
             <w:r>
               <w:t>n15</w:t>
             </w:r>
-          </w:p>
-        </w:tc>
-        <w:tc>
-          <w:tcPr>
-            <w:tcW w:w="3073" w:type="dxa"/>
-          </w:tcPr>
-          <w:p>
+            <w:proofErr w:type="gramEnd"/>
+          </w:p>
+        </w:tc>
+        <w:tc>
+          <w:tcPr>
+            <w:tcW w:w="3073" w:type="dxa"/>
+          </w:tcPr>
+          <w:p>
+            <w:proofErr w:type="gramStart"/>
             <w:r>
               <w:t>unto</w:t>
             </w:r>
+            <w:proofErr w:type="gramEnd"/>
             <w:r>
               <w:t xml:space="preserve"> me</w:t>
             </w:r>
@@ -2442,19 +3560,23 @@
             <w:tcW w:w="3073" w:type="dxa"/>
           </w:tcPr>
           <w:p>
+            <w:proofErr w:type="gramStart"/>
             <w:r>
               <w:t>n16</w:t>
             </w:r>
-          </w:p>
-        </w:tc>
-        <w:tc>
-          <w:tcPr>
-            <w:tcW w:w="3073" w:type="dxa"/>
-          </w:tcPr>
-          <w:p>
+            <w:proofErr w:type="gramEnd"/>
+          </w:p>
+        </w:tc>
+        <w:tc>
+          <w:tcPr>
+            <w:tcW w:w="3073" w:type="dxa"/>
+          </w:tcPr>
+          <w:p>
+            <w:proofErr w:type="gramStart"/>
             <w:r>
               <w:t>to</w:t>
             </w:r>
+            <w:proofErr w:type="gramEnd"/>
           </w:p>
         </w:tc>
         <w:tc>
@@ -2474,19 +3596,25 @@
             <w:tcW w:w="3073" w:type="dxa"/>
           </w:tcPr>
           <w:p>
+            <w:proofErr w:type="gramStart"/>
             <w:r>
               <w:t>n17</w:t>
             </w:r>
-          </w:p>
-        </w:tc>
-        <w:tc>
-          <w:tcPr>
-            <w:tcW w:w="3073" w:type="dxa"/>
-          </w:tcPr>
-          <w:p>
+            <w:proofErr w:type="gramEnd"/>
+          </w:p>
+        </w:tc>
+        <w:tc>
+          <w:tcPr>
+            <w:tcW w:w="3073" w:type="dxa"/>
+          </w:tcPr>
+          <w:p>
+            <w:proofErr w:type="spellStart"/>
+            <w:proofErr w:type="gramStart"/>
             <w:r>
               <w:t>teh</w:t>
             </w:r>
+            <w:proofErr w:type="spellEnd"/>
+            <w:proofErr w:type="gramEnd"/>
           </w:p>
         </w:tc>
         <w:tc>
@@ -2506,18 +3634,25 @@
             <w:tcW w:w="3073" w:type="dxa"/>
           </w:tcPr>
           <w:p>
+            <w:proofErr w:type="gramStart"/>
             <w:r>
               <w:t>n27</w:t>
             </w:r>
-          </w:p>
-        </w:tc>
-        <w:tc>
-          <w:tcPr>
-            <w:tcW w:w="3073" w:type="dxa"/>
-          </w:tcPr>
-          <w:p>
-            <w:r>
-              <w:t>the root</w:t>
+            <w:proofErr w:type="gramEnd"/>
+          </w:p>
+        </w:tc>
+        <w:tc>
+          <w:tcPr>
+            <w:tcW w:w="3073" w:type="dxa"/>
+          </w:tcPr>
+          <w:p>
+            <w:proofErr w:type="gramStart"/>
+            <w:r>
+              <w:t>the</w:t>
+            </w:r>
+            <w:proofErr w:type="gramEnd"/>
+            <w:r>
+              <w:t xml:space="preserve"> root</w:t>
             </w:r>
           </w:p>
         </w:tc>
@@ -2538,19 +3673,23 @@
             <w:tcW w:w="3073" w:type="dxa"/>
           </w:tcPr>
           <w:p>
+            <w:proofErr w:type="gramStart"/>
             <w:r>
               <w:t>n18</w:t>
             </w:r>
-          </w:p>
-        </w:tc>
-        <w:tc>
-          <w:tcPr>
-            <w:tcW w:w="3073" w:type="dxa"/>
-          </w:tcPr>
-          <w:p>
+            <w:proofErr w:type="gramEnd"/>
+          </w:p>
+        </w:tc>
+        <w:tc>
+          <w:tcPr>
+            <w:tcW w:w="3073" w:type="dxa"/>
+          </w:tcPr>
+          <w:p>
+            <w:proofErr w:type="gramStart"/>
             <w:r>
               <w:t>the</w:t>
             </w:r>
+            <w:proofErr w:type="gramEnd"/>
           </w:p>
         </w:tc>
         <w:tc>
@@ -2570,19 +3709,23 @@
             <w:tcW w:w="3073" w:type="dxa"/>
           </w:tcPr>
           <w:p>
+            <w:proofErr w:type="gramStart"/>
             <w:r>
               <w:t>n25</w:t>
             </w:r>
-          </w:p>
-        </w:tc>
-        <w:tc>
-          <w:tcPr>
-            <w:tcW w:w="3073" w:type="dxa"/>
-          </w:tcPr>
-          <w:p>
+            <w:proofErr w:type="gramEnd"/>
+          </w:p>
+        </w:tc>
+        <w:tc>
+          <w:tcPr>
+            <w:tcW w:w="3073" w:type="dxa"/>
+          </w:tcPr>
+          <w:p>
+            <w:proofErr w:type="gramStart"/>
             <w:r>
               <w:t>rood</w:t>
             </w:r>
+            <w:proofErr w:type="gramEnd"/>
           </w:p>
         </w:tc>
         <w:tc>
@@ -2602,19 +3745,24 @@
             <w:tcW w:w="3073" w:type="dxa"/>
           </w:tcPr>
           <w:p>
-            <w:r>
+            <w:proofErr w:type="gramStart"/>
+            <w:r>
+              <w:lastRenderedPageBreak/>
               <w:t>n3</w:t>
             </w:r>
-          </w:p>
-        </w:tc>
-        <w:tc>
-          <w:tcPr>
-            <w:tcW w:w="3073" w:type="dxa"/>
-          </w:tcPr>
-          <w:p>
+            <w:proofErr w:type="gramEnd"/>
+          </w:p>
+        </w:tc>
+        <w:tc>
+          <w:tcPr>
+            <w:tcW w:w="3073" w:type="dxa"/>
+          </w:tcPr>
+          <w:p>
+            <w:proofErr w:type="gramStart"/>
             <w:r>
               <w:t>root</w:t>
             </w:r>
+            <w:proofErr w:type="gramEnd"/>
           </w:p>
         </w:tc>
         <w:tc>
@@ -2634,9 +3782,11 @@
             <w:tcW w:w="3073" w:type="dxa"/>
           </w:tcPr>
           <w:p>
+            <w:proofErr w:type="gramStart"/>
             <w:r>
               <w:t>n0</w:t>
             </w:r>
+            <w:proofErr w:type="gramEnd"/>
           </w:p>
         </w:tc>
         <w:tc>
@@ -2673,7 +3823,7 @@
 </file>
 
 <file path=word/styles.xml><?xml version="1.0" encoding="utf-8"?>
-<w:styles xmlns:r="http://schemas.openxmlformats.org/officeDocument/2006/relationships" xmlns:w="http://schemas.openxmlformats.org/wordprocessingml/2006/main">
+<w:styles xmlns:mc="http://schemas.openxmlformats.org/markup-compatibility/2006" xmlns:r="http://schemas.openxmlformats.org/officeDocument/2006/relationships" xmlns:w="http://schemas.openxmlformats.org/wordprocessingml/2006/main" xmlns:w14="http://schemas.microsoft.com/office/word/2010/wordml" mc:Ignorable="w14">
   <w:docDefaults>
     <w:rPrDefault>
       <w:rPr>
@@ -2690,7 +3840,7 @@
       </w:pPr>
     </w:pPrDefault>
   </w:docDefaults>
-  <w:latentStyles w:defLockedState="0" w:defUIPriority="99" w:defSemiHidden="1" w:defUnhideWhenUsed="1" w:defQFormat="0" w:count="267">
+  <w:latentStyles w:defLockedState="0" w:defUIPriority="99" w:defSemiHidden="1" w:defUnhideWhenUsed="1" w:defQFormat="0" w:count="276">
     <w:lsdException w:name="Normal" w:semiHidden="0" w:uiPriority="0" w:unhideWhenUsed="0" w:qFormat="1"/>
     <w:lsdException w:name="heading 1" w:semiHidden="0" w:uiPriority="9" w:unhideWhenUsed="0" w:qFormat="1"/>
     <w:lsdException w:name="heading 2" w:uiPriority="9" w:qFormat="1"/>
@@ -2845,7 +3995,6 @@
     <w:uiPriority w:val="99"/>
     <w:semiHidden/>
     <w:unhideWhenUsed/>
-    <w:qFormat/>
     <w:tblPr>
       <w:tblInd w:w="0" w:type="dxa"/>
       <w:tblCellMar>
@@ -2901,6 +4050,192 @@
       <w:iCs/>
       <w:color w:val="4F81BD" w:themeColor="accent1"/>
     </w:rPr>
+  </w:style>
+</w:styles>
+</file>
+
+<file path=word/stylesWithEffects.xml><?xml version="1.0" encoding="utf-8"?>
+<w:styles xmlns:wpc="http://schemas.microsoft.com/office/word/2010/wordprocessingCanvas" xmlns:mo="http://schemas.microsoft.com/office/mac/office/2008/main" xmlns:mc="http://schemas.openxmlformats.org/markup-compatibility/2006" xmlns:mv="urn:schemas-microsoft-com:mac:vml" xmlns:o="urn:schemas-microsoft-com:office:office" xmlns:r="http://schemas.openxmlformats.org/officeDocument/2006/relationships" xmlns:m="http://schemas.openxmlformats.org/officeDocument/2006/math" xmlns:v="urn:schemas-microsoft-com:vml" xmlns:wp14="http://schemas.microsoft.com/office/word/2010/wordprocessingDrawing" xmlns:wp="http://schemas.openxmlformats.org/drawingml/2006/wordprocessingDrawing" xmlns:w10="urn:schemas-microsoft-com:office:word" xmlns:w="http://schemas.openxmlformats.org/wordprocessingml/2006/main" xmlns:w14="http://schemas.microsoft.com/office/word/2010/wordml" xmlns:wpg="http://schemas.microsoft.com/office/word/2010/wordprocessingGroup" xmlns:wpi="http://schemas.microsoft.com/office/word/2010/wordprocessingInk" xmlns:wne="http://schemas.microsoft.com/office/word/2006/wordml" xmlns:wps="http://schemas.microsoft.com/office/word/2010/wordprocessingShape" mc:Ignorable="w14 wp14">
+  <w:docDefaults>
+    <w:rPrDefault>
+      <w:rPr>
+        <w:rFonts w:asciiTheme="minorHAnsi" w:eastAsiaTheme="minorEastAsia" w:hAnsiTheme="minorHAnsi" w:cstheme="minorBidi"/>
+        <w:sz w:val="24"/>
+        <w:szCs w:val="24"/>
+        <w:lang w:val="en-US" w:eastAsia="ja-JP" w:bidi="ar-SA"/>
+      </w:rPr>
+    </w:rPrDefault>
+    <w:pPrDefault/>
+  </w:docDefaults>
+  <w:latentStyles w:defLockedState="0" w:defUIPriority="99" w:defSemiHidden="1" w:defUnhideWhenUsed="1" w:defQFormat="0" w:count="276">
+    <w:lsdException w:name="Normal" w:semiHidden="0" w:uiPriority="0" w:unhideWhenUsed="0" w:qFormat="1"/>
+    <w:lsdException w:name="heading 1" w:semiHidden="0" w:uiPriority="9" w:unhideWhenUsed="0" w:qFormat="1"/>
+    <w:lsdException w:name="heading 2" w:uiPriority="9" w:qFormat="1"/>
+    <w:lsdException w:name="heading 3" w:uiPriority="9" w:qFormat="1"/>
+    <w:lsdException w:name="heading 4" w:uiPriority="9" w:qFormat="1"/>
+    <w:lsdException w:name="heading 5" w:uiPriority="9" w:qFormat="1"/>
+    <w:lsdException w:name="heading 6" w:uiPriority="9" w:qFormat="1"/>
+    <w:lsdException w:name="heading 7" w:uiPriority="9" w:qFormat="1"/>
+    <w:lsdException w:name="heading 8" w:uiPriority="9" w:qFormat="1"/>
+    <w:lsdException w:name="heading 9" w:uiPriority="9" w:qFormat="1"/>
+    <w:lsdException w:name="toc 1" w:uiPriority="39"/>
+    <w:lsdException w:name="toc 2" w:uiPriority="39"/>
+    <w:lsdException w:name="toc 3" w:uiPriority="39"/>
+    <w:lsdException w:name="toc 4" w:uiPriority="39"/>
+    <w:lsdException w:name="toc 5" w:uiPriority="39"/>
+    <w:lsdException w:name="toc 6" w:uiPriority="39"/>
+    <w:lsdException w:name="toc 7" w:uiPriority="39"/>
+    <w:lsdException w:name="toc 8" w:uiPriority="39"/>
+    <w:lsdException w:name="toc 9" w:uiPriority="39"/>
+    <w:lsdException w:name="caption" w:uiPriority="35" w:qFormat="1"/>
+    <w:lsdException w:name="Title" w:semiHidden="0" w:uiPriority="10" w:unhideWhenUsed="0" w:qFormat="1"/>
+    <w:lsdException w:name="Default Paragraph Font" w:uiPriority="1"/>
+    <w:lsdException w:name="Subtitle" w:semiHidden="0" w:uiPriority="11" w:unhideWhenUsed="0" w:qFormat="1"/>
+    <w:lsdException w:name="Strong" w:semiHidden="0" w:uiPriority="22" w:unhideWhenUsed="0" w:qFormat="1"/>
+    <w:lsdException w:name="Emphasis" w:semiHidden="0" w:uiPriority="20" w:unhideWhenUsed="0" w:qFormat="1"/>
+    <w:lsdException w:name="Table Grid" w:semiHidden="0" w:uiPriority="59" w:unhideWhenUsed="0"/>
+    <w:lsdException w:name="Placeholder Text" w:unhideWhenUsed="0"/>
+    <w:lsdException w:name="No Spacing" w:semiHidden="0" w:uiPriority="1" w:unhideWhenUsed="0" w:qFormat="1"/>
+    <w:lsdException w:name="Light Shading" w:semiHidden="0" w:uiPriority="60" w:unhideWhenUsed="0"/>
+    <w:lsdException w:name="Light List" w:semiHidden="0" w:uiPriority="61" w:unhideWhenUsed="0"/>
+    <w:lsdException w:name="Light Grid" w:semiHidden="0" w:uiPriority="62" w:unhideWhenUsed="0"/>
+    <w:lsdException w:name="Medium Shading 1" w:semiHidden="0" w:uiPriority="63" w:unhideWhenUsed="0"/>
+    <w:lsdException w:name="Medium Shading 2" w:semiHidden="0" w:uiPriority="64" w:unhideWhenUsed="0"/>
+    <w:lsdException w:name="Medium List 1" w:semiHidden="0" w:uiPriority="65" w:unhideWhenUsed="0"/>
+    <w:lsdException w:name="Medium List 2" w:semiHidden="0" w:uiPriority="66" w:unhideWhenUsed="0"/>
+    <w:lsdException w:name="Medium Grid 1" w:semiHidden="0" w:uiPriority="67" w:unhideWhenUsed="0"/>
+    <w:lsdException w:name="Medium Grid 2" w:semiHidden="0" w:uiPriority="68" w:unhideWhenUsed="0"/>
+    <w:lsdException w:name="Medium Grid 3" w:semiHidden="0" w:uiPriority="69" w:unhideWhenUsed="0"/>
+    <w:lsdException w:name="Dark List" w:semiHidden="0" w:uiPriority="70" w:unhideWhenUsed="0"/>
+    <w:lsdException w:name="Colorful Shading" w:semiHidden="0" w:uiPriority="71" w:unhideWhenUsed="0"/>
+    <w:lsdException w:name="Colorful List" w:semiHidden="0" w:uiPriority="72" w:unhideWhenUsed="0"/>
+    <w:lsdException w:name="Colorful Grid" w:semiHidden="0" w:uiPriority="73" w:unhideWhenUsed="0"/>
+    <w:lsdException w:name="Light Shading Accent 1" w:semiHidden="0" w:uiPriority="60" w:unhideWhenUsed="0"/>
+    <w:lsdException w:name="Light List Accent 1" w:semiHidden="0" w:uiPriority="61" w:unhideWhenUsed="0"/>
+    <w:lsdException w:name="Light Grid Accent 1" w:semiHidden="0" w:uiPriority="62" w:unhideWhenUsed="0"/>
+    <w:lsdException w:name="Medium Shading 1 Accent 1" w:semiHidden="0" w:uiPriority="63" w:unhideWhenUsed="0"/>
+    <w:lsdException w:name="Medium Shading 2 Accent 1" w:semiHidden="0" w:uiPriority="64" w:unhideWhenUsed="0"/>
+    <w:lsdException w:name="Medium List 1 Accent 1" w:semiHidden="0" w:uiPriority="65" w:unhideWhenUsed="0"/>
+    <w:lsdException w:name="Revision" w:unhideWhenUsed="0"/>
+    <w:lsdException w:name="List Paragraph" w:semiHidden="0" w:uiPriority="34" w:unhideWhenUsed="0" w:qFormat="1"/>
+    <w:lsdException w:name="Quote" w:semiHidden="0" w:uiPriority="29" w:unhideWhenUsed="0" w:qFormat="1"/>
+    <w:lsdException w:name="Intense Quote" w:semiHidden="0" w:uiPriority="30" w:unhideWhenUsed="0" w:qFormat="1"/>
+    <w:lsdException w:name="Medium List 2 Accent 1" w:semiHidden="0" w:uiPriority="66" w:unhideWhenUsed="0"/>
+    <w:lsdException w:name="Medium Grid 1 Accent 1" w:semiHidden="0" w:uiPriority="67" w:unhideWhenUsed="0"/>
+    <w:lsdException w:name="Medium Grid 2 Accent 1" w:semiHidden="0" w:uiPriority="68" w:unhideWhenUsed="0"/>
+    <w:lsdException w:name="Medium Grid 3 Accent 1" w:semiHidden="0" w:uiPriority="69" w:unhideWhenUsed="0"/>
+    <w:lsdException w:name="Dark List Accent 1" w:semiHidden="0" w:uiPriority="70" w:unhideWhenUsed="0"/>
+    <w:lsdException w:name="Colorful Shading Accent 1" w:semiHidden="0" w:uiPriority="71" w:unhideWhenUsed="0"/>
+    <w:lsdException w:name="Colorful List Accent 1" w:semiHidden="0" w:uiPriority="72" w:unhideWhenUsed="0"/>
+    <w:lsdException w:name="Colorful Grid Accent 1" w:semiHidden="0" w:uiPriority="73" w:unhideWhenUsed="0"/>
+    <w:lsdException w:name="Light Shading Accent 2" w:semiHidden="0" w:uiPriority="60" w:unhideWhenUsed="0"/>
+    <w:lsdException w:name="Light List Accent 2" w:semiHidden="0" w:uiPriority="61" w:unhideWhenUsed="0"/>
+    <w:lsdException w:name="Light Grid Accent 2" w:semiHidden="0" w:uiPriority="62" w:unhideWhenUsed="0"/>
+    <w:lsdException w:name="Medium Shading 1 Accent 2" w:semiHidden="0" w:uiPriority="63" w:unhideWhenUsed="0"/>
+    <w:lsdException w:name="Medium Shading 2 Accent 2" w:semiHidden="0" w:uiPriority="64" w:unhideWhenUsed="0"/>
+    <w:lsdException w:name="Medium List 1 Accent 2" w:semiHidden="0" w:uiPriority="65" w:unhideWhenUsed="0"/>
+    <w:lsdException w:name="Medium List 2 Accent 2" w:semiHidden="0" w:uiPriority="66" w:unhideWhenUsed="0"/>
+    <w:lsdException w:name="Medium Grid 1 Accent 2" w:semiHidden="0" w:uiPriority="67" w:unhideWhenUsed="0"/>
+    <w:lsdException w:name="Medium Grid 2 Accent 2" w:semiHidden="0" w:uiPriority="68" w:unhideWhenUsed="0"/>
+    <w:lsdException w:name="Medium Grid 3 Accent 2" w:semiHidden="0" w:uiPriority="69" w:unhideWhenUsed="0"/>
+    <w:lsdException w:name="Dark List Accent 2" w:semiHidden="0" w:uiPriority="70" w:unhideWhenUsed="0"/>
+    <w:lsdException w:name="Colorful Shading Accent 2" w:semiHidden="0" w:uiPriority="71" w:unhideWhenUsed="0"/>
+    <w:lsdException w:name="Colorful List Accent 2" w:semiHidden="0" w:uiPriority="72" w:unhideWhenUsed="0"/>
+    <w:lsdException w:name="Colorful Grid Accent 2" w:semiHidden="0" w:uiPriority="73" w:unhideWhenUsed="0"/>
+    <w:lsdException w:name="Light Shading Accent 3" w:semiHidden="0" w:uiPriority="60" w:unhideWhenUsed="0"/>
+    <w:lsdException w:name="Light List Accent 3" w:semiHidden="0" w:uiPriority="61" w:unhideWhenUsed="0"/>
+    <w:lsdException w:name="Light Grid Accent 3" w:semiHidden="0" w:uiPriority="62" w:unhideWhenUsed="0"/>
+    <w:lsdException w:name="Medium Shading 1 Accent 3" w:semiHidden="0" w:uiPriority="63" w:unhideWhenUsed="0"/>
+    <w:lsdException w:name="Medium Shading 2 Accent 3" w:semiHidden="0" w:uiPriority="64" w:unhideWhenUsed="0"/>
+    <w:lsdException w:name="Medium List 1 Accent 3" w:semiHidden="0" w:uiPriority="65" w:unhideWhenUsed="0"/>
+    <w:lsdException w:name="Medium List 2 Accent 3" w:semiHidden="0" w:uiPriority="66" w:unhideWhenUsed="0"/>
+    <w:lsdException w:name="Medium Grid 1 Accent 3" w:semiHidden="0" w:uiPriority="67" w:unhideWhenUsed="0"/>
+    <w:lsdException w:name="Medium Grid 2 Accent 3" w:semiHidden="0" w:uiPriority="68" w:unhideWhenUsed="0"/>
+    <w:lsdException w:name="Medium Grid 3 Accent 3" w:semiHidden="0" w:uiPriority="69" w:unhideWhenUsed="0"/>
+    <w:lsdException w:name="Dark List Accent 3" w:semiHidden="0" w:uiPriority="70" w:unhideWhenUsed="0"/>
+    <w:lsdException w:name="Colorful Shading Accent 3" w:semiHidden="0" w:uiPriority="71" w:unhideWhenUsed="0"/>
+    <w:lsdException w:name="Colorful List Accent 3" w:semiHidden="0" w:uiPriority="72" w:unhideWhenUsed="0"/>
+    <w:lsdException w:name="Colorful Grid Accent 3" w:semiHidden="0" w:uiPriority="73" w:unhideWhenUsed="0"/>
+    <w:lsdException w:name="Light Shading Accent 4" w:semiHidden="0" w:uiPriority="60" w:unhideWhenUsed="0"/>
+    <w:lsdException w:name="Light List Accent 4" w:semiHidden="0" w:uiPriority="61" w:unhideWhenUsed="0"/>
+    <w:lsdException w:name="Light Grid Accent 4" w:semiHidden="0" w:uiPriority="62" w:unhideWhenUsed="0"/>
+    <w:lsdException w:name="Medium Shading 1 Accent 4" w:semiHidden="0" w:uiPriority="63" w:unhideWhenUsed="0"/>
+    <w:lsdException w:name="Medium Shading 2 Accent 4" w:semiHidden="0" w:uiPriority="64" w:unhideWhenUsed="0"/>
+    <w:lsdException w:name="Medium List 1 Accent 4" w:semiHidden="0" w:uiPriority="65" w:unhideWhenUsed="0"/>
+    <w:lsdException w:name="Medium List 2 Accent 4" w:semiHidden="0" w:uiPriority="66" w:unhideWhenUsed="0"/>
+    <w:lsdException w:name="Medium Grid 1 Accent 4" w:semiHidden="0" w:uiPriority="67" w:unhideWhenUsed="0"/>
+    <w:lsdException w:name="Medium Grid 2 Accent 4" w:semiHidden="0" w:uiPriority="68" w:unhideWhenUsed="0"/>
+    <w:lsdException w:name="Medium Grid 3 Accent 4" w:semiHidden="0" w:uiPriority="69" w:unhideWhenUsed="0"/>
+    <w:lsdException w:name="Dark List Accent 4" w:semiHidden="0" w:uiPriority="70" w:unhideWhenUsed="0"/>
+    <w:lsdException w:name="Colorful Shading Accent 4" w:semiHidden="0" w:uiPriority="71" w:unhideWhenUsed="0"/>
+    <w:lsdException w:name="Colorful List Accent 4" w:semiHidden="0" w:uiPriority="72" w:unhideWhenUsed="0"/>
+    <w:lsdException w:name="Colorful Grid Accent 4" w:semiHidden="0" w:uiPriority="73" w:unhideWhenUsed="0"/>
+    <w:lsdException w:name="Light Shading Accent 5" w:semiHidden="0" w:uiPriority="60" w:unhideWhenUsed="0"/>
+    <w:lsdException w:name="Light List Accent 5" w:semiHidden="0" w:uiPriority="61" w:unhideWhenUsed="0"/>
+    <w:lsdException w:name="Light Grid Accent 5" w:semiHidden="0" w:uiPriority="62" w:unhideWhenUsed="0"/>
+    <w:lsdException w:name="Medium Shading 1 Accent 5" w:semiHidden="0" w:uiPriority="63" w:unhideWhenUsed="0"/>
+    <w:lsdException w:name="Medium Shading 2 Accent 5" w:semiHidden="0" w:uiPriority="64" w:unhideWhenUsed="0"/>
+    <w:lsdException w:name="Medium List 1 Accent 5" w:semiHidden="0" w:uiPriority="65" w:unhideWhenUsed="0"/>
+    <w:lsdException w:name="Medium List 2 Accent 5" w:semiHidden="0" w:uiPriority="66" w:unhideWhenUsed="0"/>
+    <w:lsdException w:name="Medium Grid 1 Accent 5" w:semiHidden="0" w:uiPriority="67" w:unhideWhenUsed="0"/>
+    <w:lsdException w:name="Medium Grid 2 Accent 5" w:semiHidden="0" w:uiPriority="68" w:unhideWhenUsed="0"/>
+    <w:lsdException w:name="Medium Grid 3 Accent 5" w:semiHidden="0" w:uiPriority="69" w:unhideWhenUsed="0"/>
+    <w:lsdException w:name="Dark List Accent 5" w:semiHidden="0" w:uiPriority="70" w:unhideWhenUsed="0"/>
+    <w:lsdException w:name="Colorful Shading Accent 5" w:semiHidden="0" w:uiPriority="71" w:unhideWhenUsed="0"/>
+    <w:lsdException w:name="Colorful List Accent 5" w:semiHidden="0" w:uiPriority="72" w:unhideWhenUsed="0"/>
+    <w:lsdException w:name="Colorful Grid Accent 5" w:semiHidden="0" w:uiPriority="73" w:unhideWhenUsed="0"/>
+    <w:lsdException w:name="Light Shading Accent 6" w:semiHidden="0" w:uiPriority="60" w:unhideWhenUsed="0"/>
+    <w:lsdException w:name="Light List Accent 6" w:semiHidden="0" w:uiPriority="61" w:unhideWhenUsed="0"/>
+    <w:lsdException w:name="Light Grid Accent 6" w:semiHidden="0" w:uiPriority="62" w:unhideWhenUsed="0"/>
+    <w:lsdException w:name="Medium Shading 1 Accent 6" w:semiHidden="0" w:uiPriority="63" w:unhideWhenUsed="0"/>
+    <w:lsdException w:name="Medium Shading 2 Accent 6" w:semiHidden="0" w:uiPriority="64" w:unhideWhenUsed="0"/>
+    <w:lsdException w:name="Medium List 1 Accent 6" w:semiHidden="0" w:uiPriority="65" w:unhideWhenUsed="0"/>
+    <w:lsdException w:name="Medium List 2 Accent 6" w:semiHidden="0" w:uiPriority="66" w:unhideWhenUsed="0"/>
+    <w:lsdException w:name="Medium Grid 1 Accent 6" w:semiHidden="0" w:uiPriority="67" w:unhideWhenUsed="0"/>
+    <w:lsdException w:name="Medium Grid 2 Accent 6" w:semiHidden="0" w:uiPriority="68" w:unhideWhenUsed="0"/>
+    <w:lsdException w:name="Medium Grid 3 Accent 6" w:semiHidden="0" w:uiPriority="69" w:unhideWhenUsed="0"/>
+    <w:lsdException w:name="Dark List Accent 6" w:semiHidden="0" w:uiPriority="70" w:unhideWhenUsed="0"/>
+    <w:lsdException w:name="Colorful Shading Accent 6" w:semiHidden="0" w:uiPriority="71" w:unhideWhenUsed="0"/>
+    <w:lsdException w:name="Colorful List Accent 6" w:semiHidden="0" w:uiPriority="72" w:unhideWhenUsed="0"/>
+    <w:lsdException w:name="Colorful Grid Accent 6" w:semiHidden="0" w:uiPriority="73" w:unhideWhenUsed="0"/>
+    <w:lsdException w:name="Subtle Emphasis" w:semiHidden="0" w:uiPriority="19" w:unhideWhenUsed="0" w:qFormat="1"/>
+    <w:lsdException w:name="Intense Emphasis" w:semiHidden="0" w:uiPriority="21" w:unhideWhenUsed="0" w:qFormat="1"/>
+    <w:lsdException w:name="Subtle Reference" w:semiHidden="0" w:uiPriority="31" w:unhideWhenUsed="0" w:qFormat="1"/>
+    <w:lsdException w:name="Intense Reference" w:semiHidden="0" w:uiPriority="32" w:unhideWhenUsed="0" w:qFormat="1"/>
+    <w:lsdException w:name="Book Title" w:semiHidden="0" w:uiPriority="33" w:unhideWhenUsed="0" w:qFormat="1"/>
+    <w:lsdException w:name="Bibliography" w:uiPriority="37"/>
+    <w:lsdException w:name="TOC Heading" w:uiPriority="39" w:qFormat="1"/>
+  </w:latentStyles>
+  <w:style w:type="paragraph" w:default="1" w:styleId="Normal">
+    <w:name w:val="Normal"/>
+    <w:qFormat/>
+  </w:style>
+  <w:style w:type="character" w:default="1" w:styleId="DefaultParagraphFont">
+    <w:name w:val="Default Paragraph Font"/>
+    <w:uiPriority w:val="1"/>
+    <w:semiHidden/>
+    <w:unhideWhenUsed/>
+  </w:style>
+  <w:style w:type="table" w:default="1" w:styleId="TableNormal">
+    <w:name w:val="Normal Table"/>
+    <w:uiPriority w:val="99"/>
+    <w:semiHidden/>
+    <w:unhideWhenUsed/>
+    <w:tblPr>
+      <w:tblInd w:w="0" w:type="dxa"/>
+      <w:tblCellMar>
+        <w:top w:w="0" w:type="dxa"/>
+        <w:left w:w="108" w:type="dxa"/>
+        <w:bottom w:w="0" w:type="dxa"/>
+        <w:right w:w="108" w:type="dxa"/>
+      </w:tblCellMar>
+    </w:tblPr>
+  </w:style>
+  <w:style w:type="numbering" w:default="1" w:styleId="NoList">
+    <w:name w:val="No List"/>
+    <w:uiPriority w:val="99"/>
+    <w:semiHidden/>
+    <w:unhideWhenUsed/>
   </w:style>
 </w:styles>
 </file>

</xml_diff>

<commit_message>
#DH-121 #time 1.5h #comment add tests, refactor and optimize Reading and Witness.
</commit_message>
<xml_diff>
--- a/ExampleFiles/ReadingsTestTradition parsing.docx
+++ b/ExampleFiles/ReadingsTestTradition parsing.docx
@@ -1,6 +1,6 @@
 
 <file path=word/document.xml><?xml version="1.0" encoding="utf-8"?>
-<w:document xmlns:wpc="http://schemas.microsoft.com/office/word/2010/wordprocessingCanvas" xmlns:mo="http://schemas.microsoft.com/office/mac/office/2008/main" xmlns:mc="http://schemas.openxmlformats.org/markup-compatibility/2006" xmlns:mv="urn:schemas-microsoft-com:mac:vml" xmlns:o="urn:schemas-microsoft-com:office:office" xmlns:r="http://schemas.openxmlformats.org/officeDocument/2006/relationships" xmlns:m="http://schemas.openxmlformats.org/officeDocument/2006/math" xmlns:v="urn:schemas-microsoft-com:vml" xmlns:wp14="http://schemas.microsoft.com/office/word/2010/wordprocessingDrawing" xmlns:wp="http://schemas.openxmlformats.org/drawingml/2006/wordprocessingDrawing" xmlns:w10="urn:schemas-microsoft-com:office:word" xmlns:w="http://schemas.openxmlformats.org/wordprocessingml/2006/main" xmlns:w14="http://schemas.microsoft.com/office/word/2010/wordml" xmlns:wpg="http://schemas.microsoft.com/office/word/2010/wordprocessingGroup" xmlns:wpi="http://schemas.microsoft.com/office/word/2010/wordprocessingInk" xmlns:wne="http://schemas.microsoft.com/office/word/2006/wordml" xmlns:wps="http://schemas.microsoft.com/office/word/2010/wordprocessingShape" mc:Ignorable="w14 wp14">
+<w:document xmlns:ve="http://schemas.openxmlformats.org/markup-compatibility/2006" xmlns:o="urn:schemas-microsoft-com:office:office" xmlns:r="http://schemas.openxmlformats.org/officeDocument/2006/relationships" xmlns:m="http://schemas.openxmlformats.org/officeDocument/2006/math" xmlns:v="urn:schemas-microsoft-com:vml" xmlns:wp="http://schemas.openxmlformats.org/drawingml/2006/wordprocessingDrawing" xmlns:w10="urn:schemas-microsoft-com:office:word" xmlns:w="http://schemas.openxmlformats.org/wordprocessingml/2006/main" xmlns:wne="http://schemas.microsoft.com/office/word/2006/wordml">
   <w:body>
     <w:p>
       <w:pPr>
@@ -77,17 +77,7 @@
         <w:t xml:space="preserve">Text: </w:t>
       </w:r>
       <w:r>
-        <w:t xml:space="preserve">when </w:t>
-      </w:r>
-      <w:proofErr w:type="spellStart"/>
-      <w:proofErr w:type="gramStart"/>
-      <w:r>
-        <w:t>april</w:t>
-      </w:r>
-      <w:proofErr w:type="spellEnd"/>
-      <w:proofErr w:type="gramEnd"/>
-      <w:r>
-        <w:t xml:space="preserve"> with his showers sweet with fruit the drought of march has pierced unto</w:t>
+        <w:t>when april with his showers sweet with fruit the drought of march has pierced unto</w:t>
       </w:r>
       <w:r>
         <w:t xml:space="preserve"> me</w:t>
@@ -118,7 +108,7 @@
       <w:tblPr>
         <w:tblStyle w:val="TableGrid"/>
         <w:tblW w:w="0" w:type="auto"/>
-        <w:tblLook w:val="04A0" w:firstRow="1" w:lastRow="0" w:firstColumn="1" w:lastColumn="0" w:noHBand="0" w:noVBand="1"/>
+        <w:tblLook w:val="04A0"/>
       </w:tblPr>
       <w:tblGrid>
         <w:gridCol w:w="2319"/>
@@ -180,21 +170,12 @@
                 <w:bCs/>
               </w:rPr>
             </w:pPr>
-            <w:proofErr w:type="gramStart"/>
             <w:r>
               <w:rPr>
                 <w:b/>
                 <w:bCs/>
               </w:rPr>
-              <w:t>node</w:t>
-            </w:r>
-            <w:proofErr w:type="gramEnd"/>
-            <w:r>
-              <w:rPr>
-                <w:b/>
-                <w:bCs/>
-              </w:rPr>
-              <w:t xml:space="preserve"> i</w:t>
+              <w:t>node i</w:t>
             </w:r>
             <w:r>
               <w:rPr>
@@ -215,11 +196,9 @@
             <w:pPr>
               <w:ind w:left="0"/>
             </w:pPr>
-            <w:proofErr w:type="gramStart"/>
             <w:r>
               <w:t>when</w:t>
             </w:r>
-            <w:proofErr w:type="gramEnd"/>
           </w:p>
         </w:tc>
         <w:tc>
@@ -243,30 +222,24 @@
             <w:pPr>
               <w:ind w:left="0"/>
             </w:pPr>
-            <w:proofErr w:type="gramStart"/>
             <w:r>
               <w:t>n2</w:t>
             </w:r>
-            <w:proofErr w:type="gramEnd"/>
-          </w:p>
-        </w:tc>
-      </w:tr>
-      <w:tr>
-        <w:tc>
-          <w:tcPr>
-            <w:tcW w:w="2319" w:type="dxa"/>
-          </w:tcPr>
-          <w:p>
-            <w:pPr>
-              <w:ind w:left="0"/>
-            </w:pPr>
-            <w:proofErr w:type="spellStart"/>
-            <w:proofErr w:type="gramStart"/>
+          </w:p>
+        </w:tc>
+      </w:tr>
+      <w:tr>
+        <w:tc>
+          <w:tcPr>
+            <w:tcW w:w="2319" w:type="dxa"/>
+          </w:tcPr>
+          <w:p>
+            <w:pPr>
+              <w:ind w:left="0"/>
+            </w:pPr>
             <w:r>
               <w:t>april</w:t>
             </w:r>
-            <w:proofErr w:type="spellEnd"/>
-            <w:proofErr w:type="gramEnd"/>
           </w:p>
         </w:tc>
         <w:tc>
@@ -290,11 +263,9 @@
             <w:pPr>
               <w:ind w:left="0"/>
             </w:pPr>
-            <w:proofErr w:type="gramStart"/>
             <w:r>
               <w:t>n13</w:t>
             </w:r>
-            <w:proofErr w:type="gramEnd"/>
           </w:p>
         </w:tc>
       </w:tr>
@@ -333,28 +304,24 @@
             <w:pPr>
               <w:ind w:left="0"/>
             </w:pPr>
-            <w:proofErr w:type="gramStart"/>
             <w:r>
               <w:t>n19</w:t>
             </w:r>
-            <w:proofErr w:type="gramEnd"/>
-          </w:p>
-        </w:tc>
-      </w:tr>
-      <w:tr>
-        <w:tc>
-          <w:tcPr>
-            <w:tcW w:w="2319" w:type="dxa"/>
-          </w:tcPr>
-          <w:p>
-            <w:pPr>
-              <w:ind w:left="0"/>
-            </w:pPr>
-            <w:proofErr w:type="gramStart"/>
+          </w:p>
+        </w:tc>
+      </w:tr>
+      <w:tr>
+        <w:tc>
+          <w:tcPr>
+            <w:tcW w:w="2319" w:type="dxa"/>
+          </w:tcPr>
+          <w:p>
+            <w:pPr>
+              <w:ind w:left="0"/>
+            </w:pPr>
             <w:r>
               <w:t>his</w:t>
             </w:r>
-            <w:proofErr w:type="gramEnd"/>
           </w:p>
         </w:tc>
         <w:tc>
@@ -378,28 +345,24 @@
             <w:pPr>
               <w:ind w:left="0"/>
             </w:pPr>
-            <w:proofErr w:type="gramStart"/>
             <w:r>
               <w:t>n20</w:t>
             </w:r>
-            <w:proofErr w:type="gramEnd"/>
-          </w:p>
-        </w:tc>
-      </w:tr>
-      <w:tr>
-        <w:tc>
-          <w:tcPr>
-            <w:tcW w:w="2319" w:type="dxa"/>
-          </w:tcPr>
-          <w:p>
-            <w:pPr>
-              <w:ind w:left="0"/>
-            </w:pPr>
-            <w:proofErr w:type="gramStart"/>
+          </w:p>
+        </w:tc>
+      </w:tr>
+      <w:tr>
+        <w:tc>
+          <w:tcPr>
+            <w:tcW w:w="2319" w:type="dxa"/>
+          </w:tcPr>
+          <w:p>
+            <w:pPr>
+              <w:ind w:left="0"/>
+            </w:pPr>
             <w:r>
               <w:t>showers</w:t>
             </w:r>
-            <w:proofErr w:type="gramEnd"/>
           </w:p>
         </w:tc>
         <w:tc>
@@ -423,28 +386,24 @@
             <w:pPr>
               <w:ind w:left="0"/>
             </w:pPr>
-            <w:proofErr w:type="gramStart"/>
             <w:r>
               <w:t>n21</w:t>
             </w:r>
-            <w:proofErr w:type="gramEnd"/>
-          </w:p>
-        </w:tc>
-      </w:tr>
-      <w:tr>
-        <w:tc>
-          <w:tcPr>
-            <w:tcW w:w="2319" w:type="dxa"/>
-          </w:tcPr>
-          <w:p>
-            <w:pPr>
-              <w:ind w:left="0"/>
-            </w:pPr>
-            <w:proofErr w:type="gramStart"/>
+          </w:p>
+        </w:tc>
+      </w:tr>
+      <w:tr>
+        <w:tc>
+          <w:tcPr>
+            <w:tcW w:w="2319" w:type="dxa"/>
+          </w:tcPr>
+          <w:p>
+            <w:pPr>
+              <w:ind w:left="0"/>
+            </w:pPr>
             <w:r>
               <w:t>sweet</w:t>
             </w:r>
-            <w:proofErr w:type="gramEnd"/>
           </w:p>
         </w:tc>
         <w:tc>
@@ -468,28 +427,24 @@
             <w:pPr>
               <w:ind w:left="0"/>
             </w:pPr>
-            <w:proofErr w:type="gramStart"/>
             <w:r>
               <w:t>n22</w:t>
             </w:r>
-            <w:proofErr w:type="gramEnd"/>
-          </w:p>
-        </w:tc>
-      </w:tr>
-      <w:tr>
-        <w:tc>
-          <w:tcPr>
-            <w:tcW w:w="2319" w:type="dxa"/>
-          </w:tcPr>
-          <w:p>
-            <w:pPr>
-              <w:ind w:left="0"/>
-            </w:pPr>
-            <w:proofErr w:type="gramStart"/>
+          </w:p>
+        </w:tc>
+      </w:tr>
+      <w:tr>
+        <w:tc>
+          <w:tcPr>
+            <w:tcW w:w="2319" w:type="dxa"/>
+          </w:tcPr>
+          <w:p>
+            <w:pPr>
+              <w:ind w:left="0"/>
+            </w:pPr>
             <w:r>
               <w:t>with</w:t>
             </w:r>
-            <w:proofErr w:type="gramEnd"/>
           </w:p>
         </w:tc>
         <w:tc>
@@ -513,31 +468,27 @@
             <w:pPr>
               <w:ind w:left="0"/>
             </w:pPr>
-            <w:proofErr w:type="gramStart"/>
             <w:r>
               <w:t>n</w:t>
             </w:r>
             <w:r>
               <w:t>23</w:t>
             </w:r>
-            <w:proofErr w:type="gramEnd"/>
-          </w:p>
-        </w:tc>
-      </w:tr>
-      <w:tr>
-        <w:tc>
-          <w:tcPr>
-            <w:tcW w:w="2319" w:type="dxa"/>
-          </w:tcPr>
-          <w:p>
-            <w:pPr>
-              <w:ind w:left="0"/>
-            </w:pPr>
-            <w:proofErr w:type="gramStart"/>
+          </w:p>
+        </w:tc>
+      </w:tr>
+      <w:tr>
+        <w:tc>
+          <w:tcPr>
+            <w:tcW w:w="2319" w:type="dxa"/>
+          </w:tcPr>
+          <w:p>
+            <w:pPr>
+              <w:ind w:left="0"/>
+            </w:pPr>
             <w:r>
               <w:t>fruit</w:t>
             </w:r>
-            <w:proofErr w:type="gramEnd"/>
           </w:p>
         </w:tc>
         <w:tc>
@@ -561,28 +512,24 @@
             <w:pPr>
               <w:ind w:left="0"/>
             </w:pPr>
-            <w:proofErr w:type="gramStart"/>
             <w:r>
               <w:t>n4</w:t>
             </w:r>
-            <w:proofErr w:type="gramEnd"/>
-          </w:p>
-        </w:tc>
-      </w:tr>
-      <w:tr>
-        <w:tc>
-          <w:tcPr>
-            <w:tcW w:w="2319" w:type="dxa"/>
-          </w:tcPr>
-          <w:p>
-            <w:pPr>
-              <w:ind w:left="0"/>
-            </w:pPr>
-            <w:proofErr w:type="gramStart"/>
+          </w:p>
+        </w:tc>
+      </w:tr>
+      <w:tr>
+        <w:tc>
+          <w:tcPr>
+            <w:tcW w:w="2319" w:type="dxa"/>
+          </w:tcPr>
+          <w:p>
+            <w:pPr>
+              <w:ind w:left="0"/>
+            </w:pPr>
             <w:r>
               <w:t>the</w:t>
             </w:r>
-            <w:proofErr w:type="gramEnd"/>
           </w:p>
         </w:tc>
         <w:tc>
@@ -606,28 +553,24 @@
             <w:pPr>
               <w:ind w:left="0"/>
             </w:pPr>
-            <w:proofErr w:type="gramStart"/>
             <w:r>
               <w:t>n5</w:t>
             </w:r>
-            <w:proofErr w:type="gramEnd"/>
-          </w:p>
-        </w:tc>
-      </w:tr>
-      <w:tr>
-        <w:tc>
-          <w:tcPr>
-            <w:tcW w:w="2319" w:type="dxa"/>
-          </w:tcPr>
-          <w:p>
-            <w:pPr>
-              <w:ind w:left="0"/>
-            </w:pPr>
-            <w:proofErr w:type="gramStart"/>
+          </w:p>
+        </w:tc>
+      </w:tr>
+      <w:tr>
+        <w:tc>
+          <w:tcPr>
+            <w:tcW w:w="2319" w:type="dxa"/>
+          </w:tcPr>
+          <w:p>
+            <w:pPr>
+              <w:ind w:left="0"/>
+            </w:pPr>
             <w:r>
               <w:t>drought</w:t>
             </w:r>
-            <w:proofErr w:type="gramEnd"/>
           </w:p>
         </w:tc>
         <w:tc>
@@ -651,28 +594,24 @@
             <w:pPr>
               <w:ind w:left="0"/>
             </w:pPr>
-            <w:proofErr w:type="gramStart"/>
             <w:r>
               <w:t>n8</w:t>
             </w:r>
-            <w:proofErr w:type="gramEnd"/>
-          </w:p>
-        </w:tc>
-      </w:tr>
-      <w:tr>
-        <w:tc>
-          <w:tcPr>
-            <w:tcW w:w="2319" w:type="dxa"/>
-          </w:tcPr>
-          <w:p>
-            <w:pPr>
-              <w:ind w:left="0"/>
-            </w:pPr>
-            <w:proofErr w:type="gramStart"/>
+          </w:p>
+        </w:tc>
+      </w:tr>
+      <w:tr>
+        <w:tc>
+          <w:tcPr>
+            <w:tcW w:w="2319" w:type="dxa"/>
+          </w:tcPr>
+          <w:p>
+            <w:pPr>
+              <w:ind w:left="0"/>
+            </w:pPr>
             <w:r>
               <w:t>of</w:t>
             </w:r>
-            <w:proofErr w:type="gramEnd"/>
           </w:p>
         </w:tc>
         <w:tc>
@@ -696,28 +635,24 @@
             <w:pPr>
               <w:ind w:left="0"/>
             </w:pPr>
-            <w:proofErr w:type="gramStart"/>
             <w:r>
               <w:t>n9</w:t>
             </w:r>
-            <w:proofErr w:type="gramEnd"/>
-          </w:p>
-        </w:tc>
-      </w:tr>
-      <w:tr>
-        <w:tc>
-          <w:tcPr>
-            <w:tcW w:w="2319" w:type="dxa"/>
-          </w:tcPr>
-          <w:p>
-            <w:pPr>
-              <w:ind w:left="0"/>
-            </w:pPr>
-            <w:proofErr w:type="gramStart"/>
+          </w:p>
+        </w:tc>
+      </w:tr>
+      <w:tr>
+        <w:tc>
+          <w:tcPr>
+            <w:tcW w:w="2319" w:type="dxa"/>
+          </w:tcPr>
+          <w:p>
+            <w:pPr>
+              <w:ind w:left="0"/>
+            </w:pPr>
             <w:r>
               <w:t>march</w:t>
             </w:r>
-            <w:proofErr w:type="gramEnd"/>
           </w:p>
         </w:tc>
         <w:tc>
@@ -741,28 +676,24 @@
             <w:pPr>
               <w:ind w:left="0"/>
             </w:pPr>
-            <w:proofErr w:type="gramStart"/>
             <w:r>
               <w:t>n10</w:t>
             </w:r>
-            <w:proofErr w:type="gramEnd"/>
-          </w:p>
-        </w:tc>
-      </w:tr>
-      <w:tr>
-        <w:tc>
-          <w:tcPr>
-            <w:tcW w:w="2319" w:type="dxa"/>
-          </w:tcPr>
-          <w:p>
-            <w:pPr>
-              <w:ind w:left="0"/>
-            </w:pPr>
-            <w:proofErr w:type="gramStart"/>
+          </w:p>
+        </w:tc>
+      </w:tr>
+      <w:tr>
+        <w:tc>
+          <w:tcPr>
+            <w:tcW w:w="2319" w:type="dxa"/>
+          </w:tcPr>
+          <w:p>
+            <w:pPr>
+              <w:ind w:left="0"/>
+            </w:pPr>
             <w:r>
               <w:t>has</w:t>
             </w:r>
-            <w:proofErr w:type="gramEnd"/>
           </w:p>
         </w:tc>
         <w:tc>
@@ -786,28 +717,24 @@
             <w:pPr>
               <w:ind w:left="0"/>
             </w:pPr>
-            <w:proofErr w:type="gramStart"/>
             <w:r>
               <w:t>n12</w:t>
             </w:r>
-            <w:proofErr w:type="gramEnd"/>
-          </w:p>
-        </w:tc>
-      </w:tr>
-      <w:tr>
-        <w:tc>
-          <w:tcPr>
-            <w:tcW w:w="2319" w:type="dxa"/>
-          </w:tcPr>
-          <w:p>
-            <w:pPr>
-              <w:ind w:left="0"/>
-            </w:pPr>
-            <w:proofErr w:type="gramStart"/>
+          </w:p>
+        </w:tc>
+      </w:tr>
+      <w:tr>
+        <w:tc>
+          <w:tcPr>
+            <w:tcW w:w="2319" w:type="dxa"/>
+          </w:tcPr>
+          <w:p>
+            <w:pPr>
+              <w:ind w:left="0"/>
+            </w:pPr>
             <w:r>
               <w:t>pierced</w:t>
             </w:r>
-            <w:proofErr w:type="gramEnd"/>
           </w:p>
         </w:tc>
         <w:tc>
@@ -831,28 +758,24 @@
             <w:pPr>
               <w:ind w:left="0"/>
             </w:pPr>
-            <w:proofErr w:type="gramStart"/>
             <w:r>
               <w:t>n14</w:t>
             </w:r>
-            <w:proofErr w:type="gramEnd"/>
-          </w:p>
-        </w:tc>
-      </w:tr>
-      <w:tr>
-        <w:tc>
-          <w:tcPr>
-            <w:tcW w:w="2319" w:type="dxa"/>
-          </w:tcPr>
-          <w:p>
-            <w:pPr>
-              <w:ind w:left="0"/>
-            </w:pPr>
-            <w:proofErr w:type="gramStart"/>
+          </w:p>
+        </w:tc>
+      </w:tr>
+      <w:tr>
+        <w:tc>
+          <w:tcPr>
+            <w:tcW w:w="2319" w:type="dxa"/>
+          </w:tcPr>
+          <w:p>
+            <w:pPr>
+              <w:ind w:left="0"/>
+            </w:pPr>
             <w:r>
               <w:t>unto</w:t>
             </w:r>
-            <w:proofErr w:type="gramEnd"/>
             <w:r>
               <w:t xml:space="preserve"> me</w:t>
             </w:r>
@@ -879,28 +802,24 @@
             <w:pPr>
               <w:ind w:left="0"/>
             </w:pPr>
-            <w:proofErr w:type="gramStart"/>
             <w:r>
               <w:t>n15</w:t>
             </w:r>
-            <w:proofErr w:type="gramEnd"/>
-          </w:p>
-        </w:tc>
-      </w:tr>
-      <w:tr>
-        <w:tc>
-          <w:tcPr>
-            <w:tcW w:w="2319" w:type="dxa"/>
-          </w:tcPr>
-          <w:p>
-            <w:pPr>
-              <w:ind w:left="0"/>
-            </w:pPr>
-            <w:proofErr w:type="gramStart"/>
+          </w:p>
+        </w:tc>
+      </w:tr>
+      <w:tr>
+        <w:tc>
+          <w:tcPr>
+            <w:tcW w:w="2319" w:type="dxa"/>
+          </w:tcPr>
+          <w:p>
+            <w:pPr>
+              <w:ind w:left="0"/>
+            </w:pPr>
             <w:r>
               <w:t>the</w:t>
             </w:r>
-            <w:proofErr w:type="gramEnd"/>
           </w:p>
         </w:tc>
         <w:tc>
@@ -924,28 +843,24 @@
             <w:pPr>
               <w:ind w:left="0"/>
             </w:pPr>
-            <w:proofErr w:type="gramStart"/>
             <w:r>
               <w:t>n18</w:t>
             </w:r>
-            <w:proofErr w:type="gramEnd"/>
-          </w:p>
-        </w:tc>
-      </w:tr>
-      <w:tr>
-        <w:tc>
-          <w:tcPr>
-            <w:tcW w:w="2319" w:type="dxa"/>
-          </w:tcPr>
-          <w:p>
-            <w:pPr>
-              <w:ind w:left="0"/>
-            </w:pPr>
-            <w:proofErr w:type="gramStart"/>
+          </w:p>
+        </w:tc>
+      </w:tr>
+      <w:tr>
+        <w:tc>
+          <w:tcPr>
+            <w:tcW w:w="2319" w:type="dxa"/>
+          </w:tcPr>
+          <w:p>
+            <w:pPr>
+              <w:ind w:left="0"/>
+            </w:pPr>
             <w:r>
               <w:t>root</w:t>
             </w:r>
-            <w:proofErr w:type="gramEnd"/>
           </w:p>
         </w:tc>
         <w:tc>
@@ -969,11 +884,9 @@
             <w:pPr>
               <w:ind w:left="0"/>
             </w:pPr>
-            <w:proofErr w:type="gramStart"/>
             <w:r>
               <w:t>n3</w:t>
             </w:r>
-            <w:proofErr w:type="gramEnd"/>
           </w:p>
         </w:tc>
       </w:tr>
@@ -1021,13 +934,9 @@
         </w:rPr>
         <w:t xml:space="preserve"> </w:t>
       </w:r>
-      <w:proofErr w:type="spellStart"/>
-      <w:proofErr w:type="gramStart"/>
       <w:r>
         <w:t>april</w:t>
       </w:r>
-      <w:proofErr w:type="spellEnd"/>
-      <w:proofErr w:type="gramEnd"/>
       <w:r>
         <w:t xml:space="preserve"> </w:t>
       </w:r>
@@ -1064,7 +973,7 @@
       <w:tblPr>
         <w:tblStyle w:val="TableGrid"/>
         <w:tblW w:w="0" w:type="auto"/>
-        <w:tblLook w:val="04A0" w:firstRow="1" w:lastRow="0" w:firstColumn="1" w:lastColumn="0" w:noHBand="0" w:noVBand="1"/>
+        <w:tblLook w:val="04A0"/>
       </w:tblPr>
       <w:tblGrid>
         <w:gridCol w:w="2319"/>
@@ -1126,21 +1035,12 @@
                 <w:bCs/>
               </w:rPr>
             </w:pPr>
-            <w:proofErr w:type="gramStart"/>
             <w:r>
               <w:rPr>
                 <w:b/>
                 <w:bCs/>
               </w:rPr>
-              <w:t>node</w:t>
-            </w:r>
-            <w:proofErr w:type="gramEnd"/>
-            <w:r>
-              <w:rPr>
-                <w:b/>
-                <w:bCs/>
-              </w:rPr>
-              <w:t xml:space="preserve"> i</w:t>
+              <w:t>node i</w:t>
             </w:r>
             <w:r>
               <w:rPr>
@@ -1161,11 +1061,9 @@
             <w:pPr>
               <w:ind w:left="0"/>
             </w:pPr>
-            <w:proofErr w:type="gramStart"/>
             <w:r>
               <w:t>when</w:t>
             </w:r>
-            <w:proofErr w:type="gramEnd"/>
           </w:p>
         </w:tc>
         <w:tc>
@@ -1189,30 +1087,24 @@
             <w:pPr>
               <w:ind w:left="0"/>
             </w:pPr>
-            <w:proofErr w:type="gramStart"/>
             <w:r>
               <w:t>n2</w:t>
             </w:r>
-            <w:proofErr w:type="gramEnd"/>
-          </w:p>
-        </w:tc>
-      </w:tr>
-      <w:tr>
-        <w:tc>
-          <w:tcPr>
-            <w:tcW w:w="2319" w:type="dxa"/>
-          </w:tcPr>
-          <w:p>
-            <w:pPr>
-              <w:ind w:left="0"/>
-            </w:pPr>
-            <w:proofErr w:type="spellStart"/>
-            <w:proofErr w:type="gramStart"/>
+          </w:p>
+        </w:tc>
+      </w:tr>
+      <w:tr>
+        <w:tc>
+          <w:tcPr>
+            <w:tcW w:w="2319" w:type="dxa"/>
+          </w:tcPr>
+          <w:p>
+            <w:pPr>
+              <w:ind w:left="0"/>
+            </w:pPr>
             <w:r>
               <w:t>april</w:t>
             </w:r>
-            <w:proofErr w:type="spellEnd"/>
-            <w:proofErr w:type="gramEnd"/>
           </w:p>
         </w:tc>
         <w:tc>
@@ -1236,28 +1128,24 @@
             <w:pPr>
               <w:ind w:left="0"/>
             </w:pPr>
-            <w:proofErr w:type="gramStart"/>
             <w:r>
               <w:t>n24</w:t>
             </w:r>
-            <w:proofErr w:type="gramEnd"/>
-          </w:p>
-        </w:tc>
-      </w:tr>
-      <w:tr>
-        <w:tc>
-          <w:tcPr>
-            <w:tcW w:w="2319" w:type="dxa"/>
-          </w:tcPr>
-          <w:p>
-            <w:pPr>
-              <w:ind w:left="0"/>
-            </w:pPr>
-            <w:proofErr w:type="gramStart"/>
+          </w:p>
+        </w:tc>
+      </w:tr>
+      <w:tr>
+        <w:tc>
+          <w:tcPr>
+            <w:tcW w:w="2319" w:type="dxa"/>
+          </w:tcPr>
+          <w:p>
+            <w:pPr>
+              <w:ind w:left="0"/>
+            </w:pPr>
             <w:r>
               <w:t>his</w:t>
             </w:r>
-            <w:proofErr w:type="gramEnd"/>
           </w:p>
         </w:tc>
         <w:tc>
@@ -1281,28 +1169,24 @@
             <w:pPr>
               <w:ind w:left="0"/>
             </w:pPr>
-            <w:proofErr w:type="gramStart"/>
             <w:r>
               <w:t>n26</w:t>
             </w:r>
-            <w:proofErr w:type="gramEnd"/>
-          </w:p>
-        </w:tc>
-      </w:tr>
-      <w:tr>
-        <w:tc>
-          <w:tcPr>
-            <w:tcW w:w="2319" w:type="dxa"/>
-          </w:tcPr>
-          <w:p>
-            <w:pPr>
-              <w:ind w:left="0"/>
-            </w:pPr>
-            <w:proofErr w:type="gramStart"/>
+          </w:p>
+        </w:tc>
+      </w:tr>
+      <w:tr>
+        <w:tc>
+          <w:tcPr>
+            <w:tcW w:w="2319" w:type="dxa"/>
+          </w:tcPr>
+          <w:p>
+            <w:pPr>
+              <w:ind w:left="0"/>
+            </w:pPr>
             <w:r>
               <w:t>showers</w:t>
             </w:r>
-            <w:proofErr w:type="gramEnd"/>
           </w:p>
         </w:tc>
         <w:tc>
@@ -1326,28 +1210,24 @@
             <w:pPr>
               <w:ind w:left="0"/>
             </w:pPr>
-            <w:proofErr w:type="gramStart"/>
             <w:r>
               <w:t>n21</w:t>
             </w:r>
-            <w:proofErr w:type="gramEnd"/>
-          </w:p>
-        </w:tc>
-      </w:tr>
-      <w:tr>
-        <w:tc>
-          <w:tcPr>
-            <w:tcW w:w="2319" w:type="dxa"/>
-          </w:tcPr>
-          <w:p>
-            <w:pPr>
-              <w:ind w:left="0"/>
-            </w:pPr>
-            <w:proofErr w:type="gramStart"/>
+          </w:p>
+        </w:tc>
+      </w:tr>
+      <w:tr>
+        <w:tc>
+          <w:tcPr>
+            <w:tcW w:w="2319" w:type="dxa"/>
+          </w:tcPr>
+          <w:p>
+            <w:pPr>
+              <w:ind w:left="0"/>
+            </w:pPr>
             <w:r>
               <w:t>sweet</w:t>
             </w:r>
-            <w:proofErr w:type="gramEnd"/>
           </w:p>
         </w:tc>
         <w:tc>
@@ -1371,28 +1251,24 @@
             <w:pPr>
               <w:ind w:left="0"/>
             </w:pPr>
-            <w:proofErr w:type="gramStart"/>
             <w:r>
               <w:t>n22</w:t>
             </w:r>
-            <w:proofErr w:type="gramEnd"/>
-          </w:p>
-        </w:tc>
-      </w:tr>
-      <w:tr>
-        <w:tc>
-          <w:tcPr>
-            <w:tcW w:w="2319" w:type="dxa"/>
-          </w:tcPr>
-          <w:p>
-            <w:pPr>
-              <w:ind w:left="0"/>
-            </w:pPr>
-            <w:proofErr w:type="gramStart"/>
+          </w:p>
+        </w:tc>
+      </w:tr>
+      <w:tr>
+        <w:tc>
+          <w:tcPr>
+            <w:tcW w:w="2319" w:type="dxa"/>
+          </w:tcPr>
+          <w:p>
+            <w:pPr>
+              <w:ind w:left="0"/>
+            </w:pPr>
             <w:r>
               <w:t>with</w:t>
             </w:r>
-            <w:proofErr w:type="gramEnd"/>
           </w:p>
         </w:tc>
         <w:tc>
@@ -1416,28 +1292,24 @@
             <w:pPr>
               <w:ind w:left="0"/>
             </w:pPr>
-            <w:proofErr w:type="gramStart"/>
             <w:r>
               <w:t>n23</w:t>
             </w:r>
-            <w:proofErr w:type="gramEnd"/>
-          </w:p>
-        </w:tc>
-      </w:tr>
-      <w:tr>
-        <w:tc>
-          <w:tcPr>
-            <w:tcW w:w="2319" w:type="dxa"/>
-          </w:tcPr>
-          <w:p>
-            <w:pPr>
-              <w:ind w:left="0"/>
-            </w:pPr>
-            <w:proofErr w:type="gramStart"/>
+          </w:p>
+        </w:tc>
+      </w:tr>
+      <w:tr>
+        <w:tc>
+          <w:tcPr>
+            <w:tcW w:w="2319" w:type="dxa"/>
+          </w:tcPr>
+          <w:p>
+            <w:pPr>
+              <w:ind w:left="0"/>
+            </w:pPr>
             <w:r>
               <w:t>fruit</w:t>
             </w:r>
-            <w:proofErr w:type="gramEnd"/>
           </w:p>
         </w:tc>
         <w:tc>
@@ -1461,31 +1333,27 @@
             <w:pPr>
               <w:ind w:left="0"/>
             </w:pPr>
-            <w:proofErr w:type="gramStart"/>
             <w:r>
               <w:t>n</w:t>
             </w:r>
             <w:r>
               <w:t>28</w:t>
             </w:r>
-            <w:proofErr w:type="gramEnd"/>
-          </w:p>
-        </w:tc>
-      </w:tr>
-      <w:tr>
-        <w:tc>
-          <w:tcPr>
-            <w:tcW w:w="2319" w:type="dxa"/>
-          </w:tcPr>
-          <w:p>
-            <w:pPr>
-              <w:ind w:left="0"/>
-            </w:pPr>
-            <w:proofErr w:type="gramStart"/>
+          </w:p>
+        </w:tc>
+      </w:tr>
+      <w:tr>
+        <w:tc>
+          <w:tcPr>
+            <w:tcW w:w="2319" w:type="dxa"/>
+          </w:tcPr>
+          <w:p>
+            <w:pPr>
+              <w:ind w:left="0"/>
+            </w:pPr>
             <w:r>
               <w:t>the</w:t>
             </w:r>
-            <w:proofErr w:type="gramEnd"/>
           </w:p>
         </w:tc>
         <w:tc>
@@ -1509,28 +1377,24 @@
             <w:pPr>
               <w:ind w:left="0"/>
             </w:pPr>
-            <w:proofErr w:type="gramStart"/>
             <w:r>
               <w:t>n5</w:t>
             </w:r>
-            <w:proofErr w:type="gramEnd"/>
-          </w:p>
-        </w:tc>
-      </w:tr>
-      <w:tr>
-        <w:tc>
-          <w:tcPr>
-            <w:tcW w:w="2319" w:type="dxa"/>
-          </w:tcPr>
-          <w:p>
-            <w:pPr>
-              <w:ind w:left="0"/>
-            </w:pPr>
-            <w:proofErr w:type="gramStart"/>
+          </w:p>
+        </w:tc>
+      </w:tr>
+      <w:tr>
+        <w:tc>
+          <w:tcPr>
+            <w:tcW w:w="2319" w:type="dxa"/>
+          </w:tcPr>
+          <w:p>
+            <w:pPr>
+              <w:ind w:left="0"/>
+            </w:pPr>
             <w:r>
               <w:t>march</w:t>
             </w:r>
-            <w:proofErr w:type="gramEnd"/>
           </w:p>
         </w:tc>
         <w:tc>
@@ -1554,28 +1418,24 @@
             <w:pPr>
               <w:ind w:left="0"/>
             </w:pPr>
-            <w:proofErr w:type="gramStart"/>
             <w:r>
               <w:t>n7</w:t>
             </w:r>
-            <w:proofErr w:type="gramEnd"/>
-          </w:p>
-        </w:tc>
-      </w:tr>
-      <w:tr>
-        <w:tc>
-          <w:tcPr>
-            <w:tcW w:w="2319" w:type="dxa"/>
-          </w:tcPr>
-          <w:p>
-            <w:pPr>
-              <w:ind w:left="0"/>
-            </w:pPr>
-            <w:proofErr w:type="gramStart"/>
+          </w:p>
+        </w:tc>
+      </w:tr>
+      <w:tr>
+        <w:tc>
+          <w:tcPr>
+            <w:tcW w:w="2319" w:type="dxa"/>
+          </w:tcPr>
+          <w:p>
+            <w:pPr>
+              <w:ind w:left="0"/>
+            </w:pPr>
             <w:r>
               <w:t>of</w:t>
             </w:r>
-            <w:proofErr w:type="gramEnd"/>
           </w:p>
         </w:tc>
         <w:tc>
@@ -1599,28 +1459,24 @@
             <w:pPr>
               <w:ind w:left="0"/>
             </w:pPr>
-            <w:proofErr w:type="gramStart"/>
             <w:r>
               <w:t>n9</w:t>
             </w:r>
-            <w:proofErr w:type="gramEnd"/>
-          </w:p>
-        </w:tc>
-      </w:tr>
-      <w:tr>
-        <w:tc>
-          <w:tcPr>
-            <w:tcW w:w="2319" w:type="dxa"/>
-          </w:tcPr>
-          <w:p>
-            <w:pPr>
-              <w:ind w:left="0"/>
-            </w:pPr>
-            <w:proofErr w:type="gramStart"/>
+          </w:p>
+        </w:tc>
+      </w:tr>
+      <w:tr>
+        <w:tc>
+          <w:tcPr>
+            <w:tcW w:w="2319" w:type="dxa"/>
+          </w:tcPr>
+          <w:p>
+            <w:pPr>
+              <w:ind w:left="0"/>
+            </w:pPr>
             <w:r>
               <w:t>drought</w:t>
             </w:r>
-            <w:proofErr w:type="gramEnd"/>
           </w:p>
         </w:tc>
         <w:tc>
@@ -1644,28 +1500,24 @@
             <w:pPr>
               <w:ind w:left="0"/>
             </w:pPr>
-            <w:proofErr w:type="gramStart"/>
             <w:r>
               <w:t>n11</w:t>
             </w:r>
-            <w:proofErr w:type="gramEnd"/>
-          </w:p>
-        </w:tc>
-      </w:tr>
-      <w:tr>
-        <w:tc>
-          <w:tcPr>
-            <w:tcW w:w="2319" w:type="dxa"/>
-          </w:tcPr>
-          <w:p>
-            <w:pPr>
-              <w:ind w:left="0"/>
-            </w:pPr>
-            <w:proofErr w:type="gramStart"/>
+          </w:p>
+        </w:tc>
+      </w:tr>
+      <w:tr>
+        <w:tc>
+          <w:tcPr>
+            <w:tcW w:w="2319" w:type="dxa"/>
+          </w:tcPr>
+          <w:p>
+            <w:pPr>
+              <w:ind w:left="0"/>
+            </w:pPr>
             <w:r>
               <w:t>has</w:t>
             </w:r>
-            <w:proofErr w:type="gramEnd"/>
           </w:p>
         </w:tc>
         <w:tc>
@@ -1689,28 +1541,24 @@
             <w:pPr>
               <w:ind w:left="0"/>
             </w:pPr>
-            <w:proofErr w:type="gramStart"/>
             <w:r>
               <w:t>n12</w:t>
             </w:r>
-            <w:proofErr w:type="gramEnd"/>
-          </w:p>
-        </w:tc>
-      </w:tr>
-      <w:tr>
-        <w:tc>
-          <w:tcPr>
-            <w:tcW w:w="2319" w:type="dxa"/>
-          </w:tcPr>
-          <w:p>
-            <w:pPr>
-              <w:ind w:left="0"/>
-            </w:pPr>
-            <w:proofErr w:type="gramStart"/>
+          </w:p>
+        </w:tc>
+      </w:tr>
+      <w:tr>
+        <w:tc>
+          <w:tcPr>
+            <w:tcW w:w="2319" w:type="dxa"/>
+          </w:tcPr>
+          <w:p>
+            <w:pPr>
+              <w:ind w:left="0"/>
+            </w:pPr>
             <w:r>
               <w:t>pierced</w:t>
             </w:r>
-            <w:proofErr w:type="gramEnd"/>
           </w:p>
         </w:tc>
         <w:tc>
@@ -1734,28 +1582,24 @@
             <w:pPr>
               <w:ind w:left="0"/>
             </w:pPr>
-            <w:proofErr w:type="gramStart"/>
             <w:r>
               <w:t>n14</w:t>
             </w:r>
-            <w:proofErr w:type="gramEnd"/>
-          </w:p>
-        </w:tc>
-      </w:tr>
-      <w:tr>
-        <w:tc>
-          <w:tcPr>
-            <w:tcW w:w="2319" w:type="dxa"/>
-          </w:tcPr>
-          <w:p>
-            <w:pPr>
-              <w:ind w:left="0"/>
-            </w:pPr>
-            <w:proofErr w:type="gramStart"/>
+          </w:p>
+        </w:tc>
+      </w:tr>
+      <w:tr>
+        <w:tc>
+          <w:tcPr>
+            <w:tcW w:w="2319" w:type="dxa"/>
+          </w:tcPr>
+          <w:p>
+            <w:pPr>
+              <w:ind w:left="0"/>
+            </w:pPr>
             <w:r>
               <w:t>to</w:t>
             </w:r>
-            <w:proofErr w:type="gramEnd"/>
           </w:p>
         </w:tc>
         <w:tc>
@@ -1779,28 +1623,24 @@
             <w:pPr>
               <w:ind w:left="0"/>
             </w:pPr>
-            <w:proofErr w:type="gramStart"/>
             <w:r>
               <w:t>n16</w:t>
             </w:r>
-            <w:proofErr w:type="gramEnd"/>
-          </w:p>
-        </w:tc>
-      </w:tr>
-      <w:tr>
-        <w:tc>
-          <w:tcPr>
-            <w:tcW w:w="2319" w:type="dxa"/>
-          </w:tcPr>
-          <w:p>
-            <w:pPr>
-              <w:ind w:left="0"/>
-            </w:pPr>
-            <w:proofErr w:type="gramStart"/>
+          </w:p>
+        </w:tc>
+      </w:tr>
+      <w:tr>
+        <w:tc>
+          <w:tcPr>
+            <w:tcW w:w="2319" w:type="dxa"/>
+          </w:tcPr>
+          <w:p>
+            <w:pPr>
+              <w:ind w:left="0"/>
+            </w:pPr>
             <w:r>
               <w:t>the</w:t>
             </w:r>
-            <w:proofErr w:type="gramEnd"/>
             <w:r>
               <w:t xml:space="preserve"> root</w:t>
             </w:r>
@@ -1827,14 +1667,12 @@
             <w:pPr>
               <w:ind w:left="0"/>
             </w:pPr>
-            <w:proofErr w:type="gramStart"/>
             <w:r>
               <w:t>n</w:t>
             </w:r>
             <w:r>
               <w:t>27</w:t>
             </w:r>
-            <w:proofErr w:type="gramEnd"/>
           </w:p>
         </w:tc>
       </w:tr>
@@ -1872,33 +1710,7 @@
         <w:t xml:space="preserve">Text: </w:t>
       </w:r>
       <w:r>
-        <w:t xml:space="preserve">when showers sweet with </w:t>
-      </w:r>
-      <w:proofErr w:type="spellStart"/>
-      <w:proofErr w:type="gramStart"/>
-      <w:r>
-        <w:t>april</w:t>
-      </w:r>
-      <w:proofErr w:type="spellEnd"/>
-      <w:proofErr w:type="gramEnd"/>
-      <w:r>
-        <w:t xml:space="preserve"> fruit </w:t>
-      </w:r>
-      <w:proofErr w:type="spellStart"/>
-      <w:r>
-        <w:t>teh</w:t>
-      </w:r>
-      <w:proofErr w:type="spellEnd"/>
-      <w:r>
-        <w:t xml:space="preserve"> drought of march has pierced </w:t>
-      </w:r>
-      <w:proofErr w:type="spellStart"/>
-      <w:r>
-        <w:t>teh</w:t>
-      </w:r>
-      <w:proofErr w:type="spellEnd"/>
-      <w:r>
-        <w:t xml:space="preserve"> rood</w:t>
+        <w:t>when showers sweet with april fruit teh drought of march has pierced teh rood</w:t>
       </w:r>
     </w:p>
     <w:p>
@@ -1913,21 +1725,14 @@
           <w:b/>
           <w:bCs/>
         </w:rPr>
-        <w:t xml:space="preserve">Nr. of nodes: </w:t>
-      </w:r>
-      <w:r>
-        <w:rPr>
-          <w:b/>
-          <w:bCs/>
-        </w:rPr>
-        <w:t>14</w:t>
+        <w:t>Nr. of nodes: 14</w:t>
       </w:r>
     </w:p>
     <w:tbl>
       <w:tblPr>
         <w:tblStyle w:val="TableGrid"/>
         <w:tblW w:w="0" w:type="auto"/>
-        <w:tblLook w:val="04A0" w:firstRow="1" w:lastRow="0" w:firstColumn="1" w:lastColumn="0" w:noHBand="0" w:noVBand="1"/>
+        <w:tblLook w:val="04A0"/>
       </w:tblPr>
       <w:tblGrid>
         <w:gridCol w:w="2319"/>
@@ -1989,39 +1794,28 @@
                 <w:bCs/>
               </w:rPr>
             </w:pPr>
-            <w:proofErr w:type="gramStart"/>
             <w:r>
               <w:rPr>
                 <w:b/>
                 <w:bCs/>
               </w:rPr>
-              <w:t>node</w:t>
-            </w:r>
-            <w:proofErr w:type="gramEnd"/>
-            <w:r>
-              <w:rPr>
-                <w:b/>
-                <w:bCs/>
-              </w:rPr>
-              <w:t xml:space="preserve"> id (in XML)</w:t>
-            </w:r>
-          </w:p>
-        </w:tc>
-      </w:tr>
-      <w:tr>
-        <w:tc>
-          <w:tcPr>
-            <w:tcW w:w="2319" w:type="dxa"/>
-          </w:tcPr>
-          <w:p>
-            <w:pPr>
-              <w:ind w:left="0"/>
-            </w:pPr>
-            <w:proofErr w:type="gramStart"/>
+              <w:t>node id (in XML)</w:t>
+            </w:r>
+          </w:p>
+        </w:tc>
+      </w:tr>
+      <w:tr>
+        <w:tc>
+          <w:tcPr>
+            <w:tcW w:w="2319" w:type="dxa"/>
+          </w:tcPr>
+          <w:p>
+            <w:pPr>
+              <w:ind w:left="0"/>
+            </w:pPr>
             <w:r>
               <w:t>when</w:t>
             </w:r>
-            <w:proofErr w:type="gramEnd"/>
           </w:p>
         </w:tc>
         <w:tc>
@@ -2045,28 +1839,24 @@
             <w:pPr>
               <w:ind w:left="0"/>
             </w:pPr>
-            <w:proofErr w:type="gramStart"/>
             <w:r>
               <w:t>n2</w:t>
             </w:r>
-            <w:proofErr w:type="gramEnd"/>
-          </w:p>
-        </w:tc>
-      </w:tr>
-      <w:tr>
-        <w:tc>
-          <w:tcPr>
-            <w:tcW w:w="2319" w:type="dxa"/>
-          </w:tcPr>
-          <w:p>
-            <w:pPr>
-              <w:ind w:left="0"/>
-            </w:pPr>
-            <w:proofErr w:type="gramStart"/>
+          </w:p>
+        </w:tc>
+      </w:tr>
+      <w:tr>
+        <w:tc>
+          <w:tcPr>
+            <w:tcW w:w="2319" w:type="dxa"/>
+          </w:tcPr>
+          <w:p>
+            <w:pPr>
+              <w:ind w:left="0"/>
+            </w:pPr>
             <w:r>
               <w:t>showers</w:t>
             </w:r>
-            <w:proofErr w:type="gramEnd"/>
           </w:p>
         </w:tc>
         <w:tc>
@@ -2090,31 +1880,27 @@
             <w:pPr>
               <w:ind w:left="0"/>
             </w:pPr>
-            <w:proofErr w:type="gramStart"/>
             <w:r>
               <w:t>n2</w:t>
             </w:r>
             <w:r>
               <w:t>1</w:t>
             </w:r>
-            <w:proofErr w:type="gramEnd"/>
-          </w:p>
-        </w:tc>
-      </w:tr>
-      <w:tr>
-        <w:tc>
-          <w:tcPr>
-            <w:tcW w:w="2319" w:type="dxa"/>
-          </w:tcPr>
-          <w:p>
-            <w:pPr>
-              <w:ind w:left="0"/>
-            </w:pPr>
-            <w:proofErr w:type="gramStart"/>
+          </w:p>
+        </w:tc>
+      </w:tr>
+      <w:tr>
+        <w:tc>
+          <w:tcPr>
+            <w:tcW w:w="2319" w:type="dxa"/>
+          </w:tcPr>
+          <w:p>
+            <w:pPr>
+              <w:ind w:left="0"/>
+            </w:pPr>
             <w:r>
               <w:t>sweet</w:t>
             </w:r>
-            <w:proofErr w:type="gramEnd"/>
           </w:p>
         </w:tc>
         <w:tc>
@@ -2138,224 +1924,479 @@
             <w:pPr>
               <w:ind w:left="0"/>
             </w:pPr>
-            <w:proofErr w:type="gramStart"/>
+            <w:r>
+              <w:t>n22</w:t>
+            </w:r>
+          </w:p>
+        </w:tc>
+      </w:tr>
+      <w:tr>
+        <w:tc>
+          <w:tcPr>
+            <w:tcW w:w="2319" w:type="dxa"/>
+          </w:tcPr>
+          <w:p>
+            <w:pPr>
+              <w:ind w:left="0"/>
+            </w:pPr>
+            <w:r>
+              <w:t>with</w:t>
+            </w:r>
+          </w:p>
+        </w:tc>
+        <w:tc>
+          <w:tcPr>
+            <w:tcW w:w="2306" w:type="dxa"/>
+          </w:tcPr>
+          <w:p>
+            <w:pPr>
+              <w:ind w:left="0"/>
+            </w:pPr>
+            <w:r>
+              <w:t>7</w:t>
+            </w:r>
+          </w:p>
+        </w:tc>
+        <w:tc>
+          <w:tcPr>
+            <w:tcW w:w="2311" w:type="dxa"/>
+          </w:tcPr>
+          <w:p>
+            <w:pPr>
+              <w:ind w:left="0"/>
+            </w:pPr>
             <w:r>
               <w:t>n2</w:t>
             </w:r>
             <w:r>
+              <w:t>3</w:t>
+            </w:r>
+          </w:p>
+        </w:tc>
+      </w:tr>
+      <w:tr>
+        <w:tc>
+          <w:tcPr>
+            <w:tcW w:w="2319" w:type="dxa"/>
+          </w:tcPr>
+          <w:p>
+            <w:pPr>
+              <w:ind w:left="0"/>
+            </w:pPr>
+            <w:r>
+              <w:t>april</w:t>
+            </w:r>
+          </w:p>
+        </w:tc>
+        <w:tc>
+          <w:tcPr>
+            <w:tcW w:w="2306" w:type="dxa"/>
+          </w:tcPr>
+          <w:p>
+            <w:pPr>
+              <w:ind w:left="0"/>
+            </w:pPr>
+            <w:r>
               <w:t>2</w:t>
             </w:r>
-            <w:proofErr w:type="gramEnd"/>
-          </w:p>
-        </w:tc>
-      </w:tr>
-      <w:tr>
-        <w:tc>
-          <w:tcPr>
-            <w:tcW w:w="2319" w:type="dxa"/>
-          </w:tcPr>
-          <w:p>
-            <w:pPr>
-              <w:ind w:left="0"/>
-            </w:pPr>
-            <w:proofErr w:type="gramStart"/>
-            <w:r>
-              <w:t>with</w:t>
-            </w:r>
-            <w:proofErr w:type="gramEnd"/>
-          </w:p>
-        </w:tc>
-        <w:tc>
-          <w:tcPr>
-            <w:tcW w:w="2306" w:type="dxa"/>
-          </w:tcPr>
-          <w:p>
-            <w:pPr>
-              <w:ind w:left="0"/>
-            </w:pPr>
+          </w:p>
+        </w:tc>
+        <w:tc>
+          <w:tcPr>
+            <w:tcW w:w="2311" w:type="dxa"/>
+          </w:tcPr>
+          <w:p>
+            <w:pPr>
+              <w:ind w:left="0"/>
+            </w:pPr>
+            <w:r>
+              <w:t>n2</w:t>
+            </w:r>
+            <w:r>
+              <w:t>4</w:t>
+            </w:r>
+          </w:p>
+        </w:tc>
+      </w:tr>
+      <w:tr>
+        <w:tc>
+          <w:tcPr>
+            <w:tcW w:w="2319" w:type="dxa"/>
+          </w:tcPr>
+          <w:p>
+            <w:pPr>
+              <w:ind w:left="0"/>
+            </w:pPr>
+            <w:r>
+              <w:t>fruit</w:t>
+            </w:r>
+          </w:p>
+        </w:tc>
+        <w:tc>
+          <w:tcPr>
+            <w:tcW w:w="2306" w:type="dxa"/>
+          </w:tcPr>
+          <w:p>
+            <w:pPr>
+              <w:ind w:left="0"/>
+            </w:pPr>
+            <w:r>
+              <w:t>9</w:t>
+            </w:r>
+          </w:p>
+        </w:tc>
+        <w:tc>
+          <w:tcPr>
+            <w:tcW w:w="2311" w:type="dxa"/>
+          </w:tcPr>
+          <w:p>
+            <w:pPr>
+              <w:ind w:left="0"/>
+            </w:pPr>
+            <w:r>
+              <w:t>n4</w:t>
+            </w:r>
+          </w:p>
+        </w:tc>
+      </w:tr>
+      <w:tr>
+        <w:tc>
+          <w:tcPr>
+            <w:tcW w:w="2319" w:type="dxa"/>
+          </w:tcPr>
+          <w:p>
+            <w:pPr>
+              <w:ind w:left="0"/>
+            </w:pPr>
+            <w:r>
+              <w:t>t</w:t>
+            </w:r>
+            <w:r>
+              <w:t>o</w:t>
+            </w:r>
+          </w:p>
+        </w:tc>
+        <w:tc>
+          <w:tcPr>
+            <w:tcW w:w="2306" w:type="dxa"/>
+          </w:tcPr>
+          <w:p>
+            <w:pPr>
+              <w:ind w:left="0"/>
+            </w:pPr>
+            <w:r>
+              <w:t>10</w:t>
+            </w:r>
+          </w:p>
+        </w:tc>
+        <w:tc>
+          <w:tcPr>
+            <w:tcW w:w="2311" w:type="dxa"/>
+          </w:tcPr>
+          <w:p>
+            <w:pPr>
+              <w:ind w:left="0"/>
+            </w:pPr>
+            <w:r>
+              <w:t>n</w:t>
+            </w:r>
+            <w:r>
+              <w:t>6</w:t>
+            </w:r>
+          </w:p>
+        </w:tc>
+      </w:tr>
+      <w:tr>
+        <w:tc>
+          <w:tcPr>
+            <w:tcW w:w="2319" w:type="dxa"/>
+          </w:tcPr>
+          <w:p>
+            <w:pPr>
+              <w:ind w:left="0"/>
+            </w:pPr>
+            <w:r>
+              <w:t>drought</w:t>
+            </w:r>
+          </w:p>
+        </w:tc>
+        <w:tc>
+          <w:tcPr>
+            <w:tcW w:w="2306" w:type="dxa"/>
+          </w:tcPr>
+          <w:p>
+            <w:pPr>
+              <w:ind w:left="0"/>
+            </w:pPr>
+            <w:r>
+              <w:t>1</w:t>
+            </w:r>
+            <w:r>
+              <w:t>1</w:t>
+            </w:r>
+          </w:p>
+        </w:tc>
+        <w:tc>
+          <w:tcPr>
+            <w:tcW w:w="2311" w:type="dxa"/>
+          </w:tcPr>
+          <w:p>
+            <w:pPr>
+              <w:ind w:left="0"/>
+            </w:pPr>
+            <w:r>
+              <w:t>n8</w:t>
+            </w:r>
+          </w:p>
+        </w:tc>
+      </w:tr>
+      <w:tr>
+        <w:tc>
+          <w:tcPr>
+            <w:tcW w:w="2319" w:type="dxa"/>
+          </w:tcPr>
+          <w:p>
+            <w:pPr>
+              <w:ind w:left="0"/>
+            </w:pPr>
+            <w:r>
+              <w:t>of</w:t>
+            </w:r>
+          </w:p>
+        </w:tc>
+        <w:tc>
+          <w:tcPr>
+            <w:tcW w:w="2306" w:type="dxa"/>
+          </w:tcPr>
+          <w:p>
+            <w:pPr>
+              <w:ind w:left="0"/>
+            </w:pPr>
+            <w:r>
+              <w:t>1</w:t>
+            </w:r>
+            <w:r>
+              <w:t>2</w:t>
+            </w:r>
+          </w:p>
+        </w:tc>
+        <w:tc>
+          <w:tcPr>
+            <w:tcW w:w="2311" w:type="dxa"/>
+          </w:tcPr>
+          <w:p>
+            <w:pPr>
+              <w:ind w:left="0"/>
+            </w:pPr>
+            <w:r>
+              <w:t>n</w:t>
+            </w:r>
+            <w:r>
+              <w:t>9</w:t>
+            </w:r>
+          </w:p>
+        </w:tc>
+      </w:tr>
+      <w:tr>
+        <w:tc>
+          <w:tcPr>
+            <w:tcW w:w="2319" w:type="dxa"/>
+          </w:tcPr>
+          <w:p>
+            <w:pPr>
+              <w:ind w:left="0"/>
+            </w:pPr>
+            <w:r>
+              <w:t>march</w:t>
+            </w:r>
+          </w:p>
+        </w:tc>
+        <w:tc>
+          <w:tcPr>
+            <w:tcW w:w="2306" w:type="dxa"/>
+          </w:tcPr>
+          <w:p>
+            <w:pPr>
+              <w:ind w:left="0"/>
+            </w:pPr>
+            <w:r>
+              <w:t>1</w:t>
+            </w:r>
+            <w:r>
+              <w:t>3</w:t>
+            </w:r>
+          </w:p>
+        </w:tc>
+        <w:tc>
+          <w:tcPr>
+            <w:tcW w:w="2311" w:type="dxa"/>
+          </w:tcPr>
+          <w:p>
+            <w:pPr>
+              <w:ind w:left="0"/>
+            </w:pPr>
+            <w:r>
+              <w:t>n</w:t>
+            </w:r>
+            <w:r>
+              <w:t>10</w:t>
+            </w:r>
+          </w:p>
+        </w:tc>
+      </w:tr>
+      <w:tr>
+        <w:tc>
+          <w:tcPr>
+            <w:tcW w:w="2319" w:type="dxa"/>
+          </w:tcPr>
+          <w:p>
+            <w:pPr>
+              <w:ind w:left="0"/>
+            </w:pPr>
+            <w:r>
+              <w:t>has</w:t>
+            </w:r>
+          </w:p>
+        </w:tc>
+        <w:tc>
+          <w:tcPr>
+            <w:tcW w:w="2306" w:type="dxa"/>
+          </w:tcPr>
+          <w:p>
+            <w:pPr>
+              <w:ind w:left="0"/>
+            </w:pPr>
+            <w:r>
+              <w:t>1</w:t>
+            </w:r>
+            <w:r>
+              <w:t>4</w:t>
+            </w:r>
+          </w:p>
+        </w:tc>
+        <w:tc>
+          <w:tcPr>
+            <w:tcW w:w="2311" w:type="dxa"/>
+          </w:tcPr>
+          <w:p>
+            <w:pPr>
+              <w:ind w:left="0"/>
+            </w:pPr>
+            <w:r>
+              <w:t>n1</w:t>
+            </w:r>
+            <w:r>
+              <w:t>2</w:t>
+            </w:r>
+          </w:p>
+        </w:tc>
+      </w:tr>
+      <w:tr>
+        <w:tc>
+          <w:tcPr>
+            <w:tcW w:w="2319" w:type="dxa"/>
+          </w:tcPr>
+          <w:p>
+            <w:pPr>
+              <w:ind w:left="0"/>
+            </w:pPr>
+            <w:r>
+              <w:t>pierced</w:t>
+            </w:r>
+          </w:p>
+        </w:tc>
+        <w:tc>
+          <w:tcPr>
+            <w:tcW w:w="2306" w:type="dxa"/>
+          </w:tcPr>
+          <w:p>
+            <w:pPr>
+              <w:ind w:left="0"/>
+            </w:pPr>
+            <w:r>
+              <w:t>1</w:t>
+            </w:r>
+            <w:r>
+              <w:t>5</w:t>
+            </w:r>
+          </w:p>
+        </w:tc>
+        <w:tc>
+          <w:tcPr>
+            <w:tcW w:w="2311" w:type="dxa"/>
+          </w:tcPr>
+          <w:p>
+            <w:pPr>
+              <w:ind w:left="0"/>
+            </w:pPr>
+            <w:r>
+              <w:t>n1</w:t>
+            </w:r>
+            <w:r>
+              <w:t>4</w:t>
+            </w:r>
+          </w:p>
+        </w:tc>
+      </w:tr>
+      <w:tr>
+        <w:tc>
+          <w:tcPr>
+            <w:tcW w:w="2319" w:type="dxa"/>
+          </w:tcPr>
+          <w:p>
+            <w:pPr>
+              <w:ind w:left="0"/>
+            </w:pPr>
+            <w:r>
+              <w:t>teh</w:t>
+            </w:r>
+          </w:p>
+        </w:tc>
+        <w:tc>
+          <w:tcPr>
+            <w:tcW w:w="2306" w:type="dxa"/>
+          </w:tcPr>
+          <w:p>
+            <w:pPr>
+              <w:ind w:left="0"/>
+            </w:pPr>
+            <w:r>
+              <w:t>1</w:t>
+            </w:r>
+            <w:r>
+              <w:t>6</w:t>
+            </w:r>
+          </w:p>
+        </w:tc>
+        <w:tc>
+          <w:tcPr>
+            <w:tcW w:w="2311" w:type="dxa"/>
+          </w:tcPr>
+          <w:p>
+            <w:pPr>
+              <w:ind w:left="0"/>
+            </w:pPr>
+            <w:r>
+              <w:t>n1</w:t>
+            </w:r>
             <w:r>
               <w:t>7</w:t>
             </w:r>
           </w:p>
         </w:tc>
-        <w:tc>
-          <w:tcPr>
-            <w:tcW w:w="2311" w:type="dxa"/>
-          </w:tcPr>
-          <w:p>
-            <w:pPr>
-              <w:ind w:left="0"/>
-            </w:pPr>
-            <w:proofErr w:type="gramStart"/>
-            <w:r>
-              <w:t>n2</w:t>
-            </w:r>
-            <w:r>
-              <w:t>3</w:t>
-            </w:r>
-            <w:proofErr w:type="gramEnd"/>
-          </w:p>
-        </w:tc>
-      </w:tr>
-      <w:tr>
-        <w:tc>
-          <w:tcPr>
-            <w:tcW w:w="2319" w:type="dxa"/>
-          </w:tcPr>
-          <w:p>
-            <w:pPr>
-              <w:ind w:left="0"/>
-            </w:pPr>
-            <w:proofErr w:type="spellStart"/>
-            <w:proofErr w:type="gramStart"/>
-            <w:r>
-              <w:t>april</w:t>
-            </w:r>
-            <w:proofErr w:type="spellEnd"/>
-            <w:proofErr w:type="gramEnd"/>
-          </w:p>
-        </w:tc>
-        <w:tc>
-          <w:tcPr>
-            <w:tcW w:w="2306" w:type="dxa"/>
-          </w:tcPr>
-          <w:p>
-            <w:pPr>
-              <w:ind w:left="0"/>
-            </w:pPr>
-            <w:r>
-              <w:t>2</w:t>
-            </w:r>
-          </w:p>
-        </w:tc>
-        <w:tc>
-          <w:tcPr>
-            <w:tcW w:w="2311" w:type="dxa"/>
-          </w:tcPr>
-          <w:p>
-            <w:pPr>
-              <w:ind w:left="0"/>
-            </w:pPr>
-            <w:proofErr w:type="gramStart"/>
-            <w:r>
-              <w:t>n2</w:t>
-            </w:r>
-            <w:r>
-              <w:t>4</w:t>
-            </w:r>
-            <w:proofErr w:type="gramEnd"/>
-          </w:p>
-        </w:tc>
-      </w:tr>
-      <w:tr>
-        <w:tc>
-          <w:tcPr>
-            <w:tcW w:w="2319" w:type="dxa"/>
-          </w:tcPr>
-          <w:p>
-            <w:pPr>
-              <w:ind w:left="0"/>
-            </w:pPr>
-            <w:proofErr w:type="gramStart"/>
-            <w:r>
-              <w:t>fruit</w:t>
-            </w:r>
-            <w:proofErr w:type="gramEnd"/>
-          </w:p>
-        </w:tc>
-        <w:tc>
-          <w:tcPr>
-            <w:tcW w:w="2306" w:type="dxa"/>
-          </w:tcPr>
-          <w:p>
-            <w:pPr>
-              <w:ind w:left="0"/>
-            </w:pPr>
-            <w:r>
-              <w:t>9</w:t>
-            </w:r>
-          </w:p>
-        </w:tc>
-        <w:tc>
-          <w:tcPr>
-            <w:tcW w:w="2311" w:type="dxa"/>
-          </w:tcPr>
-          <w:p>
-            <w:pPr>
-              <w:ind w:left="0"/>
-            </w:pPr>
-            <w:proofErr w:type="gramStart"/>
-            <w:r>
-              <w:t>n4</w:t>
-            </w:r>
-            <w:proofErr w:type="gramEnd"/>
-          </w:p>
-        </w:tc>
-      </w:tr>
-      <w:tr>
-        <w:tc>
-          <w:tcPr>
-            <w:tcW w:w="2319" w:type="dxa"/>
-          </w:tcPr>
-          <w:p>
-            <w:pPr>
-              <w:ind w:left="0"/>
-            </w:pPr>
-            <w:proofErr w:type="spellStart"/>
-            <w:proofErr w:type="gramStart"/>
-            <w:r>
-              <w:t>teh</w:t>
-            </w:r>
-            <w:proofErr w:type="spellEnd"/>
-            <w:proofErr w:type="gramEnd"/>
-          </w:p>
-        </w:tc>
-        <w:tc>
-          <w:tcPr>
-            <w:tcW w:w="2306" w:type="dxa"/>
-          </w:tcPr>
-          <w:p>
-            <w:pPr>
-              <w:ind w:left="0"/>
-            </w:pPr>
-            <w:r>
-              <w:t>10</w:t>
-            </w:r>
-          </w:p>
-        </w:tc>
-        <w:tc>
-          <w:tcPr>
-            <w:tcW w:w="2311" w:type="dxa"/>
-          </w:tcPr>
-          <w:p>
-            <w:pPr>
-              <w:ind w:left="0"/>
-            </w:pPr>
-            <w:proofErr w:type="gramStart"/>
-            <w:r>
-              <w:t>n</w:t>
-            </w:r>
-            <w:r>
-              <w:t>6</w:t>
-            </w:r>
-            <w:proofErr w:type="gramEnd"/>
-          </w:p>
-        </w:tc>
-      </w:tr>
-      <w:tr>
-        <w:tc>
-          <w:tcPr>
-            <w:tcW w:w="2319" w:type="dxa"/>
-          </w:tcPr>
-          <w:p>
-            <w:pPr>
-              <w:ind w:left="0"/>
-            </w:pPr>
-            <w:proofErr w:type="gramStart"/>
-            <w:r>
-              <w:t>drought</w:t>
-            </w:r>
-            <w:proofErr w:type="gramEnd"/>
+      </w:tr>
+      <w:tr>
+        <w:tc>
+          <w:tcPr>
+            <w:tcW w:w="2319" w:type="dxa"/>
+          </w:tcPr>
+          <w:p>
+            <w:pPr>
+              <w:ind w:left="0"/>
+            </w:pPr>
+            <w:r>
+              <w:t>root</w:t>
+            </w:r>
           </w:p>
         </w:tc>
         <w:tc>
@@ -2370,328 +2411,21 @@
               <w:t>1</w:t>
             </w:r>
             <w:r>
-              <w:t>1</w:t>
-            </w:r>
-          </w:p>
-        </w:tc>
-        <w:tc>
-          <w:tcPr>
-            <w:tcW w:w="2311" w:type="dxa"/>
-          </w:tcPr>
-          <w:p>
-            <w:pPr>
-              <w:ind w:left="0"/>
-            </w:pPr>
-            <w:proofErr w:type="gramStart"/>
-            <w:r>
-              <w:t>n8</w:t>
-            </w:r>
-            <w:proofErr w:type="gramEnd"/>
-          </w:p>
-        </w:tc>
-      </w:tr>
-      <w:tr>
-        <w:tc>
-          <w:tcPr>
-            <w:tcW w:w="2319" w:type="dxa"/>
-          </w:tcPr>
-          <w:p>
-            <w:pPr>
-              <w:ind w:left="0"/>
-            </w:pPr>
-            <w:proofErr w:type="gramStart"/>
-            <w:r>
-              <w:t>of</w:t>
-            </w:r>
-            <w:proofErr w:type="gramEnd"/>
-          </w:p>
-        </w:tc>
-        <w:tc>
-          <w:tcPr>
-            <w:tcW w:w="2306" w:type="dxa"/>
-          </w:tcPr>
-          <w:p>
-            <w:pPr>
-              <w:ind w:left="0"/>
-            </w:pPr>
-            <w:r>
-              <w:t>1</w:t>
-            </w:r>
-            <w:r>
-              <w:t>2</w:t>
-            </w:r>
-          </w:p>
-        </w:tc>
-        <w:tc>
-          <w:tcPr>
-            <w:tcW w:w="2311" w:type="dxa"/>
-          </w:tcPr>
-          <w:p>
-            <w:pPr>
-              <w:ind w:left="0"/>
-            </w:pPr>
-            <w:proofErr w:type="gramStart"/>
-            <w:r>
-              <w:t>n</w:t>
-            </w:r>
-            <w:r>
-              <w:t>9</w:t>
-            </w:r>
-            <w:proofErr w:type="gramEnd"/>
-          </w:p>
-        </w:tc>
-      </w:tr>
-      <w:tr>
-        <w:tc>
-          <w:tcPr>
-            <w:tcW w:w="2319" w:type="dxa"/>
-          </w:tcPr>
-          <w:p>
-            <w:pPr>
-              <w:ind w:left="0"/>
-            </w:pPr>
-            <w:proofErr w:type="gramStart"/>
-            <w:r>
-              <w:t>march</w:t>
-            </w:r>
-            <w:proofErr w:type="gramEnd"/>
-          </w:p>
-        </w:tc>
-        <w:tc>
-          <w:tcPr>
-            <w:tcW w:w="2306" w:type="dxa"/>
-          </w:tcPr>
-          <w:p>
-            <w:pPr>
-              <w:ind w:left="0"/>
-            </w:pPr>
-            <w:r>
-              <w:t>1</w:t>
-            </w:r>
-            <w:r>
-              <w:t>3</w:t>
-            </w:r>
-          </w:p>
-        </w:tc>
-        <w:tc>
-          <w:tcPr>
-            <w:tcW w:w="2311" w:type="dxa"/>
-          </w:tcPr>
-          <w:p>
-            <w:pPr>
-              <w:ind w:left="0"/>
-            </w:pPr>
-            <w:proofErr w:type="gramStart"/>
-            <w:r>
-              <w:t>n</w:t>
-            </w:r>
-            <w:r>
-              <w:t>10</w:t>
-            </w:r>
-            <w:proofErr w:type="gramEnd"/>
-          </w:p>
-        </w:tc>
-      </w:tr>
-      <w:tr>
-        <w:tc>
-          <w:tcPr>
-            <w:tcW w:w="2319" w:type="dxa"/>
-          </w:tcPr>
-          <w:p>
-            <w:pPr>
-              <w:ind w:left="0"/>
-            </w:pPr>
-            <w:proofErr w:type="gramStart"/>
-            <w:r>
-              <w:t>has</w:t>
-            </w:r>
-            <w:proofErr w:type="gramEnd"/>
-          </w:p>
-        </w:tc>
-        <w:tc>
-          <w:tcPr>
-            <w:tcW w:w="2306" w:type="dxa"/>
-          </w:tcPr>
-          <w:p>
-            <w:pPr>
-              <w:ind w:left="0"/>
-            </w:pPr>
-            <w:r>
-              <w:t>1</w:t>
-            </w:r>
-            <w:r>
-              <w:t>4</w:t>
-            </w:r>
-          </w:p>
-        </w:tc>
-        <w:tc>
-          <w:tcPr>
-            <w:tcW w:w="2311" w:type="dxa"/>
-          </w:tcPr>
-          <w:p>
-            <w:pPr>
-              <w:ind w:left="0"/>
-            </w:pPr>
-            <w:proofErr w:type="gramStart"/>
-            <w:r>
-              <w:t>n1</w:t>
-            </w:r>
-            <w:r>
-              <w:t>2</w:t>
-            </w:r>
-            <w:proofErr w:type="gramEnd"/>
-          </w:p>
-        </w:tc>
-      </w:tr>
-      <w:tr>
-        <w:tc>
-          <w:tcPr>
-            <w:tcW w:w="2319" w:type="dxa"/>
-          </w:tcPr>
-          <w:p>
-            <w:pPr>
-              <w:ind w:left="0"/>
-            </w:pPr>
-            <w:proofErr w:type="gramStart"/>
-            <w:r>
-              <w:t>pierced</w:t>
-            </w:r>
-            <w:proofErr w:type="gramEnd"/>
-          </w:p>
-        </w:tc>
-        <w:tc>
-          <w:tcPr>
-            <w:tcW w:w="2306" w:type="dxa"/>
-          </w:tcPr>
-          <w:p>
-            <w:pPr>
-              <w:ind w:left="0"/>
-            </w:pPr>
-            <w:r>
-              <w:t>1</w:t>
-            </w:r>
-            <w:r>
-              <w:t>5</w:t>
-            </w:r>
-          </w:p>
-        </w:tc>
-        <w:tc>
-          <w:tcPr>
-            <w:tcW w:w="2311" w:type="dxa"/>
-          </w:tcPr>
-          <w:p>
-            <w:pPr>
-              <w:ind w:left="0"/>
-            </w:pPr>
-            <w:proofErr w:type="gramStart"/>
-            <w:r>
-              <w:t>n1</w:t>
-            </w:r>
-            <w:r>
-              <w:t>4</w:t>
-            </w:r>
-            <w:proofErr w:type="gramEnd"/>
-          </w:p>
-        </w:tc>
-      </w:tr>
-      <w:tr>
-        <w:tc>
-          <w:tcPr>
-            <w:tcW w:w="2319" w:type="dxa"/>
-          </w:tcPr>
-          <w:p>
-            <w:pPr>
-              <w:ind w:left="0"/>
-            </w:pPr>
-            <w:proofErr w:type="spellStart"/>
-            <w:proofErr w:type="gramStart"/>
-            <w:r>
-              <w:t>teh</w:t>
-            </w:r>
-            <w:proofErr w:type="spellEnd"/>
-            <w:proofErr w:type="gramEnd"/>
-          </w:p>
-        </w:tc>
-        <w:tc>
-          <w:tcPr>
-            <w:tcW w:w="2306" w:type="dxa"/>
-          </w:tcPr>
-          <w:p>
-            <w:pPr>
-              <w:ind w:left="0"/>
-            </w:pPr>
-            <w:r>
-              <w:t>1</w:t>
-            </w:r>
-            <w:r>
-              <w:t>6</w:t>
-            </w:r>
-          </w:p>
-        </w:tc>
-        <w:tc>
-          <w:tcPr>
-            <w:tcW w:w="2311" w:type="dxa"/>
-          </w:tcPr>
-          <w:p>
-            <w:pPr>
-              <w:ind w:left="0"/>
-            </w:pPr>
-            <w:proofErr w:type="gramStart"/>
-            <w:r>
-              <w:t>n1</w:t>
-            </w:r>
-            <w:r>
               <w:t>7</w:t>
             </w:r>
-            <w:proofErr w:type="gramEnd"/>
-          </w:p>
-        </w:tc>
-      </w:tr>
-      <w:tr>
-        <w:tc>
-          <w:tcPr>
-            <w:tcW w:w="2319" w:type="dxa"/>
-          </w:tcPr>
-          <w:p>
-            <w:pPr>
-              <w:ind w:left="0"/>
-            </w:pPr>
-            <w:proofErr w:type="gramStart"/>
-            <w:r>
-              <w:t>root</w:t>
-            </w:r>
-            <w:proofErr w:type="gramEnd"/>
-          </w:p>
-        </w:tc>
-        <w:tc>
-          <w:tcPr>
-            <w:tcW w:w="2306" w:type="dxa"/>
-          </w:tcPr>
-          <w:p>
-            <w:pPr>
-              <w:ind w:left="0"/>
-            </w:pPr>
-            <w:r>
-              <w:t>1</w:t>
-            </w:r>
-            <w:r>
-              <w:t>7</w:t>
-            </w:r>
-          </w:p>
-        </w:tc>
-        <w:tc>
-          <w:tcPr>
-            <w:tcW w:w="2311" w:type="dxa"/>
-          </w:tcPr>
-          <w:p>
-            <w:pPr>
-              <w:ind w:left="0"/>
-            </w:pPr>
-            <w:proofErr w:type="gramStart"/>
+          </w:p>
+        </w:tc>
+        <w:tc>
+          <w:tcPr>
+            <w:tcW w:w="2311" w:type="dxa"/>
+          </w:tcPr>
+          <w:p>
+            <w:pPr>
+              <w:ind w:left="0"/>
+            </w:pPr>
             <w:r>
               <w:t>n25</w:t>
             </w:r>
-            <w:proofErr w:type="gramEnd"/>
           </w:p>
         </w:tc>
       </w:tr>
@@ -2711,7 +2445,7 @@
         <w:tblStyle w:val="TableGrid"/>
         <w:tblW w:w="0" w:type="auto"/>
         <w:tblInd w:w="357" w:type="dxa"/>
-        <w:tblLook w:val="04A0" w:firstRow="1" w:lastRow="0" w:firstColumn="1" w:lastColumn="0" w:noHBand="0" w:noVBand="1"/>
+        <w:tblLook w:val="04A0"/>
       </w:tblPr>
       <w:tblGrid>
         <w:gridCol w:w="3073"/>
@@ -2724,13 +2458,8 @@
             <w:tcW w:w="3073" w:type="dxa"/>
           </w:tcPr>
           <w:p>
-            <w:proofErr w:type="gramStart"/>
-            <w:r>
-              <w:t>node</w:t>
-            </w:r>
-            <w:proofErr w:type="gramEnd"/>
-            <w:r>
-              <w:t xml:space="preserve"> id (in XML)</w:t>
+            <w:r>
+              <w:t>node id (in XML)</w:t>
             </w:r>
           </w:p>
         </w:tc>
@@ -2761,11 +2490,9 @@
             <w:tcW w:w="3073" w:type="dxa"/>
           </w:tcPr>
           <w:p>
-            <w:proofErr w:type="gramStart"/>
             <w:r>
               <w:t>n1</w:t>
             </w:r>
-            <w:proofErr w:type="gramEnd"/>
           </w:p>
         </w:tc>
         <w:tc>
@@ -2795,23 +2522,19 @@
             <w:tcW w:w="3073" w:type="dxa"/>
           </w:tcPr>
           <w:p>
-            <w:proofErr w:type="gramStart"/>
             <w:r>
               <w:t>n2</w:t>
             </w:r>
-            <w:proofErr w:type="gramEnd"/>
-          </w:p>
-        </w:tc>
-        <w:tc>
-          <w:tcPr>
-            <w:tcW w:w="3073" w:type="dxa"/>
-          </w:tcPr>
-          <w:p>
-            <w:proofErr w:type="gramStart"/>
+          </w:p>
+        </w:tc>
+        <w:tc>
+          <w:tcPr>
+            <w:tcW w:w="3073" w:type="dxa"/>
+          </w:tcPr>
+          <w:p>
             <w:r>
               <w:t>when</w:t>
             </w:r>
-            <w:proofErr w:type="gramEnd"/>
           </w:p>
         </w:tc>
         <w:tc>
@@ -2831,25 +2554,19 @@
             <w:tcW w:w="3073" w:type="dxa"/>
           </w:tcPr>
           <w:p>
-            <w:proofErr w:type="gramStart"/>
             <w:r>
               <w:t>n13</w:t>
             </w:r>
-            <w:proofErr w:type="gramEnd"/>
-          </w:p>
-        </w:tc>
-        <w:tc>
-          <w:tcPr>
-            <w:tcW w:w="3073" w:type="dxa"/>
-          </w:tcPr>
-          <w:p>
-            <w:proofErr w:type="spellStart"/>
-            <w:proofErr w:type="gramStart"/>
+          </w:p>
+        </w:tc>
+        <w:tc>
+          <w:tcPr>
+            <w:tcW w:w="3073" w:type="dxa"/>
+          </w:tcPr>
+          <w:p>
             <w:r>
               <w:t>april</w:t>
             </w:r>
-            <w:proofErr w:type="spellEnd"/>
-            <w:proofErr w:type="gramEnd"/>
           </w:p>
         </w:tc>
         <w:tc>
@@ -2869,25 +2586,19 @@
             <w:tcW w:w="3073" w:type="dxa"/>
           </w:tcPr>
           <w:p>
-            <w:proofErr w:type="gramStart"/>
             <w:r>
               <w:t>n24</w:t>
             </w:r>
-            <w:proofErr w:type="gramEnd"/>
-          </w:p>
-        </w:tc>
-        <w:tc>
-          <w:tcPr>
-            <w:tcW w:w="3073" w:type="dxa"/>
-          </w:tcPr>
-          <w:p>
-            <w:proofErr w:type="spellStart"/>
-            <w:proofErr w:type="gramStart"/>
+          </w:p>
+        </w:tc>
+        <w:tc>
+          <w:tcPr>
+            <w:tcW w:w="3073" w:type="dxa"/>
+          </w:tcPr>
+          <w:p>
             <w:r>
               <w:t>april</w:t>
             </w:r>
-            <w:proofErr w:type="spellEnd"/>
-            <w:proofErr w:type="gramEnd"/>
           </w:p>
         </w:tc>
         <w:tc>
@@ -2907,23 +2618,19 @@
             <w:tcW w:w="3073" w:type="dxa"/>
           </w:tcPr>
           <w:p>
-            <w:proofErr w:type="gramStart"/>
             <w:r>
               <w:t>n19</w:t>
             </w:r>
-            <w:proofErr w:type="gramEnd"/>
-          </w:p>
-        </w:tc>
-        <w:tc>
-          <w:tcPr>
-            <w:tcW w:w="3073" w:type="dxa"/>
-          </w:tcPr>
-          <w:p>
-            <w:proofErr w:type="gramStart"/>
+          </w:p>
+        </w:tc>
+        <w:tc>
+          <w:tcPr>
+            <w:tcW w:w="3073" w:type="dxa"/>
+          </w:tcPr>
+          <w:p>
             <w:r>
               <w:t>with</w:t>
             </w:r>
-            <w:proofErr w:type="gramEnd"/>
           </w:p>
         </w:tc>
         <w:tc>
@@ -2943,23 +2650,19 @@
             <w:tcW w:w="3073" w:type="dxa"/>
           </w:tcPr>
           <w:p>
-            <w:proofErr w:type="gramStart"/>
             <w:r>
               <w:t>n20</w:t>
             </w:r>
-            <w:proofErr w:type="gramEnd"/>
-          </w:p>
-        </w:tc>
-        <w:tc>
-          <w:tcPr>
-            <w:tcW w:w="3073" w:type="dxa"/>
-          </w:tcPr>
-          <w:p>
-            <w:proofErr w:type="gramStart"/>
+          </w:p>
+        </w:tc>
+        <w:tc>
+          <w:tcPr>
+            <w:tcW w:w="3073" w:type="dxa"/>
+          </w:tcPr>
+          <w:p>
             <w:r>
               <w:t>his</w:t>
             </w:r>
-            <w:proofErr w:type="gramEnd"/>
           </w:p>
         </w:tc>
         <w:tc>
@@ -2979,23 +2682,19 @@
             <w:tcW w:w="3073" w:type="dxa"/>
           </w:tcPr>
           <w:p>
-            <w:proofErr w:type="gramStart"/>
             <w:r>
               <w:t>n26</w:t>
             </w:r>
-            <w:proofErr w:type="gramEnd"/>
-          </w:p>
-        </w:tc>
-        <w:tc>
-          <w:tcPr>
-            <w:tcW w:w="3073" w:type="dxa"/>
-          </w:tcPr>
-          <w:p>
-            <w:proofErr w:type="gramStart"/>
+          </w:p>
+        </w:tc>
+        <w:tc>
+          <w:tcPr>
+            <w:tcW w:w="3073" w:type="dxa"/>
+          </w:tcPr>
+          <w:p>
             <w:r>
               <w:t>his</w:t>
             </w:r>
-            <w:proofErr w:type="gramEnd"/>
           </w:p>
         </w:tc>
         <w:tc>
@@ -3015,23 +2714,19 @@
             <w:tcW w:w="3073" w:type="dxa"/>
           </w:tcPr>
           <w:p>
-            <w:proofErr w:type="gramStart"/>
             <w:r>
               <w:t>n21</w:t>
             </w:r>
-            <w:proofErr w:type="gramEnd"/>
-          </w:p>
-        </w:tc>
-        <w:tc>
-          <w:tcPr>
-            <w:tcW w:w="3073" w:type="dxa"/>
-          </w:tcPr>
-          <w:p>
-            <w:proofErr w:type="gramStart"/>
+          </w:p>
+        </w:tc>
+        <w:tc>
+          <w:tcPr>
+            <w:tcW w:w="3073" w:type="dxa"/>
+          </w:tcPr>
+          <w:p>
             <w:r>
               <w:t>showers</w:t>
             </w:r>
-            <w:proofErr w:type="gramEnd"/>
           </w:p>
         </w:tc>
         <w:tc>
@@ -3051,23 +2746,19 @@
             <w:tcW w:w="3073" w:type="dxa"/>
           </w:tcPr>
           <w:p>
-            <w:proofErr w:type="gramStart"/>
             <w:r>
               <w:t>n22</w:t>
             </w:r>
-            <w:proofErr w:type="gramEnd"/>
-          </w:p>
-        </w:tc>
-        <w:tc>
-          <w:tcPr>
-            <w:tcW w:w="3073" w:type="dxa"/>
-          </w:tcPr>
-          <w:p>
-            <w:proofErr w:type="gramStart"/>
+          </w:p>
+        </w:tc>
+        <w:tc>
+          <w:tcPr>
+            <w:tcW w:w="3073" w:type="dxa"/>
+          </w:tcPr>
+          <w:p>
             <w:r>
               <w:t>sweet</w:t>
             </w:r>
-            <w:proofErr w:type="gramEnd"/>
           </w:p>
         </w:tc>
         <w:tc>
@@ -3087,23 +2778,19 @@
             <w:tcW w:w="3073" w:type="dxa"/>
           </w:tcPr>
           <w:p>
-            <w:proofErr w:type="gramStart"/>
             <w:r>
               <w:t>n23</w:t>
             </w:r>
-            <w:proofErr w:type="gramEnd"/>
-          </w:p>
-        </w:tc>
-        <w:tc>
-          <w:tcPr>
-            <w:tcW w:w="3073" w:type="dxa"/>
-          </w:tcPr>
-          <w:p>
-            <w:proofErr w:type="gramStart"/>
+          </w:p>
+        </w:tc>
+        <w:tc>
+          <w:tcPr>
+            <w:tcW w:w="3073" w:type="dxa"/>
+          </w:tcPr>
+          <w:p>
             <w:r>
               <w:t>with</w:t>
             </w:r>
-            <w:proofErr w:type="gramEnd"/>
           </w:p>
         </w:tc>
         <w:tc>
@@ -3123,23 +2810,19 @@
             <w:tcW w:w="3073" w:type="dxa"/>
           </w:tcPr>
           <w:p>
-            <w:proofErr w:type="gramStart"/>
             <w:r>
               <w:t>n28</w:t>
             </w:r>
-            <w:proofErr w:type="gramEnd"/>
-          </w:p>
-        </w:tc>
-        <w:tc>
-          <w:tcPr>
-            <w:tcW w:w="3073" w:type="dxa"/>
-          </w:tcPr>
-          <w:p>
-            <w:proofErr w:type="gramStart"/>
+          </w:p>
+        </w:tc>
+        <w:tc>
+          <w:tcPr>
+            <w:tcW w:w="3073" w:type="dxa"/>
+          </w:tcPr>
+          <w:p>
             <w:r>
               <w:t>fruit</w:t>
             </w:r>
-            <w:proofErr w:type="gramEnd"/>
           </w:p>
         </w:tc>
         <w:tc>
@@ -3159,23 +2842,19 @@
             <w:tcW w:w="3073" w:type="dxa"/>
           </w:tcPr>
           <w:p>
-            <w:proofErr w:type="gramStart"/>
             <w:r>
               <w:t>n4</w:t>
             </w:r>
-            <w:proofErr w:type="gramEnd"/>
-          </w:p>
-        </w:tc>
-        <w:tc>
-          <w:tcPr>
-            <w:tcW w:w="3073" w:type="dxa"/>
-          </w:tcPr>
-          <w:p>
-            <w:proofErr w:type="gramStart"/>
+          </w:p>
+        </w:tc>
+        <w:tc>
+          <w:tcPr>
+            <w:tcW w:w="3073" w:type="dxa"/>
+          </w:tcPr>
+          <w:p>
             <w:r>
               <w:t>fruit</w:t>
             </w:r>
-            <w:proofErr w:type="gramEnd"/>
           </w:p>
         </w:tc>
         <w:tc>
@@ -3195,23 +2874,19 @@
             <w:tcW w:w="3073" w:type="dxa"/>
           </w:tcPr>
           <w:p>
-            <w:proofErr w:type="gramStart"/>
             <w:r>
               <w:t>n5</w:t>
             </w:r>
-            <w:proofErr w:type="gramEnd"/>
-          </w:p>
-        </w:tc>
-        <w:tc>
-          <w:tcPr>
-            <w:tcW w:w="3073" w:type="dxa"/>
-          </w:tcPr>
-          <w:p>
-            <w:proofErr w:type="gramStart"/>
+          </w:p>
+        </w:tc>
+        <w:tc>
+          <w:tcPr>
+            <w:tcW w:w="3073" w:type="dxa"/>
+          </w:tcPr>
+          <w:p>
             <w:r>
               <w:t>the</w:t>
             </w:r>
-            <w:proofErr w:type="gramEnd"/>
           </w:p>
         </w:tc>
         <w:tc>
@@ -3231,316 +2906,345 @@
             <w:tcW w:w="3073" w:type="dxa"/>
           </w:tcPr>
           <w:p>
-            <w:proofErr w:type="gramStart"/>
             <w:r>
               <w:t>n6</w:t>
             </w:r>
-            <w:proofErr w:type="gramEnd"/>
-          </w:p>
-        </w:tc>
-        <w:tc>
-          <w:tcPr>
-            <w:tcW w:w="3073" w:type="dxa"/>
-          </w:tcPr>
-          <w:p>
-            <w:proofErr w:type="spellStart"/>
-            <w:proofErr w:type="gramStart"/>
+          </w:p>
+        </w:tc>
+        <w:tc>
+          <w:tcPr>
+            <w:tcW w:w="3073" w:type="dxa"/>
+          </w:tcPr>
+          <w:p>
+            <w:r>
+              <w:t>t</w:t>
+            </w:r>
+            <w:r>
+              <w:t>o</w:t>
+            </w:r>
+          </w:p>
+        </w:tc>
+        <w:tc>
+          <w:tcPr>
+            <w:tcW w:w="3073" w:type="dxa"/>
+          </w:tcPr>
+          <w:p>
+            <w:r>
+              <w:t>10</w:t>
+            </w:r>
+          </w:p>
+        </w:tc>
+      </w:tr>
+      <w:tr>
+        <w:tc>
+          <w:tcPr>
+            <w:tcW w:w="3073" w:type="dxa"/>
+          </w:tcPr>
+          <w:p>
+            <w:r>
+              <w:t>n7</w:t>
+            </w:r>
+          </w:p>
+        </w:tc>
+        <w:tc>
+          <w:tcPr>
+            <w:tcW w:w="3073" w:type="dxa"/>
+          </w:tcPr>
+          <w:p>
+            <w:r>
+              <w:t>march</w:t>
+            </w:r>
+          </w:p>
+        </w:tc>
+        <w:tc>
+          <w:tcPr>
+            <w:tcW w:w="3073" w:type="dxa"/>
+          </w:tcPr>
+          <w:p>
+            <w:r>
+              <w:t>11</w:t>
+            </w:r>
+          </w:p>
+        </w:tc>
+      </w:tr>
+      <w:tr>
+        <w:tc>
+          <w:tcPr>
+            <w:tcW w:w="3073" w:type="dxa"/>
+          </w:tcPr>
+          <w:p>
+            <w:r>
+              <w:t>n8</w:t>
+            </w:r>
+          </w:p>
+        </w:tc>
+        <w:tc>
+          <w:tcPr>
+            <w:tcW w:w="3073" w:type="dxa"/>
+          </w:tcPr>
+          <w:p>
+            <w:r>
+              <w:t>drought</w:t>
+            </w:r>
+          </w:p>
+        </w:tc>
+        <w:tc>
+          <w:tcPr>
+            <w:tcW w:w="3073" w:type="dxa"/>
+          </w:tcPr>
+          <w:p>
+            <w:r>
+              <w:t>11</w:t>
+            </w:r>
+          </w:p>
+        </w:tc>
+      </w:tr>
+      <w:tr>
+        <w:tc>
+          <w:tcPr>
+            <w:tcW w:w="3073" w:type="dxa"/>
+          </w:tcPr>
+          <w:p>
+            <w:r>
+              <w:t>n9</w:t>
+            </w:r>
+          </w:p>
+        </w:tc>
+        <w:tc>
+          <w:tcPr>
+            <w:tcW w:w="3073" w:type="dxa"/>
+          </w:tcPr>
+          <w:p>
+            <w:r>
+              <w:t>of</w:t>
+            </w:r>
+          </w:p>
+        </w:tc>
+        <w:tc>
+          <w:tcPr>
+            <w:tcW w:w="3073" w:type="dxa"/>
+          </w:tcPr>
+          <w:p>
+            <w:r>
+              <w:t>12</w:t>
+            </w:r>
+          </w:p>
+        </w:tc>
+      </w:tr>
+      <w:tr>
+        <w:tc>
+          <w:tcPr>
+            <w:tcW w:w="3073" w:type="dxa"/>
+          </w:tcPr>
+          <w:p>
+            <w:r>
+              <w:t>n10</w:t>
+            </w:r>
+          </w:p>
+        </w:tc>
+        <w:tc>
+          <w:tcPr>
+            <w:tcW w:w="3073" w:type="dxa"/>
+          </w:tcPr>
+          <w:p>
+            <w:r>
+              <w:t>march</w:t>
+            </w:r>
+          </w:p>
+        </w:tc>
+        <w:tc>
+          <w:tcPr>
+            <w:tcW w:w="3073" w:type="dxa"/>
+          </w:tcPr>
+          <w:p>
+            <w:r>
+              <w:t>13</w:t>
+            </w:r>
+          </w:p>
+        </w:tc>
+      </w:tr>
+      <w:tr>
+        <w:tc>
+          <w:tcPr>
+            <w:tcW w:w="3073" w:type="dxa"/>
+          </w:tcPr>
+          <w:p>
+            <w:r>
+              <w:t>n11</w:t>
+            </w:r>
+          </w:p>
+        </w:tc>
+        <w:tc>
+          <w:tcPr>
+            <w:tcW w:w="3073" w:type="dxa"/>
+          </w:tcPr>
+          <w:p>
+            <w:r>
+              <w:t>drought</w:t>
+            </w:r>
+          </w:p>
+        </w:tc>
+        <w:tc>
+          <w:tcPr>
+            <w:tcW w:w="3073" w:type="dxa"/>
+          </w:tcPr>
+          <w:p>
+            <w:r>
+              <w:t>13</w:t>
+            </w:r>
+          </w:p>
+        </w:tc>
+      </w:tr>
+      <w:tr>
+        <w:tc>
+          <w:tcPr>
+            <w:tcW w:w="3073" w:type="dxa"/>
+          </w:tcPr>
+          <w:p>
+            <w:r>
+              <w:t>n12</w:t>
+            </w:r>
+          </w:p>
+        </w:tc>
+        <w:tc>
+          <w:tcPr>
+            <w:tcW w:w="3073" w:type="dxa"/>
+          </w:tcPr>
+          <w:p>
+            <w:r>
+              <w:t>has</w:t>
+            </w:r>
+          </w:p>
+        </w:tc>
+        <w:tc>
+          <w:tcPr>
+            <w:tcW w:w="3073" w:type="dxa"/>
+          </w:tcPr>
+          <w:p>
+            <w:r>
+              <w:t>14</w:t>
+            </w:r>
+          </w:p>
+        </w:tc>
+      </w:tr>
+      <w:tr>
+        <w:tc>
+          <w:tcPr>
+            <w:tcW w:w="3073" w:type="dxa"/>
+          </w:tcPr>
+          <w:p>
+            <w:r>
+              <w:t>n14</w:t>
+            </w:r>
+          </w:p>
+        </w:tc>
+        <w:tc>
+          <w:tcPr>
+            <w:tcW w:w="3073" w:type="dxa"/>
+          </w:tcPr>
+          <w:p>
+            <w:r>
+              <w:t>pierced</w:t>
+            </w:r>
+          </w:p>
+        </w:tc>
+        <w:tc>
+          <w:tcPr>
+            <w:tcW w:w="3073" w:type="dxa"/>
+          </w:tcPr>
+          <w:p>
+            <w:r>
+              <w:t>15</w:t>
+            </w:r>
+          </w:p>
+        </w:tc>
+      </w:tr>
+      <w:tr>
+        <w:tc>
+          <w:tcPr>
+            <w:tcW w:w="3073" w:type="dxa"/>
+          </w:tcPr>
+          <w:p>
+            <w:r>
+              <w:t>n15</w:t>
+            </w:r>
+          </w:p>
+        </w:tc>
+        <w:tc>
+          <w:tcPr>
+            <w:tcW w:w="3073" w:type="dxa"/>
+          </w:tcPr>
+          <w:p>
+            <w:r>
+              <w:t>unto</w:t>
+            </w:r>
+            <w:r>
+              <w:t xml:space="preserve"> me</w:t>
+            </w:r>
+          </w:p>
+        </w:tc>
+        <w:tc>
+          <w:tcPr>
+            <w:tcW w:w="3073" w:type="dxa"/>
+          </w:tcPr>
+          <w:p>
+            <w:r>
+              <w:t>16</w:t>
+            </w:r>
+          </w:p>
+        </w:tc>
+      </w:tr>
+      <w:tr>
+        <w:tc>
+          <w:tcPr>
+            <w:tcW w:w="3073" w:type="dxa"/>
+          </w:tcPr>
+          <w:p>
+            <w:r>
+              <w:t>n16</w:t>
+            </w:r>
+          </w:p>
+        </w:tc>
+        <w:tc>
+          <w:tcPr>
+            <w:tcW w:w="3073" w:type="dxa"/>
+          </w:tcPr>
+          <w:p>
+            <w:r>
+              <w:t>to</w:t>
+            </w:r>
+          </w:p>
+        </w:tc>
+        <w:tc>
+          <w:tcPr>
+            <w:tcW w:w="3073" w:type="dxa"/>
+          </w:tcPr>
+          <w:p>
+            <w:r>
+              <w:t>16</w:t>
+            </w:r>
+          </w:p>
+        </w:tc>
+      </w:tr>
+      <w:tr>
+        <w:tc>
+          <w:tcPr>
+            <w:tcW w:w="3073" w:type="dxa"/>
+          </w:tcPr>
+          <w:p>
+            <w:r>
+              <w:t>n17</w:t>
+            </w:r>
+          </w:p>
+        </w:tc>
+        <w:tc>
+          <w:tcPr>
+            <w:tcW w:w="3073" w:type="dxa"/>
+          </w:tcPr>
+          <w:p>
             <w:r>
               <w:t>teh</w:t>
             </w:r>
-            <w:proofErr w:type="spellEnd"/>
-            <w:proofErr w:type="gramEnd"/>
-          </w:p>
-        </w:tc>
-        <w:tc>
-          <w:tcPr>
-            <w:tcW w:w="3073" w:type="dxa"/>
-          </w:tcPr>
-          <w:p>
-            <w:r>
-              <w:t>10</w:t>
-            </w:r>
-          </w:p>
-        </w:tc>
-      </w:tr>
-      <w:tr>
-        <w:tc>
-          <w:tcPr>
-            <w:tcW w:w="3073" w:type="dxa"/>
-          </w:tcPr>
-          <w:p>
-            <w:proofErr w:type="gramStart"/>
-            <w:r>
-              <w:t>n7</w:t>
-            </w:r>
-            <w:proofErr w:type="gramEnd"/>
-          </w:p>
-        </w:tc>
-        <w:tc>
-          <w:tcPr>
-            <w:tcW w:w="3073" w:type="dxa"/>
-          </w:tcPr>
-          <w:p>
-            <w:proofErr w:type="gramStart"/>
-            <w:r>
-              <w:t>march</w:t>
-            </w:r>
-            <w:proofErr w:type="gramEnd"/>
-          </w:p>
-        </w:tc>
-        <w:tc>
-          <w:tcPr>
-            <w:tcW w:w="3073" w:type="dxa"/>
-          </w:tcPr>
-          <w:p>
-            <w:r>
-              <w:t>11</w:t>
-            </w:r>
-          </w:p>
-        </w:tc>
-      </w:tr>
-      <w:tr>
-        <w:tc>
-          <w:tcPr>
-            <w:tcW w:w="3073" w:type="dxa"/>
-          </w:tcPr>
-          <w:p>
-            <w:proofErr w:type="gramStart"/>
-            <w:r>
-              <w:t>n8</w:t>
-            </w:r>
-            <w:proofErr w:type="gramEnd"/>
-          </w:p>
-        </w:tc>
-        <w:tc>
-          <w:tcPr>
-            <w:tcW w:w="3073" w:type="dxa"/>
-          </w:tcPr>
-          <w:p>
-            <w:proofErr w:type="gramStart"/>
-            <w:r>
-              <w:t>drought</w:t>
-            </w:r>
-            <w:proofErr w:type="gramEnd"/>
-          </w:p>
-        </w:tc>
-        <w:tc>
-          <w:tcPr>
-            <w:tcW w:w="3073" w:type="dxa"/>
-          </w:tcPr>
-          <w:p>
-            <w:r>
-              <w:t>11</w:t>
-            </w:r>
-          </w:p>
-        </w:tc>
-      </w:tr>
-      <w:tr>
-        <w:tc>
-          <w:tcPr>
-            <w:tcW w:w="3073" w:type="dxa"/>
-          </w:tcPr>
-          <w:p>
-            <w:proofErr w:type="gramStart"/>
-            <w:r>
-              <w:t>n9</w:t>
-            </w:r>
-            <w:proofErr w:type="gramEnd"/>
-          </w:p>
-        </w:tc>
-        <w:tc>
-          <w:tcPr>
-            <w:tcW w:w="3073" w:type="dxa"/>
-          </w:tcPr>
-          <w:p>
-            <w:proofErr w:type="gramStart"/>
-            <w:r>
-              <w:t>of</w:t>
-            </w:r>
-            <w:proofErr w:type="gramEnd"/>
-          </w:p>
-        </w:tc>
-        <w:tc>
-          <w:tcPr>
-            <w:tcW w:w="3073" w:type="dxa"/>
-          </w:tcPr>
-          <w:p>
-            <w:r>
-              <w:t>12</w:t>
-            </w:r>
-          </w:p>
-        </w:tc>
-      </w:tr>
-      <w:tr>
-        <w:tc>
-          <w:tcPr>
-            <w:tcW w:w="3073" w:type="dxa"/>
-          </w:tcPr>
-          <w:p>
-            <w:proofErr w:type="gramStart"/>
-            <w:r>
-              <w:t>n10</w:t>
-            </w:r>
-            <w:proofErr w:type="gramEnd"/>
-          </w:p>
-        </w:tc>
-        <w:tc>
-          <w:tcPr>
-            <w:tcW w:w="3073" w:type="dxa"/>
-          </w:tcPr>
-          <w:p>
-            <w:proofErr w:type="gramStart"/>
-            <w:r>
-              <w:t>march</w:t>
-            </w:r>
-            <w:proofErr w:type="gramEnd"/>
-          </w:p>
-        </w:tc>
-        <w:tc>
-          <w:tcPr>
-            <w:tcW w:w="3073" w:type="dxa"/>
-          </w:tcPr>
-          <w:p>
-            <w:r>
-              <w:t>13</w:t>
-            </w:r>
-          </w:p>
-        </w:tc>
-      </w:tr>
-      <w:tr>
-        <w:tc>
-          <w:tcPr>
-            <w:tcW w:w="3073" w:type="dxa"/>
-          </w:tcPr>
-          <w:p>
-            <w:proofErr w:type="gramStart"/>
-            <w:r>
-              <w:t>n11</w:t>
-            </w:r>
-            <w:proofErr w:type="gramEnd"/>
-          </w:p>
-        </w:tc>
-        <w:tc>
-          <w:tcPr>
-            <w:tcW w:w="3073" w:type="dxa"/>
-          </w:tcPr>
-          <w:p>
-            <w:proofErr w:type="gramStart"/>
-            <w:r>
-              <w:t>drought</w:t>
-            </w:r>
-            <w:proofErr w:type="gramEnd"/>
-          </w:p>
-        </w:tc>
-        <w:tc>
-          <w:tcPr>
-            <w:tcW w:w="3073" w:type="dxa"/>
-          </w:tcPr>
-          <w:p>
-            <w:r>
-              <w:t>13</w:t>
-            </w:r>
-          </w:p>
-        </w:tc>
-      </w:tr>
-      <w:tr>
-        <w:tc>
-          <w:tcPr>
-            <w:tcW w:w="3073" w:type="dxa"/>
-          </w:tcPr>
-          <w:p>
-            <w:proofErr w:type="gramStart"/>
-            <w:r>
-              <w:t>n12</w:t>
-            </w:r>
-            <w:proofErr w:type="gramEnd"/>
-          </w:p>
-        </w:tc>
-        <w:tc>
-          <w:tcPr>
-            <w:tcW w:w="3073" w:type="dxa"/>
-          </w:tcPr>
-          <w:p>
-            <w:proofErr w:type="gramStart"/>
-            <w:r>
-              <w:t>has</w:t>
-            </w:r>
-            <w:proofErr w:type="gramEnd"/>
-          </w:p>
-        </w:tc>
-        <w:tc>
-          <w:tcPr>
-            <w:tcW w:w="3073" w:type="dxa"/>
-          </w:tcPr>
-          <w:p>
-            <w:r>
-              <w:t>14</w:t>
-            </w:r>
-          </w:p>
-        </w:tc>
-      </w:tr>
-      <w:tr>
-        <w:tc>
-          <w:tcPr>
-            <w:tcW w:w="3073" w:type="dxa"/>
-          </w:tcPr>
-          <w:p>
-            <w:proofErr w:type="gramStart"/>
-            <w:r>
-              <w:t>n14</w:t>
-            </w:r>
-            <w:proofErr w:type="gramEnd"/>
-          </w:p>
-        </w:tc>
-        <w:tc>
-          <w:tcPr>
-            <w:tcW w:w="3073" w:type="dxa"/>
-          </w:tcPr>
-          <w:p>
-            <w:proofErr w:type="gramStart"/>
-            <w:r>
-              <w:t>pierced</w:t>
-            </w:r>
-            <w:proofErr w:type="gramEnd"/>
-          </w:p>
-        </w:tc>
-        <w:tc>
-          <w:tcPr>
-            <w:tcW w:w="3073" w:type="dxa"/>
-          </w:tcPr>
-          <w:p>
-            <w:r>
-              <w:t>15</w:t>
-            </w:r>
-          </w:p>
-        </w:tc>
-      </w:tr>
-      <w:tr>
-        <w:tc>
-          <w:tcPr>
-            <w:tcW w:w="3073" w:type="dxa"/>
-          </w:tcPr>
-          <w:p>
-            <w:proofErr w:type="gramStart"/>
-            <w:r>
-              <w:t>n15</w:t>
-            </w:r>
-            <w:proofErr w:type="gramEnd"/>
-          </w:p>
-        </w:tc>
-        <w:tc>
-          <w:tcPr>
-            <w:tcW w:w="3073" w:type="dxa"/>
-          </w:tcPr>
-          <w:p>
-            <w:proofErr w:type="gramStart"/>
-            <w:r>
-              <w:t>unto</w:t>
-            </w:r>
-            <w:proofErr w:type="gramEnd"/>
-            <w:r>
-              <w:t xml:space="preserve"> me</w:t>
-            </w:r>
           </w:p>
         </w:tc>
         <w:tc>
@@ -3560,100 +3264,51 @@
             <w:tcW w:w="3073" w:type="dxa"/>
           </w:tcPr>
           <w:p>
-            <w:proofErr w:type="gramStart"/>
-            <w:r>
-              <w:t>n16</w:t>
-            </w:r>
-            <w:proofErr w:type="gramEnd"/>
-          </w:p>
-        </w:tc>
-        <w:tc>
-          <w:tcPr>
-            <w:tcW w:w="3073" w:type="dxa"/>
-          </w:tcPr>
-          <w:p>
-            <w:proofErr w:type="gramStart"/>
-            <w:r>
-              <w:t>to</w:t>
-            </w:r>
-            <w:proofErr w:type="gramEnd"/>
-          </w:p>
-        </w:tc>
-        <w:tc>
-          <w:tcPr>
-            <w:tcW w:w="3073" w:type="dxa"/>
-          </w:tcPr>
-          <w:p>
-            <w:r>
-              <w:t>16</w:t>
-            </w:r>
-          </w:p>
-        </w:tc>
-      </w:tr>
-      <w:tr>
-        <w:tc>
-          <w:tcPr>
-            <w:tcW w:w="3073" w:type="dxa"/>
-          </w:tcPr>
-          <w:p>
-            <w:proofErr w:type="gramStart"/>
-            <w:r>
-              <w:t>n17</w:t>
-            </w:r>
-            <w:proofErr w:type="gramEnd"/>
-          </w:p>
-        </w:tc>
-        <w:tc>
-          <w:tcPr>
-            <w:tcW w:w="3073" w:type="dxa"/>
-          </w:tcPr>
-          <w:p>
-            <w:proofErr w:type="spellStart"/>
-            <w:proofErr w:type="gramStart"/>
-            <w:r>
-              <w:t>teh</w:t>
-            </w:r>
-            <w:proofErr w:type="spellEnd"/>
-            <w:proofErr w:type="gramEnd"/>
-          </w:p>
-        </w:tc>
-        <w:tc>
-          <w:tcPr>
-            <w:tcW w:w="3073" w:type="dxa"/>
-          </w:tcPr>
-          <w:p>
-            <w:r>
-              <w:t>16</w:t>
-            </w:r>
-          </w:p>
-        </w:tc>
-      </w:tr>
-      <w:tr>
-        <w:tc>
-          <w:tcPr>
-            <w:tcW w:w="3073" w:type="dxa"/>
-          </w:tcPr>
-          <w:p>
-            <w:proofErr w:type="gramStart"/>
             <w:r>
               <w:t>n27</w:t>
             </w:r>
-            <w:proofErr w:type="gramEnd"/>
-          </w:p>
-        </w:tc>
-        <w:tc>
-          <w:tcPr>
-            <w:tcW w:w="3073" w:type="dxa"/>
-          </w:tcPr>
-          <w:p>
-            <w:proofErr w:type="gramStart"/>
+          </w:p>
+        </w:tc>
+        <w:tc>
+          <w:tcPr>
+            <w:tcW w:w="3073" w:type="dxa"/>
+          </w:tcPr>
+          <w:p>
+            <w:r>
+              <w:t>the root</w:t>
+            </w:r>
+          </w:p>
+        </w:tc>
+        <w:tc>
+          <w:tcPr>
+            <w:tcW w:w="3073" w:type="dxa"/>
+          </w:tcPr>
+          <w:p>
+            <w:r>
+              <w:t>17</w:t>
+            </w:r>
+          </w:p>
+        </w:tc>
+      </w:tr>
+      <w:tr>
+        <w:tc>
+          <w:tcPr>
+            <w:tcW w:w="3073" w:type="dxa"/>
+          </w:tcPr>
+          <w:p>
+            <w:r>
+              <w:t>n18</w:t>
+            </w:r>
+          </w:p>
+        </w:tc>
+        <w:tc>
+          <w:tcPr>
+            <w:tcW w:w="3073" w:type="dxa"/>
+          </w:tcPr>
+          <w:p>
             <w:r>
               <w:t>the</w:t>
             </w:r>
-            <w:proofErr w:type="gramEnd"/>
-            <w:r>
-              <w:t xml:space="preserve"> root</w:t>
-            </w:r>
           </w:p>
         </w:tc>
         <w:tc>
@@ -3673,23 +3328,19 @@
             <w:tcW w:w="3073" w:type="dxa"/>
           </w:tcPr>
           <w:p>
-            <w:proofErr w:type="gramStart"/>
-            <w:r>
-              <w:t>n18</w:t>
-            </w:r>
-            <w:proofErr w:type="gramEnd"/>
-          </w:p>
-        </w:tc>
-        <w:tc>
-          <w:tcPr>
-            <w:tcW w:w="3073" w:type="dxa"/>
-          </w:tcPr>
-          <w:p>
-            <w:proofErr w:type="gramStart"/>
-            <w:r>
-              <w:t>the</w:t>
-            </w:r>
-            <w:proofErr w:type="gramEnd"/>
+            <w:r>
+              <w:t>n25</w:t>
+            </w:r>
+          </w:p>
+        </w:tc>
+        <w:tc>
+          <w:tcPr>
+            <w:tcW w:w="3073" w:type="dxa"/>
+          </w:tcPr>
+          <w:p>
+            <w:r>
+              <w:t>rood</w:t>
+            </w:r>
           </w:p>
         </w:tc>
         <w:tc>
@@ -3709,60 +3360,20 @@
             <w:tcW w:w="3073" w:type="dxa"/>
           </w:tcPr>
           <w:p>
-            <w:proofErr w:type="gramStart"/>
-            <w:r>
-              <w:t>n25</w:t>
-            </w:r>
-            <w:proofErr w:type="gramEnd"/>
-          </w:p>
-        </w:tc>
-        <w:tc>
-          <w:tcPr>
-            <w:tcW w:w="3073" w:type="dxa"/>
-          </w:tcPr>
-          <w:p>
-            <w:proofErr w:type="gramStart"/>
-            <w:r>
-              <w:t>rood</w:t>
-            </w:r>
-            <w:proofErr w:type="gramEnd"/>
-          </w:p>
-        </w:tc>
-        <w:tc>
-          <w:tcPr>
-            <w:tcW w:w="3073" w:type="dxa"/>
-          </w:tcPr>
-          <w:p>
-            <w:r>
-              <w:t>17</w:t>
-            </w:r>
-          </w:p>
-        </w:tc>
-      </w:tr>
-      <w:tr>
-        <w:tc>
-          <w:tcPr>
-            <w:tcW w:w="3073" w:type="dxa"/>
-          </w:tcPr>
-          <w:p>
-            <w:proofErr w:type="gramStart"/>
             <w:r>
               <w:lastRenderedPageBreak/>
               <w:t>n3</w:t>
             </w:r>
-            <w:proofErr w:type="gramEnd"/>
-          </w:p>
-        </w:tc>
-        <w:tc>
-          <w:tcPr>
-            <w:tcW w:w="3073" w:type="dxa"/>
-          </w:tcPr>
-          <w:p>
-            <w:proofErr w:type="gramStart"/>
+          </w:p>
+        </w:tc>
+        <w:tc>
+          <w:tcPr>
+            <w:tcW w:w="3073" w:type="dxa"/>
+          </w:tcPr>
+          <w:p>
             <w:r>
               <w:t>root</w:t>
             </w:r>
-            <w:proofErr w:type="gramEnd"/>
           </w:p>
         </w:tc>
         <w:tc>
@@ -3782,11 +3393,9 @@
             <w:tcW w:w="3073" w:type="dxa"/>
           </w:tcPr>
           <w:p>
-            <w:proofErr w:type="gramStart"/>
             <w:r>
               <w:t>n0</w:t>
             </w:r>
-            <w:proofErr w:type="gramEnd"/>
           </w:p>
         </w:tc>
         <w:tc>
@@ -3823,7 +3432,7 @@
 </file>
 
 <file path=word/styles.xml><?xml version="1.0" encoding="utf-8"?>
-<w:styles xmlns:mc="http://schemas.openxmlformats.org/markup-compatibility/2006" xmlns:r="http://schemas.openxmlformats.org/officeDocument/2006/relationships" xmlns:w="http://schemas.openxmlformats.org/wordprocessingml/2006/main" xmlns:w14="http://schemas.microsoft.com/office/word/2010/wordml" mc:Ignorable="w14">
+<w:styles xmlns:r="http://schemas.openxmlformats.org/officeDocument/2006/relationships" xmlns:w="http://schemas.openxmlformats.org/wordprocessingml/2006/main">
   <w:docDefaults>
     <w:rPrDefault>
       <w:rPr>
@@ -3840,7 +3449,7 @@
       </w:pPr>
     </w:pPrDefault>
   </w:docDefaults>
-  <w:latentStyles w:defLockedState="0" w:defUIPriority="99" w:defSemiHidden="1" w:defUnhideWhenUsed="1" w:defQFormat="0" w:count="276">
+  <w:latentStyles w:defLockedState="0" w:defUIPriority="99" w:defSemiHidden="1" w:defUnhideWhenUsed="1" w:defQFormat="0" w:count="267">
     <w:lsdException w:name="Normal" w:semiHidden="0" w:uiPriority="0" w:unhideWhenUsed="0" w:qFormat="1"/>
     <w:lsdException w:name="heading 1" w:semiHidden="0" w:uiPriority="9" w:unhideWhenUsed="0" w:qFormat="1"/>
     <w:lsdException w:name="heading 2" w:uiPriority="9" w:qFormat="1"/>
@@ -3995,6 +3604,7 @@
     <w:uiPriority w:val="99"/>
     <w:semiHidden/>
     <w:unhideWhenUsed/>
+    <w:qFormat/>
     <w:tblPr>
       <w:tblInd w:w="0" w:type="dxa"/>
       <w:tblCellMar>

</xml_diff>

<commit_message>
#DH-118 #comment change compress from GET to POST
</commit_message>
<xml_diff>
--- a/ExampleFiles/ReadingsTestTradition parsing.docx
+++ b/ExampleFiles/ReadingsTestTradition parsing.docx
@@ -1710,7 +1710,13 @@
         <w:t xml:space="preserve">Text: </w:t>
       </w:r>
       <w:r>
-        <w:t>when showers sweet with april fruit teh drought of march has pierced teh rood</w:t>
+        <w:t>when sh</w:t>
+      </w:r>
+      <w:r>
+        <w:t>owers sweet with april fruit to</w:t>
+      </w:r>
+      <w:r>
+        <w:t xml:space="preserve"> drought of march has pierced teh rood</w:t>
       </w:r>
     </w:p>
     <w:p>

</xml_diff>

<commit_message>
#DH-142 #time 1h 30m #comment bugfix in splitReadings. custom separator added.
</commit_message>
<xml_diff>
--- a/ExampleFiles/ReadingsTestTradition parsing.docx
+++ b/ExampleFiles/ReadingsTestTradition parsing.docx
@@ -1,6 +1,6 @@
 
 <file path=word/document.xml><?xml version="1.0" encoding="utf-8"?>
-<w:document xmlns:ve="http://schemas.openxmlformats.org/markup-compatibility/2006" xmlns:o="urn:schemas-microsoft-com:office:office" xmlns:r="http://schemas.openxmlformats.org/officeDocument/2006/relationships" xmlns:m="http://schemas.openxmlformats.org/officeDocument/2006/math" xmlns:v="urn:schemas-microsoft-com:vml" xmlns:wp="http://schemas.openxmlformats.org/drawingml/2006/wordprocessingDrawing" xmlns:w10="urn:schemas-microsoft-com:office:word" xmlns:w="http://schemas.openxmlformats.org/wordprocessingml/2006/main" xmlns:wne="http://schemas.microsoft.com/office/word/2006/wordml">
+<w:document xmlns:wpc="http://schemas.microsoft.com/office/word/2010/wordprocessingCanvas" xmlns:mo="http://schemas.microsoft.com/office/mac/office/2008/main" xmlns:mc="http://schemas.openxmlformats.org/markup-compatibility/2006" xmlns:mv="urn:schemas-microsoft-com:mac:vml" xmlns:o="urn:schemas-microsoft-com:office:office" xmlns:r="http://schemas.openxmlformats.org/officeDocument/2006/relationships" xmlns:m="http://schemas.openxmlformats.org/officeDocument/2006/math" xmlns:v="urn:schemas-microsoft-com:vml" xmlns:wp14="http://schemas.microsoft.com/office/word/2010/wordprocessingDrawing" xmlns:wp="http://schemas.openxmlformats.org/drawingml/2006/wordprocessingDrawing" xmlns:w10="urn:schemas-microsoft-com:office:word" xmlns:w="http://schemas.openxmlformats.org/wordprocessingml/2006/main" xmlns:w14="http://schemas.microsoft.com/office/word/2010/wordml" xmlns:wpg="http://schemas.microsoft.com/office/word/2010/wordprocessingGroup" xmlns:wpi="http://schemas.microsoft.com/office/word/2010/wordprocessingInk" xmlns:wne="http://schemas.microsoft.com/office/word/2006/wordml" xmlns:wps="http://schemas.microsoft.com/office/word/2010/wordprocessingShape" mc:Ignorable="w14 wp14">
   <w:body>
     <w:p>
       <w:pPr>
@@ -77,7 +77,17 @@
         <w:t xml:space="preserve">Text: </w:t>
       </w:r>
       <w:r>
-        <w:t>when april with his showers sweet with fruit the drought of march has pierced unto</w:t>
+        <w:t xml:space="preserve">when </w:t>
+      </w:r>
+      <w:proofErr w:type="spellStart"/>
+      <w:proofErr w:type="gramStart"/>
+      <w:r>
+        <w:t>april</w:t>
+      </w:r>
+      <w:proofErr w:type="spellEnd"/>
+      <w:proofErr w:type="gramEnd"/>
+      <w:r>
+        <w:t xml:space="preserve"> with his showers sweet with fruit the drought of march has pierced unto</w:t>
       </w:r>
       <w:r>
         <w:t xml:space="preserve"> me</w:t>
@@ -108,7 +118,7 @@
       <w:tblPr>
         <w:tblStyle w:val="TableGrid"/>
         <w:tblW w:w="0" w:type="auto"/>
-        <w:tblLook w:val="04A0"/>
+        <w:tblLook w:val="04A0" w:firstRow="1" w:lastRow="0" w:firstColumn="1" w:lastColumn="0" w:noHBand="0" w:noVBand="1"/>
       </w:tblPr>
       <w:tblGrid>
         <w:gridCol w:w="2319"/>
@@ -170,12 +180,21 @@
                 <w:bCs/>
               </w:rPr>
             </w:pPr>
+            <w:proofErr w:type="gramStart"/>
             <w:r>
               <w:rPr>
                 <w:b/>
                 <w:bCs/>
               </w:rPr>
-              <w:t>node i</w:t>
+              <w:t>node</w:t>
+            </w:r>
+            <w:proofErr w:type="gramEnd"/>
+            <w:r>
+              <w:rPr>
+                <w:b/>
+                <w:bCs/>
+              </w:rPr>
+              <w:t xml:space="preserve"> i</w:t>
             </w:r>
             <w:r>
               <w:rPr>
@@ -196,9 +215,11 @@
             <w:pPr>
               <w:ind w:left="0"/>
             </w:pPr>
+            <w:proofErr w:type="gramStart"/>
             <w:r>
               <w:t>when</w:t>
             </w:r>
+            <w:proofErr w:type="gramEnd"/>
           </w:p>
         </w:tc>
         <w:tc>
@@ -222,24 +243,30 @@
             <w:pPr>
               <w:ind w:left="0"/>
             </w:pPr>
+            <w:proofErr w:type="gramStart"/>
             <w:r>
               <w:t>n2</w:t>
             </w:r>
-          </w:p>
-        </w:tc>
-      </w:tr>
-      <w:tr>
-        <w:tc>
-          <w:tcPr>
-            <w:tcW w:w="2319" w:type="dxa"/>
-          </w:tcPr>
-          <w:p>
-            <w:pPr>
-              <w:ind w:left="0"/>
-            </w:pPr>
+            <w:proofErr w:type="gramEnd"/>
+          </w:p>
+        </w:tc>
+      </w:tr>
+      <w:tr>
+        <w:tc>
+          <w:tcPr>
+            <w:tcW w:w="2319" w:type="dxa"/>
+          </w:tcPr>
+          <w:p>
+            <w:pPr>
+              <w:ind w:left="0"/>
+            </w:pPr>
+            <w:proofErr w:type="spellStart"/>
+            <w:proofErr w:type="gramStart"/>
             <w:r>
               <w:t>april</w:t>
             </w:r>
+            <w:proofErr w:type="spellEnd"/>
+            <w:proofErr w:type="gramEnd"/>
           </w:p>
         </w:tc>
         <w:tc>
@@ -263,9 +290,11 @@
             <w:pPr>
               <w:ind w:left="0"/>
             </w:pPr>
+            <w:proofErr w:type="gramStart"/>
             <w:r>
               <w:t>n13</w:t>
             </w:r>
+            <w:proofErr w:type="gramEnd"/>
           </w:p>
         </w:tc>
       </w:tr>
@@ -304,24 +333,28 @@
             <w:pPr>
               <w:ind w:left="0"/>
             </w:pPr>
+            <w:proofErr w:type="gramStart"/>
             <w:r>
               <w:t>n19</w:t>
             </w:r>
-          </w:p>
-        </w:tc>
-      </w:tr>
-      <w:tr>
-        <w:tc>
-          <w:tcPr>
-            <w:tcW w:w="2319" w:type="dxa"/>
-          </w:tcPr>
-          <w:p>
-            <w:pPr>
-              <w:ind w:left="0"/>
-            </w:pPr>
+            <w:proofErr w:type="gramEnd"/>
+          </w:p>
+        </w:tc>
+      </w:tr>
+      <w:tr>
+        <w:tc>
+          <w:tcPr>
+            <w:tcW w:w="2319" w:type="dxa"/>
+          </w:tcPr>
+          <w:p>
+            <w:pPr>
+              <w:ind w:left="0"/>
+            </w:pPr>
+            <w:proofErr w:type="gramStart"/>
             <w:r>
               <w:t>his</w:t>
             </w:r>
+            <w:proofErr w:type="gramEnd"/>
           </w:p>
         </w:tc>
         <w:tc>
@@ -345,24 +378,28 @@
             <w:pPr>
               <w:ind w:left="0"/>
             </w:pPr>
+            <w:proofErr w:type="gramStart"/>
             <w:r>
               <w:t>n20</w:t>
             </w:r>
-          </w:p>
-        </w:tc>
-      </w:tr>
-      <w:tr>
-        <w:tc>
-          <w:tcPr>
-            <w:tcW w:w="2319" w:type="dxa"/>
-          </w:tcPr>
-          <w:p>
-            <w:pPr>
-              <w:ind w:left="0"/>
-            </w:pPr>
+            <w:proofErr w:type="gramEnd"/>
+          </w:p>
+        </w:tc>
+      </w:tr>
+      <w:tr>
+        <w:tc>
+          <w:tcPr>
+            <w:tcW w:w="2319" w:type="dxa"/>
+          </w:tcPr>
+          <w:p>
+            <w:pPr>
+              <w:ind w:left="0"/>
+            </w:pPr>
+            <w:proofErr w:type="gramStart"/>
             <w:r>
               <w:t>showers</w:t>
             </w:r>
+            <w:proofErr w:type="gramEnd"/>
           </w:p>
         </w:tc>
         <w:tc>
@@ -386,24 +423,28 @@
             <w:pPr>
               <w:ind w:left="0"/>
             </w:pPr>
+            <w:proofErr w:type="gramStart"/>
             <w:r>
               <w:t>n21</w:t>
             </w:r>
-          </w:p>
-        </w:tc>
-      </w:tr>
-      <w:tr>
-        <w:tc>
-          <w:tcPr>
-            <w:tcW w:w="2319" w:type="dxa"/>
-          </w:tcPr>
-          <w:p>
-            <w:pPr>
-              <w:ind w:left="0"/>
-            </w:pPr>
+            <w:proofErr w:type="gramEnd"/>
+          </w:p>
+        </w:tc>
+      </w:tr>
+      <w:tr>
+        <w:tc>
+          <w:tcPr>
+            <w:tcW w:w="2319" w:type="dxa"/>
+          </w:tcPr>
+          <w:p>
+            <w:pPr>
+              <w:ind w:left="0"/>
+            </w:pPr>
+            <w:proofErr w:type="gramStart"/>
             <w:r>
               <w:t>sweet</w:t>
             </w:r>
+            <w:proofErr w:type="gramEnd"/>
           </w:p>
         </w:tc>
         <w:tc>
@@ -427,24 +468,28 @@
             <w:pPr>
               <w:ind w:left="0"/>
             </w:pPr>
+            <w:proofErr w:type="gramStart"/>
             <w:r>
               <w:t>n22</w:t>
             </w:r>
-          </w:p>
-        </w:tc>
-      </w:tr>
-      <w:tr>
-        <w:tc>
-          <w:tcPr>
-            <w:tcW w:w="2319" w:type="dxa"/>
-          </w:tcPr>
-          <w:p>
-            <w:pPr>
-              <w:ind w:left="0"/>
-            </w:pPr>
+            <w:proofErr w:type="gramEnd"/>
+          </w:p>
+        </w:tc>
+      </w:tr>
+      <w:tr>
+        <w:tc>
+          <w:tcPr>
+            <w:tcW w:w="2319" w:type="dxa"/>
+          </w:tcPr>
+          <w:p>
+            <w:pPr>
+              <w:ind w:left="0"/>
+            </w:pPr>
+            <w:proofErr w:type="gramStart"/>
             <w:r>
               <w:t>with</w:t>
             </w:r>
+            <w:proofErr w:type="gramEnd"/>
           </w:p>
         </w:tc>
         <w:tc>
@@ -468,27 +513,31 @@
             <w:pPr>
               <w:ind w:left="0"/>
             </w:pPr>
+            <w:proofErr w:type="gramStart"/>
             <w:r>
               <w:t>n</w:t>
             </w:r>
             <w:r>
               <w:t>23</w:t>
             </w:r>
-          </w:p>
-        </w:tc>
-      </w:tr>
-      <w:tr>
-        <w:tc>
-          <w:tcPr>
-            <w:tcW w:w="2319" w:type="dxa"/>
-          </w:tcPr>
-          <w:p>
-            <w:pPr>
-              <w:ind w:left="0"/>
-            </w:pPr>
+            <w:proofErr w:type="gramEnd"/>
+          </w:p>
+        </w:tc>
+      </w:tr>
+      <w:tr>
+        <w:tc>
+          <w:tcPr>
+            <w:tcW w:w="2319" w:type="dxa"/>
+          </w:tcPr>
+          <w:p>
+            <w:pPr>
+              <w:ind w:left="0"/>
+            </w:pPr>
+            <w:proofErr w:type="gramStart"/>
             <w:r>
               <w:t>fruit</w:t>
             </w:r>
+            <w:proofErr w:type="gramEnd"/>
           </w:p>
         </w:tc>
         <w:tc>
@@ -512,24 +561,28 @@
             <w:pPr>
               <w:ind w:left="0"/>
             </w:pPr>
+            <w:proofErr w:type="gramStart"/>
             <w:r>
               <w:t>n4</w:t>
             </w:r>
-          </w:p>
-        </w:tc>
-      </w:tr>
-      <w:tr>
-        <w:tc>
-          <w:tcPr>
-            <w:tcW w:w="2319" w:type="dxa"/>
-          </w:tcPr>
-          <w:p>
-            <w:pPr>
-              <w:ind w:left="0"/>
-            </w:pPr>
+            <w:proofErr w:type="gramEnd"/>
+          </w:p>
+        </w:tc>
+      </w:tr>
+      <w:tr>
+        <w:tc>
+          <w:tcPr>
+            <w:tcW w:w="2319" w:type="dxa"/>
+          </w:tcPr>
+          <w:p>
+            <w:pPr>
+              <w:ind w:left="0"/>
+            </w:pPr>
+            <w:proofErr w:type="gramStart"/>
             <w:r>
               <w:t>the</w:t>
             </w:r>
+            <w:proofErr w:type="gramEnd"/>
           </w:p>
         </w:tc>
         <w:tc>
@@ -553,24 +606,28 @@
             <w:pPr>
               <w:ind w:left="0"/>
             </w:pPr>
+            <w:proofErr w:type="gramStart"/>
             <w:r>
               <w:t>n5</w:t>
             </w:r>
-          </w:p>
-        </w:tc>
-      </w:tr>
-      <w:tr>
-        <w:tc>
-          <w:tcPr>
-            <w:tcW w:w="2319" w:type="dxa"/>
-          </w:tcPr>
-          <w:p>
-            <w:pPr>
-              <w:ind w:left="0"/>
-            </w:pPr>
+            <w:proofErr w:type="gramEnd"/>
+          </w:p>
+        </w:tc>
+      </w:tr>
+      <w:tr>
+        <w:tc>
+          <w:tcPr>
+            <w:tcW w:w="2319" w:type="dxa"/>
+          </w:tcPr>
+          <w:p>
+            <w:pPr>
+              <w:ind w:left="0"/>
+            </w:pPr>
+            <w:proofErr w:type="gramStart"/>
             <w:r>
               <w:t>drought</w:t>
             </w:r>
+            <w:proofErr w:type="gramEnd"/>
           </w:p>
         </w:tc>
         <w:tc>
@@ -594,24 +651,28 @@
             <w:pPr>
               <w:ind w:left="0"/>
             </w:pPr>
+            <w:proofErr w:type="gramStart"/>
             <w:r>
               <w:t>n8</w:t>
             </w:r>
-          </w:p>
-        </w:tc>
-      </w:tr>
-      <w:tr>
-        <w:tc>
-          <w:tcPr>
-            <w:tcW w:w="2319" w:type="dxa"/>
-          </w:tcPr>
-          <w:p>
-            <w:pPr>
-              <w:ind w:left="0"/>
-            </w:pPr>
+            <w:proofErr w:type="gramEnd"/>
+          </w:p>
+        </w:tc>
+      </w:tr>
+      <w:tr>
+        <w:tc>
+          <w:tcPr>
+            <w:tcW w:w="2319" w:type="dxa"/>
+          </w:tcPr>
+          <w:p>
+            <w:pPr>
+              <w:ind w:left="0"/>
+            </w:pPr>
+            <w:proofErr w:type="gramStart"/>
             <w:r>
               <w:t>of</w:t>
             </w:r>
+            <w:proofErr w:type="gramEnd"/>
           </w:p>
         </w:tc>
         <w:tc>
@@ -635,24 +696,28 @@
             <w:pPr>
               <w:ind w:left="0"/>
             </w:pPr>
+            <w:proofErr w:type="gramStart"/>
             <w:r>
               <w:t>n9</w:t>
             </w:r>
-          </w:p>
-        </w:tc>
-      </w:tr>
-      <w:tr>
-        <w:tc>
-          <w:tcPr>
-            <w:tcW w:w="2319" w:type="dxa"/>
-          </w:tcPr>
-          <w:p>
-            <w:pPr>
-              <w:ind w:left="0"/>
-            </w:pPr>
+            <w:proofErr w:type="gramEnd"/>
+          </w:p>
+        </w:tc>
+      </w:tr>
+      <w:tr>
+        <w:tc>
+          <w:tcPr>
+            <w:tcW w:w="2319" w:type="dxa"/>
+          </w:tcPr>
+          <w:p>
+            <w:pPr>
+              <w:ind w:left="0"/>
+            </w:pPr>
+            <w:proofErr w:type="gramStart"/>
             <w:r>
               <w:t>march</w:t>
             </w:r>
+            <w:proofErr w:type="gramEnd"/>
           </w:p>
         </w:tc>
         <w:tc>
@@ -676,24 +741,28 @@
             <w:pPr>
               <w:ind w:left="0"/>
             </w:pPr>
+            <w:proofErr w:type="gramStart"/>
             <w:r>
               <w:t>n10</w:t>
             </w:r>
-          </w:p>
-        </w:tc>
-      </w:tr>
-      <w:tr>
-        <w:tc>
-          <w:tcPr>
-            <w:tcW w:w="2319" w:type="dxa"/>
-          </w:tcPr>
-          <w:p>
-            <w:pPr>
-              <w:ind w:left="0"/>
-            </w:pPr>
+            <w:proofErr w:type="gramEnd"/>
+          </w:p>
+        </w:tc>
+      </w:tr>
+      <w:tr>
+        <w:tc>
+          <w:tcPr>
+            <w:tcW w:w="2319" w:type="dxa"/>
+          </w:tcPr>
+          <w:p>
+            <w:pPr>
+              <w:ind w:left="0"/>
+            </w:pPr>
+            <w:proofErr w:type="gramStart"/>
             <w:r>
               <w:t>has</w:t>
             </w:r>
+            <w:proofErr w:type="gramEnd"/>
           </w:p>
         </w:tc>
         <w:tc>
@@ -717,24 +786,28 @@
             <w:pPr>
               <w:ind w:left="0"/>
             </w:pPr>
+            <w:proofErr w:type="gramStart"/>
             <w:r>
               <w:t>n12</w:t>
             </w:r>
-          </w:p>
-        </w:tc>
-      </w:tr>
-      <w:tr>
-        <w:tc>
-          <w:tcPr>
-            <w:tcW w:w="2319" w:type="dxa"/>
-          </w:tcPr>
-          <w:p>
-            <w:pPr>
-              <w:ind w:left="0"/>
-            </w:pPr>
+            <w:proofErr w:type="gramEnd"/>
+          </w:p>
+        </w:tc>
+      </w:tr>
+      <w:tr>
+        <w:tc>
+          <w:tcPr>
+            <w:tcW w:w="2319" w:type="dxa"/>
+          </w:tcPr>
+          <w:p>
+            <w:pPr>
+              <w:ind w:left="0"/>
+            </w:pPr>
+            <w:proofErr w:type="gramStart"/>
             <w:r>
               <w:t>pierced</w:t>
             </w:r>
+            <w:proofErr w:type="gramEnd"/>
           </w:p>
         </w:tc>
         <w:tc>
@@ -758,24 +831,28 @@
             <w:pPr>
               <w:ind w:left="0"/>
             </w:pPr>
+            <w:proofErr w:type="gramStart"/>
             <w:r>
               <w:t>n14</w:t>
             </w:r>
-          </w:p>
-        </w:tc>
-      </w:tr>
-      <w:tr>
-        <w:tc>
-          <w:tcPr>
-            <w:tcW w:w="2319" w:type="dxa"/>
-          </w:tcPr>
-          <w:p>
-            <w:pPr>
-              <w:ind w:left="0"/>
-            </w:pPr>
+            <w:proofErr w:type="gramEnd"/>
+          </w:p>
+        </w:tc>
+      </w:tr>
+      <w:tr>
+        <w:tc>
+          <w:tcPr>
+            <w:tcW w:w="2319" w:type="dxa"/>
+          </w:tcPr>
+          <w:p>
+            <w:pPr>
+              <w:ind w:left="0"/>
+            </w:pPr>
+            <w:proofErr w:type="gramStart"/>
             <w:r>
               <w:t>unto</w:t>
             </w:r>
+            <w:proofErr w:type="gramEnd"/>
             <w:r>
               <w:t xml:space="preserve"> me</w:t>
             </w:r>
@@ -802,24 +879,28 @@
             <w:pPr>
               <w:ind w:left="0"/>
             </w:pPr>
+            <w:proofErr w:type="gramStart"/>
             <w:r>
               <w:t>n15</w:t>
             </w:r>
-          </w:p>
-        </w:tc>
-      </w:tr>
-      <w:tr>
-        <w:tc>
-          <w:tcPr>
-            <w:tcW w:w="2319" w:type="dxa"/>
-          </w:tcPr>
-          <w:p>
-            <w:pPr>
-              <w:ind w:left="0"/>
-            </w:pPr>
+            <w:proofErr w:type="gramEnd"/>
+          </w:p>
+        </w:tc>
+      </w:tr>
+      <w:tr>
+        <w:tc>
+          <w:tcPr>
+            <w:tcW w:w="2319" w:type="dxa"/>
+          </w:tcPr>
+          <w:p>
+            <w:pPr>
+              <w:ind w:left="0"/>
+            </w:pPr>
+            <w:proofErr w:type="gramStart"/>
             <w:r>
               <w:t>the</w:t>
             </w:r>
+            <w:proofErr w:type="gramEnd"/>
           </w:p>
         </w:tc>
         <w:tc>
@@ -843,24 +924,28 @@
             <w:pPr>
               <w:ind w:left="0"/>
             </w:pPr>
+            <w:proofErr w:type="gramStart"/>
             <w:r>
               <w:t>n18</w:t>
             </w:r>
-          </w:p>
-        </w:tc>
-      </w:tr>
-      <w:tr>
-        <w:tc>
-          <w:tcPr>
-            <w:tcW w:w="2319" w:type="dxa"/>
-          </w:tcPr>
-          <w:p>
-            <w:pPr>
-              <w:ind w:left="0"/>
-            </w:pPr>
+            <w:proofErr w:type="gramEnd"/>
+          </w:p>
+        </w:tc>
+      </w:tr>
+      <w:tr>
+        <w:tc>
+          <w:tcPr>
+            <w:tcW w:w="2319" w:type="dxa"/>
+          </w:tcPr>
+          <w:p>
+            <w:pPr>
+              <w:ind w:left="0"/>
+            </w:pPr>
+            <w:proofErr w:type="gramStart"/>
             <w:r>
               <w:t>root</w:t>
             </w:r>
+            <w:proofErr w:type="gramEnd"/>
           </w:p>
         </w:tc>
         <w:tc>
@@ -884,9 +969,11 @@
             <w:pPr>
               <w:ind w:left="0"/>
             </w:pPr>
+            <w:proofErr w:type="gramStart"/>
             <w:r>
               <w:t>n3</w:t>
             </w:r>
+            <w:proofErr w:type="gramEnd"/>
           </w:p>
         </w:tc>
       </w:tr>
@@ -934,9 +1021,13 @@
         </w:rPr>
         <w:t xml:space="preserve"> </w:t>
       </w:r>
+      <w:proofErr w:type="spellStart"/>
+      <w:proofErr w:type="gramStart"/>
       <w:r>
         <w:t>april</w:t>
       </w:r>
+      <w:proofErr w:type="spellEnd"/>
+      <w:proofErr w:type="gramEnd"/>
       <w:r>
         <w:t xml:space="preserve"> </w:t>
       </w:r>
@@ -973,7 +1064,7 @@
       <w:tblPr>
         <w:tblStyle w:val="TableGrid"/>
         <w:tblW w:w="0" w:type="auto"/>
-        <w:tblLook w:val="04A0"/>
+        <w:tblLook w:val="04A0" w:firstRow="1" w:lastRow="0" w:firstColumn="1" w:lastColumn="0" w:noHBand="0" w:noVBand="1"/>
       </w:tblPr>
       <w:tblGrid>
         <w:gridCol w:w="2319"/>
@@ -1035,12 +1126,21 @@
                 <w:bCs/>
               </w:rPr>
             </w:pPr>
+            <w:proofErr w:type="gramStart"/>
             <w:r>
               <w:rPr>
                 <w:b/>
                 <w:bCs/>
               </w:rPr>
-              <w:t>node i</w:t>
+              <w:t>node</w:t>
+            </w:r>
+            <w:proofErr w:type="gramEnd"/>
+            <w:r>
+              <w:rPr>
+                <w:b/>
+                <w:bCs/>
+              </w:rPr>
+              <w:t xml:space="preserve"> i</w:t>
             </w:r>
             <w:r>
               <w:rPr>
@@ -1061,9 +1161,11 @@
             <w:pPr>
               <w:ind w:left="0"/>
             </w:pPr>
+            <w:proofErr w:type="gramStart"/>
             <w:r>
               <w:t>when</w:t>
             </w:r>
+            <w:proofErr w:type="gramEnd"/>
           </w:p>
         </w:tc>
         <w:tc>
@@ -1087,24 +1189,30 @@
             <w:pPr>
               <w:ind w:left="0"/>
             </w:pPr>
+            <w:proofErr w:type="gramStart"/>
             <w:r>
               <w:t>n2</w:t>
             </w:r>
-          </w:p>
-        </w:tc>
-      </w:tr>
-      <w:tr>
-        <w:tc>
-          <w:tcPr>
-            <w:tcW w:w="2319" w:type="dxa"/>
-          </w:tcPr>
-          <w:p>
-            <w:pPr>
-              <w:ind w:left="0"/>
-            </w:pPr>
+            <w:proofErr w:type="gramEnd"/>
+          </w:p>
+        </w:tc>
+      </w:tr>
+      <w:tr>
+        <w:tc>
+          <w:tcPr>
+            <w:tcW w:w="2319" w:type="dxa"/>
+          </w:tcPr>
+          <w:p>
+            <w:pPr>
+              <w:ind w:left="0"/>
+            </w:pPr>
+            <w:proofErr w:type="spellStart"/>
+            <w:proofErr w:type="gramStart"/>
             <w:r>
               <w:t>april</w:t>
             </w:r>
+            <w:proofErr w:type="spellEnd"/>
+            <w:proofErr w:type="gramEnd"/>
           </w:p>
         </w:tc>
         <w:tc>
@@ -1128,24 +1236,28 @@
             <w:pPr>
               <w:ind w:left="0"/>
             </w:pPr>
+            <w:proofErr w:type="gramStart"/>
             <w:r>
               <w:t>n24</w:t>
             </w:r>
-          </w:p>
-        </w:tc>
-      </w:tr>
-      <w:tr>
-        <w:tc>
-          <w:tcPr>
-            <w:tcW w:w="2319" w:type="dxa"/>
-          </w:tcPr>
-          <w:p>
-            <w:pPr>
-              <w:ind w:left="0"/>
-            </w:pPr>
+            <w:proofErr w:type="gramEnd"/>
+          </w:p>
+        </w:tc>
+      </w:tr>
+      <w:tr>
+        <w:tc>
+          <w:tcPr>
+            <w:tcW w:w="2319" w:type="dxa"/>
+          </w:tcPr>
+          <w:p>
+            <w:pPr>
+              <w:ind w:left="0"/>
+            </w:pPr>
+            <w:proofErr w:type="gramStart"/>
             <w:r>
               <w:t>his</w:t>
             </w:r>
+            <w:proofErr w:type="gramEnd"/>
           </w:p>
         </w:tc>
         <w:tc>
@@ -1169,24 +1281,28 @@
             <w:pPr>
               <w:ind w:left="0"/>
             </w:pPr>
+            <w:proofErr w:type="gramStart"/>
             <w:r>
               <w:t>n26</w:t>
             </w:r>
-          </w:p>
-        </w:tc>
-      </w:tr>
-      <w:tr>
-        <w:tc>
-          <w:tcPr>
-            <w:tcW w:w="2319" w:type="dxa"/>
-          </w:tcPr>
-          <w:p>
-            <w:pPr>
-              <w:ind w:left="0"/>
-            </w:pPr>
+            <w:proofErr w:type="gramEnd"/>
+          </w:p>
+        </w:tc>
+      </w:tr>
+      <w:tr>
+        <w:tc>
+          <w:tcPr>
+            <w:tcW w:w="2319" w:type="dxa"/>
+          </w:tcPr>
+          <w:p>
+            <w:pPr>
+              <w:ind w:left="0"/>
+            </w:pPr>
+            <w:proofErr w:type="gramStart"/>
             <w:r>
               <w:t>showers</w:t>
             </w:r>
+            <w:proofErr w:type="gramEnd"/>
           </w:p>
         </w:tc>
         <w:tc>
@@ -1210,24 +1326,28 @@
             <w:pPr>
               <w:ind w:left="0"/>
             </w:pPr>
+            <w:proofErr w:type="gramStart"/>
             <w:r>
               <w:t>n21</w:t>
             </w:r>
-          </w:p>
-        </w:tc>
-      </w:tr>
-      <w:tr>
-        <w:tc>
-          <w:tcPr>
-            <w:tcW w:w="2319" w:type="dxa"/>
-          </w:tcPr>
-          <w:p>
-            <w:pPr>
-              <w:ind w:left="0"/>
-            </w:pPr>
+            <w:proofErr w:type="gramEnd"/>
+          </w:p>
+        </w:tc>
+      </w:tr>
+      <w:tr>
+        <w:tc>
+          <w:tcPr>
+            <w:tcW w:w="2319" w:type="dxa"/>
+          </w:tcPr>
+          <w:p>
+            <w:pPr>
+              <w:ind w:left="0"/>
+            </w:pPr>
+            <w:proofErr w:type="gramStart"/>
             <w:r>
               <w:t>sweet</w:t>
             </w:r>
+            <w:proofErr w:type="gramEnd"/>
           </w:p>
         </w:tc>
         <w:tc>
@@ -1251,24 +1371,28 @@
             <w:pPr>
               <w:ind w:left="0"/>
             </w:pPr>
+            <w:proofErr w:type="gramStart"/>
             <w:r>
               <w:t>n22</w:t>
             </w:r>
-          </w:p>
-        </w:tc>
-      </w:tr>
-      <w:tr>
-        <w:tc>
-          <w:tcPr>
-            <w:tcW w:w="2319" w:type="dxa"/>
-          </w:tcPr>
-          <w:p>
-            <w:pPr>
-              <w:ind w:left="0"/>
-            </w:pPr>
+            <w:proofErr w:type="gramEnd"/>
+          </w:p>
+        </w:tc>
+      </w:tr>
+      <w:tr>
+        <w:tc>
+          <w:tcPr>
+            <w:tcW w:w="2319" w:type="dxa"/>
+          </w:tcPr>
+          <w:p>
+            <w:pPr>
+              <w:ind w:left="0"/>
+            </w:pPr>
+            <w:proofErr w:type="gramStart"/>
             <w:r>
               <w:t>with</w:t>
             </w:r>
+            <w:proofErr w:type="gramEnd"/>
           </w:p>
         </w:tc>
         <w:tc>
@@ -1292,24 +1416,28 @@
             <w:pPr>
               <w:ind w:left="0"/>
             </w:pPr>
+            <w:proofErr w:type="gramStart"/>
             <w:r>
               <w:t>n23</w:t>
             </w:r>
-          </w:p>
-        </w:tc>
-      </w:tr>
-      <w:tr>
-        <w:tc>
-          <w:tcPr>
-            <w:tcW w:w="2319" w:type="dxa"/>
-          </w:tcPr>
-          <w:p>
-            <w:pPr>
-              <w:ind w:left="0"/>
-            </w:pPr>
+            <w:proofErr w:type="gramEnd"/>
+          </w:p>
+        </w:tc>
+      </w:tr>
+      <w:tr>
+        <w:tc>
+          <w:tcPr>
+            <w:tcW w:w="2319" w:type="dxa"/>
+          </w:tcPr>
+          <w:p>
+            <w:pPr>
+              <w:ind w:left="0"/>
+            </w:pPr>
+            <w:proofErr w:type="gramStart"/>
             <w:r>
               <w:t>fruit</w:t>
             </w:r>
+            <w:proofErr w:type="gramEnd"/>
           </w:p>
         </w:tc>
         <w:tc>
@@ -1333,27 +1461,31 @@
             <w:pPr>
               <w:ind w:left="0"/>
             </w:pPr>
+            <w:proofErr w:type="gramStart"/>
             <w:r>
               <w:t>n</w:t>
             </w:r>
             <w:r>
               <w:t>28</w:t>
             </w:r>
-          </w:p>
-        </w:tc>
-      </w:tr>
-      <w:tr>
-        <w:tc>
-          <w:tcPr>
-            <w:tcW w:w="2319" w:type="dxa"/>
-          </w:tcPr>
-          <w:p>
-            <w:pPr>
-              <w:ind w:left="0"/>
-            </w:pPr>
+            <w:proofErr w:type="gramEnd"/>
+          </w:p>
+        </w:tc>
+      </w:tr>
+      <w:tr>
+        <w:tc>
+          <w:tcPr>
+            <w:tcW w:w="2319" w:type="dxa"/>
+          </w:tcPr>
+          <w:p>
+            <w:pPr>
+              <w:ind w:left="0"/>
+            </w:pPr>
+            <w:proofErr w:type="gramStart"/>
             <w:r>
               <w:t>the</w:t>
             </w:r>
+            <w:proofErr w:type="gramEnd"/>
           </w:p>
         </w:tc>
         <w:tc>
@@ -1377,24 +1509,28 @@
             <w:pPr>
               <w:ind w:left="0"/>
             </w:pPr>
+            <w:proofErr w:type="gramStart"/>
             <w:r>
               <w:t>n5</w:t>
             </w:r>
-          </w:p>
-        </w:tc>
-      </w:tr>
-      <w:tr>
-        <w:tc>
-          <w:tcPr>
-            <w:tcW w:w="2319" w:type="dxa"/>
-          </w:tcPr>
-          <w:p>
-            <w:pPr>
-              <w:ind w:left="0"/>
-            </w:pPr>
+            <w:proofErr w:type="gramEnd"/>
+          </w:p>
+        </w:tc>
+      </w:tr>
+      <w:tr>
+        <w:tc>
+          <w:tcPr>
+            <w:tcW w:w="2319" w:type="dxa"/>
+          </w:tcPr>
+          <w:p>
+            <w:pPr>
+              <w:ind w:left="0"/>
+            </w:pPr>
+            <w:proofErr w:type="gramStart"/>
             <w:r>
               <w:t>march</w:t>
             </w:r>
+            <w:proofErr w:type="gramEnd"/>
           </w:p>
         </w:tc>
         <w:tc>
@@ -1418,24 +1554,28 @@
             <w:pPr>
               <w:ind w:left="0"/>
             </w:pPr>
+            <w:proofErr w:type="gramStart"/>
             <w:r>
               <w:t>n7</w:t>
             </w:r>
-          </w:p>
-        </w:tc>
-      </w:tr>
-      <w:tr>
-        <w:tc>
-          <w:tcPr>
-            <w:tcW w:w="2319" w:type="dxa"/>
-          </w:tcPr>
-          <w:p>
-            <w:pPr>
-              <w:ind w:left="0"/>
-            </w:pPr>
+            <w:proofErr w:type="gramEnd"/>
+          </w:p>
+        </w:tc>
+      </w:tr>
+      <w:tr>
+        <w:tc>
+          <w:tcPr>
+            <w:tcW w:w="2319" w:type="dxa"/>
+          </w:tcPr>
+          <w:p>
+            <w:pPr>
+              <w:ind w:left="0"/>
+            </w:pPr>
+            <w:proofErr w:type="gramStart"/>
             <w:r>
               <w:t>of</w:t>
             </w:r>
+            <w:proofErr w:type="gramEnd"/>
           </w:p>
         </w:tc>
         <w:tc>
@@ -1459,24 +1599,28 @@
             <w:pPr>
               <w:ind w:left="0"/>
             </w:pPr>
+            <w:proofErr w:type="gramStart"/>
             <w:r>
               <w:t>n9</w:t>
             </w:r>
-          </w:p>
-        </w:tc>
-      </w:tr>
-      <w:tr>
-        <w:tc>
-          <w:tcPr>
-            <w:tcW w:w="2319" w:type="dxa"/>
-          </w:tcPr>
-          <w:p>
-            <w:pPr>
-              <w:ind w:left="0"/>
-            </w:pPr>
+            <w:proofErr w:type="gramEnd"/>
+          </w:p>
+        </w:tc>
+      </w:tr>
+      <w:tr>
+        <w:tc>
+          <w:tcPr>
+            <w:tcW w:w="2319" w:type="dxa"/>
+          </w:tcPr>
+          <w:p>
+            <w:pPr>
+              <w:ind w:left="0"/>
+            </w:pPr>
+            <w:proofErr w:type="gramStart"/>
             <w:r>
               <w:t>drought</w:t>
             </w:r>
+            <w:proofErr w:type="gramEnd"/>
           </w:p>
         </w:tc>
         <w:tc>
@@ -1500,24 +1644,28 @@
             <w:pPr>
               <w:ind w:left="0"/>
             </w:pPr>
+            <w:proofErr w:type="gramStart"/>
             <w:r>
               <w:t>n11</w:t>
             </w:r>
-          </w:p>
-        </w:tc>
-      </w:tr>
-      <w:tr>
-        <w:tc>
-          <w:tcPr>
-            <w:tcW w:w="2319" w:type="dxa"/>
-          </w:tcPr>
-          <w:p>
-            <w:pPr>
-              <w:ind w:left="0"/>
-            </w:pPr>
+            <w:proofErr w:type="gramEnd"/>
+          </w:p>
+        </w:tc>
+      </w:tr>
+      <w:tr>
+        <w:tc>
+          <w:tcPr>
+            <w:tcW w:w="2319" w:type="dxa"/>
+          </w:tcPr>
+          <w:p>
+            <w:pPr>
+              <w:ind w:left="0"/>
+            </w:pPr>
+            <w:proofErr w:type="gramStart"/>
             <w:r>
               <w:t>has</w:t>
             </w:r>
+            <w:proofErr w:type="gramEnd"/>
           </w:p>
         </w:tc>
         <w:tc>
@@ -1541,24 +1689,28 @@
             <w:pPr>
               <w:ind w:left="0"/>
             </w:pPr>
+            <w:proofErr w:type="gramStart"/>
             <w:r>
               <w:t>n12</w:t>
             </w:r>
-          </w:p>
-        </w:tc>
-      </w:tr>
-      <w:tr>
-        <w:tc>
-          <w:tcPr>
-            <w:tcW w:w="2319" w:type="dxa"/>
-          </w:tcPr>
-          <w:p>
-            <w:pPr>
-              <w:ind w:left="0"/>
-            </w:pPr>
+            <w:proofErr w:type="gramEnd"/>
+          </w:p>
+        </w:tc>
+      </w:tr>
+      <w:tr>
+        <w:tc>
+          <w:tcPr>
+            <w:tcW w:w="2319" w:type="dxa"/>
+          </w:tcPr>
+          <w:p>
+            <w:pPr>
+              <w:ind w:left="0"/>
+            </w:pPr>
+            <w:proofErr w:type="gramStart"/>
             <w:r>
               <w:t>pierced</w:t>
             </w:r>
+            <w:proofErr w:type="gramEnd"/>
           </w:p>
         </w:tc>
         <w:tc>
@@ -1582,24 +1734,28 @@
             <w:pPr>
               <w:ind w:left="0"/>
             </w:pPr>
+            <w:proofErr w:type="gramStart"/>
             <w:r>
               <w:t>n14</w:t>
             </w:r>
-          </w:p>
-        </w:tc>
-      </w:tr>
-      <w:tr>
-        <w:tc>
-          <w:tcPr>
-            <w:tcW w:w="2319" w:type="dxa"/>
-          </w:tcPr>
-          <w:p>
-            <w:pPr>
-              <w:ind w:left="0"/>
-            </w:pPr>
+            <w:proofErr w:type="gramEnd"/>
+          </w:p>
+        </w:tc>
+      </w:tr>
+      <w:tr>
+        <w:tc>
+          <w:tcPr>
+            <w:tcW w:w="2319" w:type="dxa"/>
+          </w:tcPr>
+          <w:p>
+            <w:pPr>
+              <w:ind w:left="0"/>
+            </w:pPr>
+            <w:proofErr w:type="gramStart"/>
             <w:r>
               <w:t>to</w:t>
             </w:r>
+            <w:proofErr w:type="gramEnd"/>
           </w:p>
         </w:tc>
         <w:tc>
@@ -1623,24 +1779,28 @@
             <w:pPr>
               <w:ind w:left="0"/>
             </w:pPr>
+            <w:proofErr w:type="gramStart"/>
             <w:r>
               <w:t>n16</w:t>
             </w:r>
-          </w:p>
-        </w:tc>
-      </w:tr>
-      <w:tr>
-        <w:tc>
-          <w:tcPr>
-            <w:tcW w:w="2319" w:type="dxa"/>
-          </w:tcPr>
-          <w:p>
-            <w:pPr>
-              <w:ind w:left="0"/>
-            </w:pPr>
+            <w:proofErr w:type="gramEnd"/>
+          </w:p>
+        </w:tc>
+      </w:tr>
+      <w:tr>
+        <w:tc>
+          <w:tcPr>
+            <w:tcW w:w="2319" w:type="dxa"/>
+          </w:tcPr>
+          <w:p>
+            <w:pPr>
+              <w:ind w:left="0"/>
+            </w:pPr>
+            <w:proofErr w:type="gramStart"/>
             <w:r>
               <w:t>the</w:t>
             </w:r>
+            <w:proofErr w:type="gramEnd"/>
             <w:r>
               <w:t xml:space="preserve"> root</w:t>
             </w:r>
@@ -1667,21 +1827,20 @@
             <w:pPr>
               <w:ind w:left="0"/>
             </w:pPr>
+            <w:proofErr w:type="gramStart"/>
             <w:r>
               <w:t>n</w:t>
             </w:r>
             <w:r>
               <w:t>27</w:t>
             </w:r>
+            <w:proofErr w:type="gramEnd"/>
           </w:p>
         </w:tc>
       </w:tr>
     </w:tbl>
     <w:p/>
-    <w:p>
-      <w:bookmarkStart w:id="0" w:name="_GoBack"/>
-      <w:bookmarkEnd w:id="0"/>
-    </w:p>
+    <w:p/>
     <w:p>
       <w:pPr>
         <w:ind w:left="0" w:firstLine="357"/>
@@ -1713,10 +1872,31 @@
         <w:t>when sh</w:t>
       </w:r>
       <w:r>
-        <w:t>owers sweet with april fruit to</w:t>
+        <w:t xml:space="preserve">owers sweet with </w:t>
+      </w:r>
+      <w:proofErr w:type="spellStart"/>
+      <w:proofErr w:type="gramStart"/>
+      <w:r>
+        <w:t>april</w:t>
+      </w:r>
+      <w:proofErr w:type="spellEnd"/>
+      <w:proofErr w:type="gramEnd"/>
+      <w:r>
+        <w:t xml:space="preserve"> fruit to</w:t>
       </w:r>
       <w:r>
-        <w:t xml:space="preserve"> drought of march has pierced teh rood</w:t>
+        <w:t xml:space="preserve"> drought of march has pierced </w:t>
+      </w:r>
+      <w:proofErr w:type="spellStart"/>
+      <w:r>
+        <w:t>teh</w:t>
+      </w:r>
+      <w:proofErr w:type="spellEnd"/>
+      <w:r>
+        <w:t xml:space="preserve"> rood</w:t>
+      </w:r>
+      <w:r>
+        <w:t>-of-the-world</w:t>
       </w:r>
     </w:p>
     <w:p>
@@ -1738,7 +1918,7 @@
       <w:tblPr>
         <w:tblStyle w:val="TableGrid"/>
         <w:tblW w:w="0" w:type="auto"/>
-        <w:tblLook w:val="04A0"/>
+        <w:tblLook w:val="04A0" w:firstRow="1" w:lastRow="0" w:firstColumn="1" w:lastColumn="0" w:noHBand="0" w:noVBand="1"/>
       </w:tblPr>
       <w:tblGrid>
         <w:gridCol w:w="2319"/>
@@ -1800,28 +1980,39 @@
                 <w:bCs/>
               </w:rPr>
             </w:pPr>
+            <w:proofErr w:type="gramStart"/>
             <w:r>
               <w:rPr>
                 <w:b/>
                 <w:bCs/>
               </w:rPr>
-              <w:t>node id (in XML)</w:t>
-            </w:r>
-          </w:p>
-        </w:tc>
-      </w:tr>
-      <w:tr>
-        <w:tc>
-          <w:tcPr>
-            <w:tcW w:w="2319" w:type="dxa"/>
-          </w:tcPr>
-          <w:p>
-            <w:pPr>
-              <w:ind w:left="0"/>
-            </w:pPr>
+              <w:t>node</w:t>
+            </w:r>
+            <w:proofErr w:type="gramEnd"/>
+            <w:r>
+              <w:rPr>
+                <w:b/>
+                <w:bCs/>
+              </w:rPr>
+              <w:t xml:space="preserve"> id (in XML)</w:t>
+            </w:r>
+          </w:p>
+        </w:tc>
+      </w:tr>
+      <w:tr>
+        <w:tc>
+          <w:tcPr>
+            <w:tcW w:w="2319" w:type="dxa"/>
+          </w:tcPr>
+          <w:p>
+            <w:pPr>
+              <w:ind w:left="0"/>
+            </w:pPr>
+            <w:proofErr w:type="gramStart"/>
             <w:r>
               <w:t>when</w:t>
             </w:r>
+            <w:proofErr w:type="gramEnd"/>
           </w:p>
         </w:tc>
         <w:tc>
@@ -1845,24 +2036,28 @@
             <w:pPr>
               <w:ind w:left="0"/>
             </w:pPr>
+            <w:proofErr w:type="gramStart"/>
             <w:r>
               <w:t>n2</w:t>
             </w:r>
-          </w:p>
-        </w:tc>
-      </w:tr>
-      <w:tr>
-        <w:tc>
-          <w:tcPr>
-            <w:tcW w:w="2319" w:type="dxa"/>
-          </w:tcPr>
-          <w:p>
-            <w:pPr>
-              <w:ind w:left="0"/>
-            </w:pPr>
+            <w:proofErr w:type="gramEnd"/>
+          </w:p>
+        </w:tc>
+      </w:tr>
+      <w:tr>
+        <w:tc>
+          <w:tcPr>
+            <w:tcW w:w="2319" w:type="dxa"/>
+          </w:tcPr>
+          <w:p>
+            <w:pPr>
+              <w:ind w:left="0"/>
+            </w:pPr>
+            <w:proofErr w:type="gramStart"/>
             <w:r>
               <w:t>showers</w:t>
             </w:r>
+            <w:proofErr w:type="gramEnd"/>
           </w:p>
         </w:tc>
         <w:tc>
@@ -1886,27 +2081,31 @@
             <w:pPr>
               <w:ind w:left="0"/>
             </w:pPr>
+            <w:proofErr w:type="gramStart"/>
             <w:r>
               <w:t>n2</w:t>
             </w:r>
             <w:r>
               <w:t>1</w:t>
             </w:r>
-          </w:p>
-        </w:tc>
-      </w:tr>
-      <w:tr>
-        <w:tc>
-          <w:tcPr>
-            <w:tcW w:w="2319" w:type="dxa"/>
-          </w:tcPr>
-          <w:p>
-            <w:pPr>
-              <w:ind w:left="0"/>
-            </w:pPr>
+            <w:proofErr w:type="gramEnd"/>
+          </w:p>
+        </w:tc>
+      </w:tr>
+      <w:tr>
+        <w:tc>
+          <w:tcPr>
+            <w:tcW w:w="2319" w:type="dxa"/>
+          </w:tcPr>
+          <w:p>
+            <w:pPr>
+              <w:ind w:left="0"/>
+            </w:pPr>
+            <w:proofErr w:type="gramStart"/>
             <w:r>
               <w:t>sweet</w:t>
             </w:r>
+            <w:proofErr w:type="gramEnd"/>
           </w:p>
         </w:tc>
         <w:tc>
@@ -1930,24 +2129,28 @@
             <w:pPr>
               <w:ind w:left="0"/>
             </w:pPr>
+            <w:proofErr w:type="gramStart"/>
             <w:r>
               <w:t>n22</w:t>
             </w:r>
-          </w:p>
-        </w:tc>
-      </w:tr>
-      <w:tr>
-        <w:tc>
-          <w:tcPr>
-            <w:tcW w:w="2319" w:type="dxa"/>
-          </w:tcPr>
-          <w:p>
-            <w:pPr>
-              <w:ind w:left="0"/>
-            </w:pPr>
+            <w:proofErr w:type="gramEnd"/>
+          </w:p>
+        </w:tc>
+      </w:tr>
+      <w:tr>
+        <w:tc>
+          <w:tcPr>
+            <w:tcW w:w="2319" w:type="dxa"/>
+          </w:tcPr>
+          <w:p>
+            <w:pPr>
+              <w:ind w:left="0"/>
+            </w:pPr>
+            <w:proofErr w:type="gramStart"/>
             <w:r>
               <w:t>with</w:t>
             </w:r>
+            <w:proofErr w:type="gramEnd"/>
           </w:p>
         </w:tc>
         <w:tc>
@@ -1971,27 +2174,33 @@
             <w:pPr>
               <w:ind w:left="0"/>
             </w:pPr>
+            <w:proofErr w:type="gramStart"/>
             <w:r>
               <w:t>n2</w:t>
             </w:r>
             <w:r>
               <w:t>3</w:t>
             </w:r>
-          </w:p>
-        </w:tc>
-      </w:tr>
-      <w:tr>
-        <w:tc>
-          <w:tcPr>
-            <w:tcW w:w="2319" w:type="dxa"/>
-          </w:tcPr>
-          <w:p>
-            <w:pPr>
-              <w:ind w:left="0"/>
-            </w:pPr>
+            <w:proofErr w:type="gramEnd"/>
+          </w:p>
+        </w:tc>
+      </w:tr>
+      <w:tr>
+        <w:tc>
+          <w:tcPr>
+            <w:tcW w:w="2319" w:type="dxa"/>
+          </w:tcPr>
+          <w:p>
+            <w:pPr>
+              <w:ind w:left="0"/>
+            </w:pPr>
+            <w:proofErr w:type="spellStart"/>
+            <w:proofErr w:type="gramStart"/>
             <w:r>
               <w:t>april</w:t>
             </w:r>
+            <w:proofErr w:type="spellEnd"/>
+            <w:proofErr w:type="gramEnd"/>
           </w:p>
         </w:tc>
         <w:tc>
@@ -2015,27 +2224,31 @@
             <w:pPr>
               <w:ind w:left="0"/>
             </w:pPr>
+            <w:proofErr w:type="gramStart"/>
             <w:r>
               <w:t>n2</w:t>
             </w:r>
             <w:r>
               <w:t>4</w:t>
             </w:r>
-          </w:p>
-        </w:tc>
-      </w:tr>
-      <w:tr>
-        <w:tc>
-          <w:tcPr>
-            <w:tcW w:w="2319" w:type="dxa"/>
-          </w:tcPr>
-          <w:p>
-            <w:pPr>
-              <w:ind w:left="0"/>
-            </w:pPr>
+            <w:proofErr w:type="gramEnd"/>
+          </w:p>
+        </w:tc>
+      </w:tr>
+      <w:tr>
+        <w:tc>
+          <w:tcPr>
+            <w:tcW w:w="2319" w:type="dxa"/>
+          </w:tcPr>
+          <w:p>
+            <w:pPr>
+              <w:ind w:left="0"/>
+            </w:pPr>
+            <w:proofErr w:type="gramStart"/>
             <w:r>
               <w:t>fruit</w:t>
             </w:r>
+            <w:proofErr w:type="gramEnd"/>
           </w:p>
         </w:tc>
         <w:tc>
@@ -2059,27 +2272,31 @@
             <w:pPr>
               <w:ind w:left="0"/>
             </w:pPr>
+            <w:proofErr w:type="gramStart"/>
             <w:r>
               <w:t>n4</w:t>
             </w:r>
-          </w:p>
-        </w:tc>
-      </w:tr>
-      <w:tr>
-        <w:tc>
-          <w:tcPr>
-            <w:tcW w:w="2319" w:type="dxa"/>
-          </w:tcPr>
-          <w:p>
-            <w:pPr>
-              <w:ind w:left="0"/>
-            </w:pPr>
+            <w:proofErr w:type="gramEnd"/>
+          </w:p>
+        </w:tc>
+      </w:tr>
+      <w:tr>
+        <w:tc>
+          <w:tcPr>
+            <w:tcW w:w="2319" w:type="dxa"/>
+          </w:tcPr>
+          <w:p>
+            <w:pPr>
+              <w:ind w:left="0"/>
+            </w:pPr>
+            <w:proofErr w:type="gramStart"/>
             <w:r>
               <w:t>t</w:t>
             </w:r>
             <w:r>
               <w:t>o</w:t>
             </w:r>
+            <w:proofErr w:type="gramEnd"/>
           </w:p>
         </w:tc>
         <w:tc>
@@ -2103,27 +2320,31 @@
             <w:pPr>
               <w:ind w:left="0"/>
             </w:pPr>
+            <w:proofErr w:type="gramStart"/>
             <w:r>
               <w:t>n</w:t>
             </w:r>
             <w:r>
               <w:t>6</w:t>
             </w:r>
-          </w:p>
-        </w:tc>
-      </w:tr>
-      <w:tr>
-        <w:tc>
-          <w:tcPr>
-            <w:tcW w:w="2319" w:type="dxa"/>
-          </w:tcPr>
-          <w:p>
-            <w:pPr>
-              <w:ind w:left="0"/>
-            </w:pPr>
+            <w:proofErr w:type="gramEnd"/>
+          </w:p>
+        </w:tc>
+      </w:tr>
+      <w:tr>
+        <w:tc>
+          <w:tcPr>
+            <w:tcW w:w="2319" w:type="dxa"/>
+          </w:tcPr>
+          <w:p>
+            <w:pPr>
+              <w:ind w:left="0"/>
+            </w:pPr>
+            <w:proofErr w:type="gramStart"/>
             <w:r>
               <w:t>drought</w:t>
             </w:r>
+            <w:proofErr w:type="gramEnd"/>
           </w:p>
         </w:tc>
         <w:tc>
@@ -2150,24 +2371,28 @@
             <w:pPr>
               <w:ind w:left="0"/>
             </w:pPr>
+            <w:proofErr w:type="gramStart"/>
             <w:r>
               <w:t>n8</w:t>
             </w:r>
-          </w:p>
-        </w:tc>
-      </w:tr>
-      <w:tr>
-        <w:tc>
-          <w:tcPr>
-            <w:tcW w:w="2319" w:type="dxa"/>
-          </w:tcPr>
-          <w:p>
-            <w:pPr>
-              <w:ind w:left="0"/>
-            </w:pPr>
+            <w:proofErr w:type="gramEnd"/>
+          </w:p>
+        </w:tc>
+      </w:tr>
+      <w:tr>
+        <w:tc>
+          <w:tcPr>
+            <w:tcW w:w="2319" w:type="dxa"/>
+          </w:tcPr>
+          <w:p>
+            <w:pPr>
+              <w:ind w:left="0"/>
+            </w:pPr>
+            <w:proofErr w:type="gramStart"/>
             <w:r>
               <w:t>of</w:t>
             </w:r>
+            <w:proofErr w:type="gramEnd"/>
           </w:p>
         </w:tc>
         <w:tc>
@@ -2194,27 +2419,31 @@
             <w:pPr>
               <w:ind w:left="0"/>
             </w:pPr>
+            <w:proofErr w:type="gramStart"/>
             <w:r>
               <w:t>n</w:t>
             </w:r>
             <w:r>
               <w:t>9</w:t>
             </w:r>
-          </w:p>
-        </w:tc>
-      </w:tr>
-      <w:tr>
-        <w:tc>
-          <w:tcPr>
-            <w:tcW w:w="2319" w:type="dxa"/>
-          </w:tcPr>
-          <w:p>
-            <w:pPr>
-              <w:ind w:left="0"/>
-            </w:pPr>
+            <w:proofErr w:type="gramEnd"/>
+          </w:p>
+        </w:tc>
+      </w:tr>
+      <w:tr>
+        <w:tc>
+          <w:tcPr>
+            <w:tcW w:w="2319" w:type="dxa"/>
+          </w:tcPr>
+          <w:p>
+            <w:pPr>
+              <w:ind w:left="0"/>
+            </w:pPr>
+            <w:proofErr w:type="gramStart"/>
             <w:r>
               <w:t>march</w:t>
             </w:r>
+            <w:proofErr w:type="gramEnd"/>
           </w:p>
         </w:tc>
         <w:tc>
@@ -2241,27 +2470,31 @@
             <w:pPr>
               <w:ind w:left="0"/>
             </w:pPr>
+            <w:proofErr w:type="gramStart"/>
             <w:r>
               <w:t>n</w:t>
             </w:r>
             <w:r>
               <w:t>10</w:t>
             </w:r>
-          </w:p>
-        </w:tc>
-      </w:tr>
-      <w:tr>
-        <w:tc>
-          <w:tcPr>
-            <w:tcW w:w="2319" w:type="dxa"/>
-          </w:tcPr>
-          <w:p>
-            <w:pPr>
-              <w:ind w:left="0"/>
-            </w:pPr>
+            <w:proofErr w:type="gramEnd"/>
+          </w:p>
+        </w:tc>
+      </w:tr>
+      <w:tr>
+        <w:tc>
+          <w:tcPr>
+            <w:tcW w:w="2319" w:type="dxa"/>
+          </w:tcPr>
+          <w:p>
+            <w:pPr>
+              <w:ind w:left="0"/>
+            </w:pPr>
+            <w:proofErr w:type="gramStart"/>
             <w:r>
               <w:t>has</w:t>
             </w:r>
+            <w:proofErr w:type="gramEnd"/>
           </w:p>
         </w:tc>
         <w:tc>
@@ -2288,27 +2521,31 @@
             <w:pPr>
               <w:ind w:left="0"/>
             </w:pPr>
+            <w:proofErr w:type="gramStart"/>
             <w:r>
               <w:t>n1</w:t>
             </w:r>
             <w:r>
               <w:t>2</w:t>
             </w:r>
-          </w:p>
-        </w:tc>
-      </w:tr>
-      <w:tr>
-        <w:tc>
-          <w:tcPr>
-            <w:tcW w:w="2319" w:type="dxa"/>
-          </w:tcPr>
-          <w:p>
-            <w:pPr>
-              <w:ind w:left="0"/>
-            </w:pPr>
+            <w:proofErr w:type="gramEnd"/>
+          </w:p>
+        </w:tc>
+      </w:tr>
+      <w:tr>
+        <w:tc>
+          <w:tcPr>
+            <w:tcW w:w="2319" w:type="dxa"/>
+          </w:tcPr>
+          <w:p>
+            <w:pPr>
+              <w:ind w:left="0"/>
+            </w:pPr>
+            <w:proofErr w:type="gramStart"/>
             <w:r>
               <w:t>pierced</w:t>
             </w:r>
+            <w:proofErr w:type="gramEnd"/>
           </w:p>
         </w:tc>
         <w:tc>
@@ -2335,27 +2572,33 @@
             <w:pPr>
               <w:ind w:left="0"/>
             </w:pPr>
+            <w:proofErr w:type="gramStart"/>
             <w:r>
               <w:t>n1</w:t>
             </w:r>
             <w:r>
               <w:t>4</w:t>
             </w:r>
-          </w:p>
-        </w:tc>
-      </w:tr>
-      <w:tr>
-        <w:tc>
-          <w:tcPr>
-            <w:tcW w:w="2319" w:type="dxa"/>
-          </w:tcPr>
-          <w:p>
-            <w:pPr>
-              <w:ind w:left="0"/>
-            </w:pPr>
+            <w:proofErr w:type="gramEnd"/>
+          </w:p>
+        </w:tc>
+      </w:tr>
+      <w:tr>
+        <w:tc>
+          <w:tcPr>
+            <w:tcW w:w="2319" w:type="dxa"/>
+          </w:tcPr>
+          <w:p>
+            <w:pPr>
+              <w:ind w:left="0"/>
+            </w:pPr>
+            <w:proofErr w:type="spellStart"/>
+            <w:proofErr w:type="gramStart"/>
             <w:r>
               <w:t>teh</w:t>
             </w:r>
+            <w:proofErr w:type="spellEnd"/>
+            <w:proofErr w:type="gramEnd"/>
           </w:p>
         </w:tc>
         <w:tc>
@@ -2382,26 +2625,36 @@
             <w:pPr>
               <w:ind w:left="0"/>
             </w:pPr>
+            <w:proofErr w:type="gramStart"/>
             <w:r>
               <w:t>n1</w:t>
             </w:r>
             <w:r>
               <w:t>7</w:t>
             </w:r>
-          </w:p>
-        </w:tc>
-      </w:tr>
-      <w:tr>
-        <w:tc>
-          <w:tcPr>
-            <w:tcW w:w="2319" w:type="dxa"/>
-          </w:tcPr>
-          <w:p>
-            <w:pPr>
-              <w:ind w:left="0"/>
-            </w:pPr>
-            <w:r>
-              <w:t>root</w:t>
+            <w:proofErr w:type="gramEnd"/>
+          </w:p>
+        </w:tc>
+      </w:tr>
+      <w:tr>
+        <w:tc>
+          <w:tcPr>
+            <w:tcW w:w="2319" w:type="dxa"/>
+          </w:tcPr>
+          <w:p>
+            <w:pPr>
+              <w:ind w:left="0"/>
+            </w:pPr>
+            <w:proofErr w:type="gramStart"/>
+            <w:r>
+              <w:t>roo</w:t>
+            </w:r>
+            <w:r>
+              <w:t>d</w:t>
+            </w:r>
+            <w:proofErr w:type="gramEnd"/>
+            <w:r>
+              <w:t>-of-the-world</w:t>
             </w:r>
           </w:p>
         </w:tc>
@@ -2429,9 +2682,11 @@
             <w:pPr>
               <w:ind w:left="0"/>
             </w:pPr>
+            <w:proofErr w:type="gramStart"/>
             <w:r>
               <w:t>n25</w:t>
             </w:r>
+            <w:proofErr w:type="gramEnd"/>
           </w:p>
         </w:tc>
       </w:tr>
@@ -2451,7 +2706,7 @@
         <w:tblStyle w:val="TableGrid"/>
         <w:tblW w:w="0" w:type="auto"/>
         <w:tblInd w:w="357" w:type="dxa"/>
-        <w:tblLook w:val="04A0"/>
+        <w:tblLook w:val="04A0" w:firstRow="1" w:lastRow="0" w:firstColumn="1" w:lastColumn="0" w:noHBand="0" w:noVBand="1"/>
       </w:tblPr>
       <w:tblGrid>
         <w:gridCol w:w="3073"/>
@@ -2464,8 +2719,13 @@
             <w:tcW w:w="3073" w:type="dxa"/>
           </w:tcPr>
           <w:p>
-            <w:r>
-              <w:t>node id (in XML)</w:t>
+            <w:proofErr w:type="gramStart"/>
+            <w:r>
+              <w:t>node</w:t>
+            </w:r>
+            <w:proofErr w:type="gramEnd"/>
+            <w:r>
+              <w:t xml:space="preserve"> id (in XML)</w:t>
             </w:r>
           </w:p>
         </w:tc>
@@ -2496,9 +2756,11 @@
             <w:tcW w:w="3073" w:type="dxa"/>
           </w:tcPr>
           <w:p>
+            <w:proofErr w:type="gramStart"/>
             <w:r>
               <w:t>n1</w:t>
             </w:r>
+            <w:proofErr w:type="gramEnd"/>
           </w:p>
         </w:tc>
         <w:tc>
@@ -2528,19 +2790,23 @@
             <w:tcW w:w="3073" w:type="dxa"/>
           </w:tcPr>
           <w:p>
+            <w:proofErr w:type="gramStart"/>
             <w:r>
               <w:t>n2</w:t>
             </w:r>
-          </w:p>
-        </w:tc>
-        <w:tc>
-          <w:tcPr>
-            <w:tcW w:w="3073" w:type="dxa"/>
-          </w:tcPr>
-          <w:p>
+            <w:proofErr w:type="gramEnd"/>
+          </w:p>
+        </w:tc>
+        <w:tc>
+          <w:tcPr>
+            <w:tcW w:w="3073" w:type="dxa"/>
+          </w:tcPr>
+          <w:p>
+            <w:proofErr w:type="gramStart"/>
             <w:r>
               <w:t>when</w:t>
             </w:r>
+            <w:proofErr w:type="gramEnd"/>
           </w:p>
         </w:tc>
         <w:tc>
@@ -2560,19 +2826,25 @@
             <w:tcW w:w="3073" w:type="dxa"/>
           </w:tcPr>
           <w:p>
+            <w:proofErr w:type="gramStart"/>
             <w:r>
               <w:t>n13</w:t>
             </w:r>
-          </w:p>
-        </w:tc>
-        <w:tc>
-          <w:tcPr>
-            <w:tcW w:w="3073" w:type="dxa"/>
-          </w:tcPr>
-          <w:p>
+            <w:proofErr w:type="gramEnd"/>
+          </w:p>
+        </w:tc>
+        <w:tc>
+          <w:tcPr>
+            <w:tcW w:w="3073" w:type="dxa"/>
+          </w:tcPr>
+          <w:p>
+            <w:proofErr w:type="spellStart"/>
+            <w:proofErr w:type="gramStart"/>
             <w:r>
               <w:t>april</w:t>
             </w:r>
+            <w:proofErr w:type="spellEnd"/>
+            <w:proofErr w:type="gramEnd"/>
           </w:p>
         </w:tc>
         <w:tc>
@@ -2592,19 +2864,25 @@
             <w:tcW w:w="3073" w:type="dxa"/>
           </w:tcPr>
           <w:p>
+            <w:proofErr w:type="gramStart"/>
             <w:r>
               <w:t>n24</w:t>
             </w:r>
-          </w:p>
-        </w:tc>
-        <w:tc>
-          <w:tcPr>
-            <w:tcW w:w="3073" w:type="dxa"/>
-          </w:tcPr>
-          <w:p>
+            <w:proofErr w:type="gramEnd"/>
+          </w:p>
+        </w:tc>
+        <w:tc>
+          <w:tcPr>
+            <w:tcW w:w="3073" w:type="dxa"/>
+          </w:tcPr>
+          <w:p>
+            <w:proofErr w:type="spellStart"/>
+            <w:proofErr w:type="gramStart"/>
             <w:r>
               <w:t>april</w:t>
             </w:r>
+            <w:proofErr w:type="spellEnd"/>
+            <w:proofErr w:type="gramEnd"/>
           </w:p>
         </w:tc>
         <w:tc>
@@ -2624,19 +2902,23 @@
             <w:tcW w:w="3073" w:type="dxa"/>
           </w:tcPr>
           <w:p>
+            <w:proofErr w:type="gramStart"/>
             <w:r>
               <w:t>n19</w:t>
             </w:r>
-          </w:p>
-        </w:tc>
-        <w:tc>
-          <w:tcPr>
-            <w:tcW w:w="3073" w:type="dxa"/>
-          </w:tcPr>
-          <w:p>
+            <w:proofErr w:type="gramEnd"/>
+          </w:p>
+        </w:tc>
+        <w:tc>
+          <w:tcPr>
+            <w:tcW w:w="3073" w:type="dxa"/>
+          </w:tcPr>
+          <w:p>
+            <w:proofErr w:type="gramStart"/>
             <w:r>
               <w:t>with</w:t>
             </w:r>
+            <w:proofErr w:type="gramEnd"/>
           </w:p>
         </w:tc>
         <w:tc>
@@ -2656,19 +2938,23 @@
             <w:tcW w:w="3073" w:type="dxa"/>
           </w:tcPr>
           <w:p>
+            <w:proofErr w:type="gramStart"/>
             <w:r>
               <w:t>n20</w:t>
             </w:r>
-          </w:p>
-        </w:tc>
-        <w:tc>
-          <w:tcPr>
-            <w:tcW w:w="3073" w:type="dxa"/>
-          </w:tcPr>
-          <w:p>
+            <w:proofErr w:type="gramEnd"/>
+          </w:p>
+        </w:tc>
+        <w:tc>
+          <w:tcPr>
+            <w:tcW w:w="3073" w:type="dxa"/>
+          </w:tcPr>
+          <w:p>
+            <w:proofErr w:type="gramStart"/>
             <w:r>
               <w:t>his</w:t>
             </w:r>
+            <w:proofErr w:type="gramEnd"/>
           </w:p>
         </w:tc>
         <w:tc>
@@ -2688,19 +2974,23 @@
             <w:tcW w:w="3073" w:type="dxa"/>
           </w:tcPr>
           <w:p>
+            <w:proofErr w:type="gramStart"/>
             <w:r>
               <w:t>n26</w:t>
             </w:r>
-          </w:p>
-        </w:tc>
-        <w:tc>
-          <w:tcPr>
-            <w:tcW w:w="3073" w:type="dxa"/>
-          </w:tcPr>
-          <w:p>
+            <w:proofErr w:type="gramEnd"/>
+          </w:p>
+        </w:tc>
+        <w:tc>
+          <w:tcPr>
+            <w:tcW w:w="3073" w:type="dxa"/>
+          </w:tcPr>
+          <w:p>
+            <w:proofErr w:type="gramStart"/>
             <w:r>
               <w:t>his</w:t>
             </w:r>
+            <w:proofErr w:type="gramEnd"/>
           </w:p>
         </w:tc>
         <w:tc>
@@ -2720,19 +3010,23 @@
             <w:tcW w:w="3073" w:type="dxa"/>
           </w:tcPr>
           <w:p>
+            <w:proofErr w:type="gramStart"/>
             <w:r>
               <w:t>n21</w:t>
             </w:r>
-          </w:p>
-        </w:tc>
-        <w:tc>
-          <w:tcPr>
-            <w:tcW w:w="3073" w:type="dxa"/>
-          </w:tcPr>
-          <w:p>
+            <w:proofErr w:type="gramEnd"/>
+          </w:p>
+        </w:tc>
+        <w:tc>
+          <w:tcPr>
+            <w:tcW w:w="3073" w:type="dxa"/>
+          </w:tcPr>
+          <w:p>
+            <w:proofErr w:type="gramStart"/>
             <w:r>
               <w:t>showers</w:t>
             </w:r>
+            <w:proofErr w:type="gramEnd"/>
           </w:p>
         </w:tc>
         <w:tc>
@@ -2752,19 +3046,23 @@
             <w:tcW w:w="3073" w:type="dxa"/>
           </w:tcPr>
           <w:p>
+            <w:proofErr w:type="gramStart"/>
             <w:r>
               <w:t>n22</w:t>
             </w:r>
-          </w:p>
-        </w:tc>
-        <w:tc>
-          <w:tcPr>
-            <w:tcW w:w="3073" w:type="dxa"/>
-          </w:tcPr>
-          <w:p>
+            <w:proofErr w:type="gramEnd"/>
+          </w:p>
+        </w:tc>
+        <w:tc>
+          <w:tcPr>
+            <w:tcW w:w="3073" w:type="dxa"/>
+          </w:tcPr>
+          <w:p>
+            <w:proofErr w:type="gramStart"/>
             <w:r>
               <w:t>sweet</w:t>
             </w:r>
+            <w:proofErr w:type="gramEnd"/>
           </w:p>
         </w:tc>
         <w:tc>
@@ -2784,19 +3082,23 @@
             <w:tcW w:w="3073" w:type="dxa"/>
           </w:tcPr>
           <w:p>
+            <w:proofErr w:type="gramStart"/>
             <w:r>
               <w:t>n23</w:t>
             </w:r>
-          </w:p>
-        </w:tc>
-        <w:tc>
-          <w:tcPr>
-            <w:tcW w:w="3073" w:type="dxa"/>
-          </w:tcPr>
-          <w:p>
+            <w:proofErr w:type="gramEnd"/>
+          </w:p>
+        </w:tc>
+        <w:tc>
+          <w:tcPr>
+            <w:tcW w:w="3073" w:type="dxa"/>
+          </w:tcPr>
+          <w:p>
+            <w:proofErr w:type="gramStart"/>
             <w:r>
               <w:t>with</w:t>
             </w:r>
+            <w:proofErr w:type="gramEnd"/>
           </w:p>
         </w:tc>
         <w:tc>
@@ -2816,19 +3118,23 @@
             <w:tcW w:w="3073" w:type="dxa"/>
           </w:tcPr>
           <w:p>
+            <w:proofErr w:type="gramStart"/>
             <w:r>
               <w:t>n28</w:t>
             </w:r>
-          </w:p>
-        </w:tc>
-        <w:tc>
-          <w:tcPr>
-            <w:tcW w:w="3073" w:type="dxa"/>
-          </w:tcPr>
-          <w:p>
+            <w:proofErr w:type="gramEnd"/>
+          </w:p>
+        </w:tc>
+        <w:tc>
+          <w:tcPr>
+            <w:tcW w:w="3073" w:type="dxa"/>
+          </w:tcPr>
+          <w:p>
+            <w:proofErr w:type="gramStart"/>
             <w:r>
               <w:t>fruit</w:t>
             </w:r>
+            <w:proofErr w:type="gramEnd"/>
           </w:p>
         </w:tc>
         <w:tc>
@@ -2848,19 +3154,23 @@
             <w:tcW w:w="3073" w:type="dxa"/>
           </w:tcPr>
           <w:p>
+            <w:proofErr w:type="gramStart"/>
             <w:r>
               <w:t>n4</w:t>
             </w:r>
-          </w:p>
-        </w:tc>
-        <w:tc>
-          <w:tcPr>
-            <w:tcW w:w="3073" w:type="dxa"/>
-          </w:tcPr>
-          <w:p>
+            <w:proofErr w:type="gramEnd"/>
+          </w:p>
+        </w:tc>
+        <w:tc>
+          <w:tcPr>
+            <w:tcW w:w="3073" w:type="dxa"/>
+          </w:tcPr>
+          <w:p>
+            <w:proofErr w:type="gramStart"/>
             <w:r>
               <w:t>fruit</w:t>
             </w:r>
+            <w:proofErr w:type="gramEnd"/>
           </w:p>
         </w:tc>
         <w:tc>
@@ -2880,19 +3190,23 @@
             <w:tcW w:w="3073" w:type="dxa"/>
           </w:tcPr>
           <w:p>
+            <w:proofErr w:type="gramStart"/>
             <w:r>
               <w:t>n5</w:t>
             </w:r>
-          </w:p>
-        </w:tc>
-        <w:tc>
-          <w:tcPr>
-            <w:tcW w:w="3073" w:type="dxa"/>
-          </w:tcPr>
-          <w:p>
+            <w:proofErr w:type="gramEnd"/>
+          </w:p>
+        </w:tc>
+        <w:tc>
+          <w:tcPr>
+            <w:tcW w:w="3073" w:type="dxa"/>
+          </w:tcPr>
+          <w:p>
+            <w:proofErr w:type="gramStart"/>
             <w:r>
               <w:t>the</w:t>
             </w:r>
+            <w:proofErr w:type="gramEnd"/>
           </w:p>
         </w:tc>
         <w:tc>
@@ -2912,22 +3226,26 @@
             <w:tcW w:w="3073" w:type="dxa"/>
           </w:tcPr>
           <w:p>
+            <w:proofErr w:type="gramStart"/>
             <w:r>
               <w:t>n6</w:t>
             </w:r>
-          </w:p>
-        </w:tc>
-        <w:tc>
-          <w:tcPr>
-            <w:tcW w:w="3073" w:type="dxa"/>
-          </w:tcPr>
-          <w:p>
+            <w:proofErr w:type="gramEnd"/>
+          </w:p>
+        </w:tc>
+        <w:tc>
+          <w:tcPr>
+            <w:tcW w:w="3073" w:type="dxa"/>
+          </w:tcPr>
+          <w:p>
+            <w:proofErr w:type="gramStart"/>
             <w:r>
               <w:t>t</w:t>
             </w:r>
             <w:r>
               <w:t>o</w:t>
             </w:r>
+            <w:proofErr w:type="gramEnd"/>
           </w:p>
         </w:tc>
         <w:tc>
@@ -2947,19 +3265,23 @@
             <w:tcW w:w="3073" w:type="dxa"/>
           </w:tcPr>
           <w:p>
+            <w:proofErr w:type="gramStart"/>
             <w:r>
               <w:t>n7</w:t>
             </w:r>
-          </w:p>
-        </w:tc>
-        <w:tc>
-          <w:tcPr>
-            <w:tcW w:w="3073" w:type="dxa"/>
-          </w:tcPr>
-          <w:p>
+            <w:proofErr w:type="gramEnd"/>
+          </w:p>
+        </w:tc>
+        <w:tc>
+          <w:tcPr>
+            <w:tcW w:w="3073" w:type="dxa"/>
+          </w:tcPr>
+          <w:p>
+            <w:proofErr w:type="gramStart"/>
             <w:r>
               <w:t>march</w:t>
             </w:r>
+            <w:proofErr w:type="gramEnd"/>
           </w:p>
         </w:tc>
         <w:tc>
@@ -2979,19 +3301,23 @@
             <w:tcW w:w="3073" w:type="dxa"/>
           </w:tcPr>
           <w:p>
+            <w:proofErr w:type="gramStart"/>
             <w:r>
               <w:t>n8</w:t>
             </w:r>
-          </w:p>
-        </w:tc>
-        <w:tc>
-          <w:tcPr>
-            <w:tcW w:w="3073" w:type="dxa"/>
-          </w:tcPr>
-          <w:p>
+            <w:proofErr w:type="gramEnd"/>
+          </w:p>
+        </w:tc>
+        <w:tc>
+          <w:tcPr>
+            <w:tcW w:w="3073" w:type="dxa"/>
+          </w:tcPr>
+          <w:p>
+            <w:proofErr w:type="gramStart"/>
             <w:r>
               <w:t>drought</w:t>
             </w:r>
+            <w:proofErr w:type="gramEnd"/>
           </w:p>
         </w:tc>
         <w:tc>
@@ -3011,19 +3337,23 @@
             <w:tcW w:w="3073" w:type="dxa"/>
           </w:tcPr>
           <w:p>
+            <w:proofErr w:type="gramStart"/>
             <w:r>
               <w:t>n9</w:t>
             </w:r>
-          </w:p>
-        </w:tc>
-        <w:tc>
-          <w:tcPr>
-            <w:tcW w:w="3073" w:type="dxa"/>
-          </w:tcPr>
-          <w:p>
+            <w:proofErr w:type="gramEnd"/>
+          </w:p>
+        </w:tc>
+        <w:tc>
+          <w:tcPr>
+            <w:tcW w:w="3073" w:type="dxa"/>
+          </w:tcPr>
+          <w:p>
+            <w:proofErr w:type="gramStart"/>
             <w:r>
               <w:t>of</w:t>
             </w:r>
+            <w:proofErr w:type="gramEnd"/>
           </w:p>
         </w:tc>
         <w:tc>
@@ -3043,19 +3373,23 @@
             <w:tcW w:w="3073" w:type="dxa"/>
           </w:tcPr>
           <w:p>
+            <w:proofErr w:type="gramStart"/>
             <w:r>
               <w:t>n10</w:t>
             </w:r>
-          </w:p>
-        </w:tc>
-        <w:tc>
-          <w:tcPr>
-            <w:tcW w:w="3073" w:type="dxa"/>
-          </w:tcPr>
-          <w:p>
+            <w:proofErr w:type="gramEnd"/>
+          </w:p>
+        </w:tc>
+        <w:tc>
+          <w:tcPr>
+            <w:tcW w:w="3073" w:type="dxa"/>
+          </w:tcPr>
+          <w:p>
+            <w:proofErr w:type="gramStart"/>
             <w:r>
               <w:t>march</w:t>
             </w:r>
+            <w:proofErr w:type="gramEnd"/>
           </w:p>
         </w:tc>
         <w:tc>
@@ -3075,19 +3409,23 @@
             <w:tcW w:w="3073" w:type="dxa"/>
           </w:tcPr>
           <w:p>
+            <w:proofErr w:type="gramStart"/>
             <w:r>
               <w:t>n11</w:t>
             </w:r>
-          </w:p>
-        </w:tc>
-        <w:tc>
-          <w:tcPr>
-            <w:tcW w:w="3073" w:type="dxa"/>
-          </w:tcPr>
-          <w:p>
+            <w:proofErr w:type="gramEnd"/>
+          </w:p>
+        </w:tc>
+        <w:tc>
+          <w:tcPr>
+            <w:tcW w:w="3073" w:type="dxa"/>
+          </w:tcPr>
+          <w:p>
+            <w:proofErr w:type="gramStart"/>
             <w:r>
               <w:t>drought</w:t>
             </w:r>
+            <w:proofErr w:type="gramEnd"/>
           </w:p>
         </w:tc>
         <w:tc>
@@ -3107,19 +3445,23 @@
             <w:tcW w:w="3073" w:type="dxa"/>
           </w:tcPr>
           <w:p>
+            <w:proofErr w:type="gramStart"/>
             <w:r>
               <w:t>n12</w:t>
             </w:r>
-          </w:p>
-        </w:tc>
-        <w:tc>
-          <w:tcPr>
-            <w:tcW w:w="3073" w:type="dxa"/>
-          </w:tcPr>
-          <w:p>
+            <w:proofErr w:type="gramEnd"/>
+          </w:p>
+        </w:tc>
+        <w:tc>
+          <w:tcPr>
+            <w:tcW w:w="3073" w:type="dxa"/>
+          </w:tcPr>
+          <w:p>
+            <w:proofErr w:type="gramStart"/>
             <w:r>
               <w:t>has</w:t>
             </w:r>
+            <w:proofErr w:type="gramEnd"/>
           </w:p>
         </w:tc>
         <w:tc>
@@ -3139,19 +3481,23 @@
             <w:tcW w:w="3073" w:type="dxa"/>
           </w:tcPr>
           <w:p>
+            <w:proofErr w:type="gramStart"/>
             <w:r>
               <w:t>n14</w:t>
             </w:r>
-          </w:p>
-        </w:tc>
-        <w:tc>
-          <w:tcPr>
-            <w:tcW w:w="3073" w:type="dxa"/>
-          </w:tcPr>
-          <w:p>
+            <w:proofErr w:type="gramEnd"/>
+          </w:p>
+        </w:tc>
+        <w:tc>
+          <w:tcPr>
+            <w:tcW w:w="3073" w:type="dxa"/>
+          </w:tcPr>
+          <w:p>
+            <w:proofErr w:type="gramStart"/>
             <w:r>
               <w:t>pierced</w:t>
             </w:r>
+            <w:proofErr w:type="gramEnd"/>
           </w:p>
         </w:tc>
         <w:tc>
@@ -3171,19 +3517,23 @@
             <w:tcW w:w="3073" w:type="dxa"/>
           </w:tcPr>
           <w:p>
+            <w:proofErr w:type="gramStart"/>
             <w:r>
               <w:t>n15</w:t>
             </w:r>
-          </w:p>
-        </w:tc>
-        <w:tc>
-          <w:tcPr>
-            <w:tcW w:w="3073" w:type="dxa"/>
-          </w:tcPr>
-          <w:p>
+            <w:proofErr w:type="gramEnd"/>
+          </w:p>
+        </w:tc>
+        <w:tc>
+          <w:tcPr>
+            <w:tcW w:w="3073" w:type="dxa"/>
+          </w:tcPr>
+          <w:p>
+            <w:proofErr w:type="gramStart"/>
             <w:r>
               <w:t>unto</w:t>
             </w:r>
+            <w:proofErr w:type="gramEnd"/>
             <w:r>
               <w:t xml:space="preserve"> me</w:t>
             </w:r>
@@ -3206,19 +3556,23 @@
             <w:tcW w:w="3073" w:type="dxa"/>
           </w:tcPr>
           <w:p>
+            <w:proofErr w:type="gramStart"/>
             <w:r>
               <w:t>n16</w:t>
             </w:r>
-          </w:p>
-        </w:tc>
-        <w:tc>
-          <w:tcPr>
-            <w:tcW w:w="3073" w:type="dxa"/>
-          </w:tcPr>
-          <w:p>
+            <w:proofErr w:type="gramEnd"/>
+          </w:p>
+        </w:tc>
+        <w:tc>
+          <w:tcPr>
+            <w:tcW w:w="3073" w:type="dxa"/>
+          </w:tcPr>
+          <w:p>
+            <w:proofErr w:type="gramStart"/>
             <w:r>
               <w:t>to</w:t>
             </w:r>
+            <w:proofErr w:type="gramEnd"/>
           </w:p>
         </w:tc>
         <w:tc>
@@ -3238,19 +3592,25 @@
             <w:tcW w:w="3073" w:type="dxa"/>
           </w:tcPr>
           <w:p>
+            <w:proofErr w:type="gramStart"/>
             <w:r>
               <w:t>n17</w:t>
             </w:r>
-          </w:p>
-        </w:tc>
-        <w:tc>
-          <w:tcPr>
-            <w:tcW w:w="3073" w:type="dxa"/>
-          </w:tcPr>
-          <w:p>
+            <w:proofErr w:type="gramEnd"/>
+          </w:p>
+        </w:tc>
+        <w:tc>
+          <w:tcPr>
+            <w:tcW w:w="3073" w:type="dxa"/>
+          </w:tcPr>
+          <w:p>
+            <w:proofErr w:type="spellStart"/>
+            <w:proofErr w:type="gramStart"/>
             <w:r>
               <w:t>teh</w:t>
             </w:r>
+            <w:proofErr w:type="spellEnd"/>
+            <w:proofErr w:type="gramEnd"/>
           </w:p>
         </w:tc>
         <w:tc>
@@ -3270,18 +3630,25 @@
             <w:tcW w:w="3073" w:type="dxa"/>
           </w:tcPr>
           <w:p>
+            <w:proofErr w:type="gramStart"/>
             <w:r>
               <w:t>n27</w:t>
             </w:r>
-          </w:p>
-        </w:tc>
-        <w:tc>
-          <w:tcPr>
-            <w:tcW w:w="3073" w:type="dxa"/>
-          </w:tcPr>
-          <w:p>
-            <w:r>
-              <w:t>the root</w:t>
+            <w:proofErr w:type="gramEnd"/>
+          </w:p>
+        </w:tc>
+        <w:tc>
+          <w:tcPr>
+            <w:tcW w:w="3073" w:type="dxa"/>
+          </w:tcPr>
+          <w:p>
+            <w:proofErr w:type="gramStart"/>
+            <w:r>
+              <w:t>the</w:t>
+            </w:r>
+            <w:proofErr w:type="gramEnd"/>
+            <w:r>
+              <w:t xml:space="preserve"> root</w:t>
             </w:r>
           </w:p>
         </w:tc>
@@ -3302,19 +3669,23 @@
             <w:tcW w:w="3073" w:type="dxa"/>
           </w:tcPr>
           <w:p>
+            <w:proofErr w:type="gramStart"/>
             <w:r>
               <w:t>n18</w:t>
             </w:r>
-          </w:p>
-        </w:tc>
-        <w:tc>
-          <w:tcPr>
-            <w:tcW w:w="3073" w:type="dxa"/>
-          </w:tcPr>
-          <w:p>
+            <w:proofErr w:type="gramEnd"/>
+          </w:p>
+        </w:tc>
+        <w:tc>
+          <w:tcPr>
+            <w:tcW w:w="3073" w:type="dxa"/>
+          </w:tcPr>
+          <w:p>
+            <w:proofErr w:type="gramStart"/>
             <w:r>
               <w:t>the</w:t>
             </w:r>
+            <w:proofErr w:type="gramEnd"/>
           </w:p>
         </w:tc>
         <w:tc>
@@ -3334,19 +3705,26 @@
             <w:tcW w:w="3073" w:type="dxa"/>
           </w:tcPr>
           <w:p>
+            <w:proofErr w:type="gramStart"/>
             <w:r>
               <w:t>n25</w:t>
             </w:r>
-          </w:p>
-        </w:tc>
-        <w:tc>
-          <w:tcPr>
-            <w:tcW w:w="3073" w:type="dxa"/>
-          </w:tcPr>
-          <w:p>
+            <w:proofErr w:type="gramEnd"/>
+          </w:p>
+        </w:tc>
+        <w:tc>
+          <w:tcPr>
+            <w:tcW w:w="3073" w:type="dxa"/>
+          </w:tcPr>
+          <w:p>
+            <w:proofErr w:type="gramStart"/>
             <w:r>
               <w:t>rood</w:t>
             </w:r>
+            <w:proofErr w:type="gramEnd"/>
+            <w:r>
+              <w:t>-of-the-world</w:t>
+            </w:r>
           </w:p>
         </w:tc>
         <w:tc>
@@ -3366,20 +3744,24 @@
             <w:tcW w:w="3073" w:type="dxa"/>
           </w:tcPr>
           <w:p>
+            <w:proofErr w:type="gramStart"/>
             <w:r>
               <w:lastRenderedPageBreak/>
               <w:t>n3</w:t>
             </w:r>
-          </w:p>
-        </w:tc>
-        <w:tc>
-          <w:tcPr>
-            <w:tcW w:w="3073" w:type="dxa"/>
-          </w:tcPr>
-          <w:p>
+            <w:proofErr w:type="gramEnd"/>
+          </w:p>
+        </w:tc>
+        <w:tc>
+          <w:tcPr>
+            <w:tcW w:w="3073" w:type="dxa"/>
+          </w:tcPr>
+          <w:p>
+            <w:proofErr w:type="gramStart"/>
             <w:r>
               <w:t>root</w:t>
             </w:r>
+            <w:proofErr w:type="gramEnd"/>
           </w:p>
         </w:tc>
         <w:tc>
@@ -3399,9 +3781,11 @@
             <w:tcW w:w="3073" w:type="dxa"/>
           </w:tcPr>
           <w:p>
+            <w:proofErr w:type="gramStart"/>
             <w:r>
               <w:t>n0</w:t>
             </w:r>
+            <w:proofErr w:type="gramEnd"/>
           </w:p>
         </w:tc>
         <w:tc>
@@ -3420,8 +3804,10 @@
           </w:tcPr>
           <w:p>
             <w:r>
-              <w:t>19</w:t>
-            </w:r>
+              <w:t>21</w:t>
+            </w:r>
+            <w:bookmarkStart w:id="0" w:name="_GoBack"/>
+            <w:bookmarkEnd w:id="0"/>
           </w:p>
         </w:tc>
       </w:tr>
@@ -3438,7 +3824,7 @@
 </file>
 
 <file path=word/styles.xml><?xml version="1.0" encoding="utf-8"?>
-<w:styles xmlns:r="http://schemas.openxmlformats.org/officeDocument/2006/relationships" xmlns:w="http://schemas.openxmlformats.org/wordprocessingml/2006/main">
+<w:styles xmlns:mc="http://schemas.openxmlformats.org/markup-compatibility/2006" xmlns:r="http://schemas.openxmlformats.org/officeDocument/2006/relationships" xmlns:w="http://schemas.openxmlformats.org/wordprocessingml/2006/main" xmlns:w14="http://schemas.microsoft.com/office/word/2010/wordml" mc:Ignorable="w14">
   <w:docDefaults>
     <w:rPrDefault>
       <w:rPr>
@@ -3455,7 +3841,7 @@
       </w:pPr>
     </w:pPrDefault>
   </w:docDefaults>
-  <w:latentStyles w:defLockedState="0" w:defUIPriority="99" w:defSemiHidden="1" w:defUnhideWhenUsed="1" w:defQFormat="0" w:count="267">
+  <w:latentStyles w:defLockedState="0" w:defUIPriority="99" w:defSemiHidden="1" w:defUnhideWhenUsed="1" w:defQFormat="0" w:count="276">
     <w:lsdException w:name="Normal" w:semiHidden="0" w:uiPriority="0" w:unhideWhenUsed="0" w:qFormat="1"/>
     <w:lsdException w:name="heading 1" w:semiHidden="0" w:uiPriority="9" w:unhideWhenUsed="0" w:qFormat="1"/>
     <w:lsdException w:name="heading 2" w:uiPriority="9" w:qFormat="1"/>
@@ -3610,7 +3996,6 @@
     <w:uiPriority w:val="99"/>
     <w:semiHidden/>
     <w:unhideWhenUsed/>
-    <w:qFormat/>
     <w:tblPr>
       <w:tblInd w:w="0" w:type="dxa"/>
       <w:tblCellMar>

</xml_diff>